<commit_message>
Version with Dynamo-DB as default storage profile.
</commit_message>
<xml_diff>
--- a/docs/etapa1/Projeto Integrado.docx
+++ b/docs/etapa1/Projeto Integrado.docx
@@ -505,7 +505,7 @@
           <w:szCs w:val="28"/>
         </w:rPr>
       </w:pPr>
-      <w:bookmarkStart w:id="2" w:name="_Toc95767457"/>
+      <w:bookmarkStart w:id="2" w:name="_Toc116138573"/>
       <w:r>
         <w:rPr>
           <w:rFonts w:ascii="Times New Roman" w:hAnsi="Times New Roman"/>
@@ -573,7 +573,6 @@
           <w:noProof/>
           <w:sz w:val="22"/>
           <w:szCs w:val="22"/>
-          <w:lang w:val="en-US" w:eastAsia="en-US"/>
         </w:rPr>
       </w:pPr>
       <w:r>
@@ -596,7 +595,7 @@
           </w:r>
         </w:sdtContent>
       </w:sdt>
-      <w:hyperlink w:anchor="_Toc95767457" w:history="1">
+      <w:hyperlink w:anchor="_Toc116138573" w:history="1">
         <w:r>
           <w:rPr>
             <w:rStyle w:val="Hyperlink"/>
@@ -623,7 +622,7 @@
             <w:noProof/>
             <w:webHidden/>
           </w:rPr>
-          <w:instrText xml:space="preserve"> PAGEREF _Toc95767457 \h </w:instrText>
+          <w:instrText xml:space="preserve"> PAGEREF _Toc116138573 \h </w:instrText>
         </w:r>
         <w:r>
           <w:rPr>
@@ -666,10 +665,9 @@
           <w:noProof/>
           <w:sz w:val="22"/>
           <w:szCs w:val="22"/>
-          <w:lang w:val="en-US" w:eastAsia="en-US"/>
-        </w:rPr>
-      </w:pPr>
-      <w:hyperlink w:anchor="_Toc95767458" w:history="1">
+        </w:rPr>
+      </w:pPr>
+      <w:hyperlink w:anchor="_Toc116138574" w:history="1">
         <w:r>
           <w:rPr>
             <w:rStyle w:val="Hyperlink"/>
@@ -683,7 +681,6 @@
             <w:noProof/>
             <w:sz w:val="22"/>
             <w:szCs w:val="22"/>
-            <w:lang w:val="en-US" w:eastAsia="en-US"/>
           </w:rPr>
           <w:tab/>
         </w:r>
@@ -713,7 +710,7 @@
             <w:noProof/>
             <w:webHidden/>
           </w:rPr>
-          <w:instrText xml:space="preserve"> PAGEREF _Toc95767458 \h </w:instrText>
+          <w:instrText xml:space="preserve"> PAGEREF _Toc116138574 \h </w:instrText>
         </w:r>
         <w:r>
           <w:rPr>
@@ -756,10 +753,9 @@
           <w:noProof/>
           <w:sz w:val="22"/>
           <w:szCs w:val="22"/>
-          <w:lang w:val="en-US" w:eastAsia="en-US"/>
-        </w:rPr>
-      </w:pPr>
-      <w:hyperlink w:anchor="_Toc95767459" w:history="1">
+        </w:rPr>
+      </w:pPr>
+      <w:hyperlink w:anchor="_Toc116138575" w:history="1">
         <w:r>
           <w:rPr>
             <w:rStyle w:val="Hyperlink"/>
@@ -773,7 +769,6 @@
             <w:noProof/>
             <w:sz w:val="22"/>
             <w:szCs w:val="22"/>
-            <w:lang w:val="en-US" w:eastAsia="en-US"/>
           </w:rPr>
           <w:tab/>
         </w:r>
@@ -803,97 +798,7 @@
             <w:noProof/>
             <w:webHidden/>
           </w:rPr>
-          <w:instrText xml:space="preserve"> PAGEREF _Toc95767459 \h </w:instrText>
-        </w:r>
-        <w:r>
-          <w:rPr>
-            <w:noProof/>
-            <w:webHidden/>
-          </w:rPr>
-        </w:r>
-        <w:r>
-          <w:rPr>
-            <w:noProof/>
-            <w:webHidden/>
-          </w:rPr>
-          <w:fldChar w:fldCharType="separate"/>
-        </w:r>
-        <w:r>
-          <w:rPr>
-            <w:noProof/>
-            <w:webHidden/>
-          </w:rPr>
-          <w:t>5</w:t>
-        </w:r>
-        <w:r>
-          <w:rPr>
-            <w:noProof/>
-            <w:webHidden/>
-          </w:rPr>
-          <w:fldChar w:fldCharType="end"/>
-        </w:r>
-      </w:hyperlink>
-    </w:p>
-    <w:p>
-      <w:pPr>
-        <w:pStyle w:val="Sumrio2"/>
-        <w:tabs>
-          <w:tab w:val="left" w:pos="600"/>
-          <w:tab w:val="right" w:pos="8305"/>
-        </w:tabs>
-        <w:rPr>
-          <w:rFonts w:asciiTheme="minorHAnsi" w:eastAsiaTheme="minorEastAsia" w:hAnsiTheme="minorHAnsi" w:cstheme="minorBidi"/>
-          <w:noProof/>
-          <w:sz w:val="22"/>
-          <w:szCs w:val="22"/>
-          <w:lang w:val="en-US" w:eastAsia="en-US"/>
-        </w:rPr>
-      </w:pPr>
-      <w:hyperlink w:anchor="_Toc95767460" w:history="1">
-        <w:r>
-          <w:rPr>
-            <w:rStyle w:val="Hyperlink"/>
-            <w:noProof/>
-          </w:rPr>
-          <w:t>3.</w:t>
-        </w:r>
-        <w:r>
-          <w:rPr>
-            <w:rFonts w:asciiTheme="minorHAnsi" w:eastAsiaTheme="minorEastAsia" w:hAnsiTheme="minorHAnsi" w:cstheme="minorBidi"/>
-            <w:noProof/>
-            <w:sz w:val="22"/>
-            <w:szCs w:val="22"/>
-            <w:lang w:val="en-US" w:eastAsia="en-US"/>
-          </w:rPr>
-          <w:tab/>
-        </w:r>
-        <w:r>
-          <w:rPr>
-            <w:rStyle w:val="Hyperlink"/>
-            <w:noProof/>
-          </w:rPr>
-          <w:t>Especificação Arquitetural da solução</w:t>
-        </w:r>
-        <w:r>
-          <w:rPr>
-            <w:noProof/>
-            <w:webHidden/>
-          </w:rPr>
-          <w:tab/>
-        </w:r>
-        <w:r>
-          <w:rPr>
-            <w:noProof/>
-            <w:webHidden/>
-          </w:rPr>
-          <w:fldChar w:fldCharType="begin"/>
-        </w:r>
-        <w:r>
-          <w:rPr>
-            <w:noProof/>
-            <w:webHidden/>
-          </w:rPr>
-          <w:instrText xml:space="preserve"> PAGEREF _Toc95767460 \h </w:instrText>
+          <w:instrText xml:space="preserve"> PAGEREF _Toc116138575 \h </w:instrText>
         </w:r>
         <w:r>
           <w:rPr>
@@ -928,7 +833,7 @@
       <w:pPr>
         <w:pStyle w:val="Sumrio2"/>
         <w:tabs>
-          <w:tab w:val="left" w:pos="800"/>
+          <w:tab w:val="left" w:pos="600"/>
           <w:tab w:val="right" w:pos="8305"/>
         </w:tabs>
         <w:rPr>
@@ -936,16 +841,15 @@
           <w:noProof/>
           <w:sz w:val="22"/>
           <w:szCs w:val="22"/>
-          <w:lang w:val="en-US" w:eastAsia="en-US"/>
-        </w:rPr>
-      </w:pPr>
-      <w:hyperlink w:anchor="_Toc95767461" w:history="1">
+        </w:rPr>
+      </w:pPr>
+      <w:hyperlink w:anchor="_Toc116138576" w:history="1">
         <w:r>
           <w:rPr>
             <w:rStyle w:val="Hyperlink"/>
             <w:noProof/>
           </w:rPr>
-          <w:t>3.1</w:t>
+          <w:t>3.</w:t>
         </w:r>
         <w:r>
           <w:rPr>
@@ -953,7 +857,6 @@
             <w:noProof/>
             <w:sz w:val="22"/>
             <w:szCs w:val="22"/>
-            <w:lang w:val="en-US" w:eastAsia="en-US"/>
           </w:rPr>
           <w:tab/>
         </w:r>
@@ -962,7 +865,7 @@
             <w:rStyle w:val="Hyperlink"/>
             <w:noProof/>
           </w:rPr>
-          <w:t>Restrições Arquiteturais</w:t>
+          <w:t>Especificação Arquitetural da solução</w:t>
         </w:r>
         <w:r>
           <w:rPr>
@@ -983,97 +886,7 @@
             <w:noProof/>
             <w:webHidden/>
           </w:rPr>
-          <w:instrText xml:space="preserve"> PAGEREF _Toc95767461 \h </w:instrText>
-        </w:r>
-        <w:r>
-          <w:rPr>
-            <w:noProof/>
-            <w:webHidden/>
-          </w:rPr>
-        </w:r>
-        <w:r>
-          <w:rPr>
-            <w:noProof/>
-            <w:webHidden/>
-          </w:rPr>
-          <w:fldChar w:fldCharType="separate"/>
-        </w:r>
-        <w:r>
-          <w:rPr>
-            <w:noProof/>
-            <w:webHidden/>
-          </w:rPr>
-          <w:t>6</w:t>
-        </w:r>
-        <w:r>
-          <w:rPr>
-            <w:noProof/>
-            <w:webHidden/>
-          </w:rPr>
-          <w:fldChar w:fldCharType="end"/>
-        </w:r>
-      </w:hyperlink>
-    </w:p>
-    <w:p>
-      <w:pPr>
-        <w:pStyle w:val="Sumrio2"/>
-        <w:tabs>
-          <w:tab w:val="left" w:pos="800"/>
-          <w:tab w:val="right" w:pos="8305"/>
-        </w:tabs>
-        <w:rPr>
-          <w:rFonts w:asciiTheme="minorHAnsi" w:eastAsiaTheme="minorEastAsia" w:hAnsiTheme="minorHAnsi" w:cstheme="minorBidi"/>
-          <w:noProof/>
-          <w:sz w:val="22"/>
-          <w:szCs w:val="22"/>
-          <w:lang w:val="en-US" w:eastAsia="en-US"/>
-        </w:rPr>
-      </w:pPr>
-      <w:hyperlink w:anchor="_Toc95767462" w:history="1">
-        <w:r>
-          <w:rPr>
-            <w:rStyle w:val="Hyperlink"/>
-            <w:noProof/>
-          </w:rPr>
-          <w:t>3.2</w:t>
-        </w:r>
-        <w:r>
-          <w:rPr>
-            <w:rFonts w:asciiTheme="minorHAnsi" w:eastAsiaTheme="minorEastAsia" w:hAnsiTheme="minorHAnsi" w:cstheme="minorBidi"/>
-            <w:noProof/>
-            <w:sz w:val="22"/>
-            <w:szCs w:val="22"/>
-            <w:lang w:val="en-US" w:eastAsia="en-US"/>
-          </w:rPr>
-          <w:tab/>
-        </w:r>
-        <w:r>
-          <w:rPr>
-            <w:rStyle w:val="Hyperlink"/>
-            <w:noProof/>
-          </w:rPr>
-          <w:t>Requisitos Funcionais</w:t>
-        </w:r>
-        <w:r>
-          <w:rPr>
-            <w:noProof/>
-            <w:webHidden/>
-          </w:rPr>
-          <w:tab/>
-        </w:r>
-        <w:r>
-          <w:rPr>
-            <w:noProof/>
-            <w:webHidden/>
-          </w:rPr>
-          <w:fldChar w:fldCharType="begin"/>
-        </w:r>
-        <w:r>
-          <w:rPr>
-            <w:noProof/>
-            <w:webHidden/>
-          </w:rPr>
-          <w:instrText xml:space="preserve"> PAGEREF _Toc95767462 \h </w:instrText>
+          <w:instrText xml:space="preserve"> PAGEREF _Toc116138576 \h </w:instrText>
         </w:r>
         <w:r>
           <w:rPr>
@@ -1116,16 +929,15 @@
           <w:noProof/>
           <w:sz w:val="22"/>
           <w:szCs w:val="22"/>
-          <w:lang w:val="en-US" w:eastAsia="en-US"/>
-        </w:rPr>
-      </w:pPr>
-      <w:hyperlink w:anchor="_Toc95767463" w:history="1">
+        </w:rPr>
+      </w:pPr>
+      <w:hyperlink w:anchor="_Toc116138577" w:history="1">
         <w:r>
           <w:rPr>
             <w:rStyle w:val="Hyperlink"/>
             <w:noProof/>
           </w:rPr>
-          <w:t>3.3</w:t>
+          <w:t>3.1</w:t>
         </w:r>
         <w:r>
           <w:rPr>
@@ -1133,7 +945,6 @@
             <w:noProof/>
             <w:sz w:val="22"/>
             <w:szCs w:val="22"/>
-            <w:lang w:val="en-US" w:eastAsia="en-US"/>
           </w:rPr>
           <w:tab/>
         </w:r>
@@ -1142,7 +953,7 @@
             <w:rStyle w:val="Hyperlink"/>
             <w:noProof/>
           </w:rPr>
-          <w:t>Requisitos Não-funcionais</w:t>
+          <w:t>Restrições Arquiteturais</w:t>
         </w:r>
         <w:r>
           <w:rPr>
@@ -1163,7 +974,183 @@
             <w:noProof/>
             <w:webHidden/>
           </w:rPr>
-          <w:instrText xml:space="preserve"> PAGEREF _Toc95767463 \h </w:instrText>
+          <w:instrText xml:space="preserve"> PAGEREF _Toc116138577 \h </w:instrText>
+        </w:r>
+        <w:r>
+          <w:rPr>
+            <w:noProof/>
+            <w:webHidden/>
+          </w:rPr>
+        </w:r>
+        <w:r>
+          <w:rPr>
+            <w:noProof/>
+            <w:webHidden/>
+          </w:rPr>
+          <w:fldChar w:fldCharType="separate"/>
+        </w:r>
+        <w:r>
+          <w:rPr>
+            <w:noProof/>
+            <w:webHidden/>
+          </w:rPr>
+          <w:t>7</w:t>
+        </w:r>
+        <w:r>
+          <w:rPr>
+            <w:noProof/>
+            <w:webHidden/>
+          </w:rPr>
+          <w:fldChar w:fldCharType="end"/>
+        </w:r>
+      </w:hyperlink>
+    </w:p>
+    <w:p>
+      <w:pPr>
+        <w:pStyle w:val="Sumrio2"/>
+        <w:tabs>
+          <w:tab w:val="left" w:pos="800"/>
+          <w:tab w:val="right" w:pos="8305"/>
+        </w:tabs>
+        <w:rPr>
+          <w:rFonts w:asciiTheme="minorHAnsi" w:eastAsiaTheme="minorEastAsia" w:hAnsiTheme="minorHAnsi" w:cstheme="minorBidi"/>
+          <w:noProof/>
+          <w:sz w:val="22"/>
+          <w:szCs w:val="22"/>
+        </w:rPr>
+      </w:pPr>
+      <w:hyperlink w:anchor="_Toc116138578" w:history="1">
+        <w:r>
+          <w:rPr>
+            <w:rStyle w:val="Hyperlink"/>
+            <w:noProof/>
+          </w:rPr>
+          <w:t>3.2</w:t>
+        </w:r>
+        <w:r>
+          <w:rPr>
+            <w:rFonts w:asciiTheme="minorHAnsi" w:eastAsiaTheme="minorEastAsia" w:hAnsiTheme="minorHAnsi" w:cstheme="minorBidi"/>
+            <w:noProof/>
+            <w:sz w:val="22"/>
+            <w:szCs w:val="22"/>
+          </w:rPr>
+          <w:tab/>
+        </w:r>
+        <w:r>
+          <w:rPr>
+            <w:rStyle w:val="Hyperlink"/>
+            <w:noProof/>
+          </w:rPr>
+          <w:t>Requisitos Funcionais</w:t>
+        </w:r>
+        <w:r>
+          <w:rPr>
+            <w:noProof/>
+            <w:webHidden/>
+          </w:rPr>
+          <w:tab/>
+        </w:r>
+        <w:r>
+          <w:rPr>
+            <w:noProof/>
+            <w:webHidden/>
+          </w:rPr>
+          <w:fldChar w:fldCharType="begin"/>
+        </w:r>
+        <w:r>
+          <w:rPr>
+            <w:noProof/>
+            <w:webHidden/>
+          </w:rPr>
+          <w:instrText xml:space="preserve"> PAGEREF _Toc116138578 \h </w:instrText>
+        </w:r>
+        <w:r>
+          <w:rPr>
+            <w:noProof/>
+            <w:webHidden/>
+          </w:rPr>
+        </w:r>
+        <w:r>
+          <w:rPr>
+            <w:noProof/>
+            <w:webHidden/>
+          </w:rPr>
+          <w:fldChar w:fldCharType="separate"/>
+        </w:r>
+        <w:r>
+          <w:rPr>
+            <w:noProof/>
+            <w:webHidden/>
+          </w:rPr>
+          <w:t>8</w:t>
+        </w:r>
+        <w:r>
+          <w:rPr>
+            <w:noProof/>
+            <w:webHidden/>
+          </w:rPr>
+          <w:fldChar w:fldCharType="end"/>
+        </w:r>
+      </w:hyperlink>
+    </w:p>
+    <w:p>
+      <w:pPr>
+        <w:pStyle w:val="Sumrio2"/>
+        <w:tabs>
+          <w:tab w:val="left" w:pos="800"/>
+          <w:tab w:val="right" w:pos="8305"/>
+        </w:tabs>
+        <w:rPr>
+          <w:rFonts w:asciiTheme="minorHAnsi" w:eastAsiaTheme="minorEastAsia" w:hAnsiTheme="minorHAnsi" w:cstheme="minorBidi"/>
+          <w:noProof/>
+          <w:sz w:val="22"/>
+          <w:szCs w:val="22"/>
+        </w:rPr>
+      </w:pPr>
+      <w:hyperlink w:anchor="_Toc116138579" w:history="1">
+        <w:r>
+          <w:rPr>
+            <w:rStyle w:val="Hyperlink"/>
+            <w:noProof/>
+          </w:rPr>
+          <w:t>3.3</w:t>
+        </w:r>
+        <w:r>
+          <w:rPr>
+            <w:rFonts w:asciiTheme="minorHAnsi" w:eastAsiaTheme="minorEastAsia" w:hAnsiTheme="minorHAnsi" w:cstheme="minorBidi"/>
+            <w:noProof/>
+            <w:sz w:val="22"/>
+            <w:szCs w:val="22"/>
+          </w:rPr>
+          <w:tab/>
+        </w:r>
+        <w:r>
+          <w:rPr>
+            <w:rStyle w:val="Hyperlink"/>
+            <w:noProof/>
+          </w:rPr>
+          <w:t>Requisitos Não Funcionais</w:t>
+        </w:r>
+        <w:r>
+          <w:rPr>
+            <w:noProof/>
+            <w:webHidden/>
+          </w:rPr>
+          <w:tab/>
+        </w:r>
+        <w:r>
+          <w:rPr>
+            <w:noProof/>
+            <w:webHidden/>
+          </w:rPr>
+          <w:fldChar w:fldCharType="begin"/>
+        </w:r>
+        <w:r>
+          <w:rPr>
+            <w:noProof/>
+            <w:webHidden/>
+          </w:rPr>
+          <w:instrText xml:space="preserve"> PAGEREF _Toc116138579 \h </w:instrText>
         </w:r>
         <w:r>
           <w:rPr>
@@ -1206,10 +1193,9 @@
           <w:noProof/>
           <w:sz w:val="22"/>
           <w:szCs w:val="22"/>
-          <w:lang w:val="en-US" w:eastAsia="en-US"/>
-        </w:rPr>
-      </w:pPr>
-      <w:hyperlink w:anchor="_Toc95767464" w:history="1">
+        </w:rPr>
+      </w:pPr>
+      <w:hyperlink w:anchor="_Toc116138580" w:history="1">
         <w:r>
           <w:rPr>
             <w:rStyle w:val="Hyperlink"/>
@@ -1223,7 +1209,6 @@
             <w:noProof/>
             <w:sz w:val="22"/>
             <w:szCs w:val="22"/>
-            <w:lang w:val="en-US" w:eastAsia="en-US"/>
           </w:rPr>
           <w:tab/>
         </w:r>
@@ -1253,7 +1238,7 @@
             <w:noProof/>
             <w:webHidden/>
           </w:rPr>
-          <w:instrText xml:space="preserve"> PAGEREF _Toc95767464 \h </w:instrText>
+          <w:instrText xml:space="preserve"> PAGEREF _Toc116138580 \h </w:instrText>
         </w:r>
         <w:r>
           <w:rPr>
@@ -1296,10 +1281,9 @@
           <w:noProof/>
           <w:sz w:val="22"/>
           <w:szCs w:val="22"/>
-          <w:lang w:val="en-US" w:eastAsia="en-US"/>
-        </w:rPr>
-      </w:pPr>
-      <w:hyperlink w:anchor="_Toc95767465" w:history="1">
+        </w:rPr>
+      </w:pPr>
+      <w:hyperlink w:anchor="_Toc116138581" w:history="1">
         <w:r>
           <w:rPr>
             <w:rStyle w:val="Hyperlink"/>
@@ -1313,7 +1297,6 @@
             <w:noProof/>
             <w:sz w:val="22"/>
             <w:szCs w:val="22"/>
-            <w:lang w:val="en-US" w:eastAsia="en-US"/>
           </w:rPr>
           <w:tab/>
         </w:r>
@@ -1343,7 +1326,7 @@
             <w:noProof/>
             <w:webHidden/>
           </w:rPr>
-          <w:instrText xml:space="preserve"> PAGEREF _Toc95767465 \h </w:instrText>
+          <w:instrText xml:space="preserve"> PAGEREF _Toc116138581 \h </w:instrText>
         </w:r>
         <w:r>
           <w:rPr>
@@ -1386,10 +1369,9 @@
           <w:noProof/>
           <w:sz w:val="22"/>
           <w:szCs w:val="22"/>
-          <w:lang w:val="en-US" w:eastAsia="en-US"/>
-        </w:rPr>
-      </w:pPr>
-      <w:hyperlink w:anchor="_Toc95767466" w:history="1">
+        </w:rPr>
+      </w:pPr>
+      <w:hyperlink w:anchor="_Toc116138582" w:history="1">
         <w:r>
           <w:rPr>
             <w:rStyle w:val="Hyperlink"/>
@@ -1403,7 +1385,6 @@
             <w:noProof/>
             <w:sz w:val="22"/>
             <w:szCs w:val="22"/>
-            <w:lang w:val="en-US" w:eastAsia="en-US"/>
           </w:rPr>
           <w:tab/>
         </w:r>
@@ -1433,7 +1414,95 @@
             <w:noProof/>
             <w:webHidden/>
           </w:rPr>
-          <w:instrText xml:space="preserve"> PAGEREF _Toc95767466 \h </w:instrText>
+          <w:instrText xml:space="preserve"> PAGEREF _Toc116138582 \h </w:instrText>
+        </w:r>
+        <w:r>
+          <w:rPr>
+            <w:noProof/>
+            <w:webHidden/>
+          </w:rPr>
+        </w:r>
+        <w:r>
+          <w:rPr>
+            <w:noProof/>
+            <w:webHidden/>
+          </w:rPr>
+          <w:fldChar w:fldCharType="separate"/>
+        </w:r>
+        <w:r>
+          <w:rPr>
+            <w:noProof/>
+            <w:webHidden/>
+          </w:rPr>
+          <w:t>11</w:t>
+        </w:r>
+        <w:r>
+          <w:rPr>
+            <w:noProof/>
+            <w:webHidden/>
+          </w:rPr>
+          <w:fldChar w:fldCharType="end"/>
+        </w:r>
+      </w:hyperlink>
+    </w:p>
+    <w:p>
+      <w:pPr>
+        <w:pStyle w:val="Sumrio2"/>
+        <w:tabs>
+          <w:tab w:val="left" w:pos="800"/>
+          <w:tab w:val="right" w:pos="8305"/>
+        </w:tabs>
+        <w:rPr>
+          <w:rFonts w:asciiTheme="minorHAnsi" w:eastAsiaTheme="minorEastAsia" w:hAnsiTheme="minorHAnsi" w:cstheme="minorBidi"/>
+          <w:noProof/>
+          <w:sz w:val="22"/>
+          <w:szCs w:val="22"/>
+        </w:rPr>
+      </w:pPr>
+      <w:hyperlink w:anchor="_Toc116138583" w:history="1">
+        <w:r>
+          <w:rPr>
+            <w:rStyle w:val="Hyperlink"/>
+            <w:noProof/>
+          </w:rPr>
+          <w:t xml:space="preserve">4.2 </w:t>
+        </w:r>
+        <w:r>
+          <w:rPr>
+            <w:rFonts w:asciiTheme="minorHAnsi" w:eastAsiaTheme="minorEastAsia" w:hAnsiTheme="minorHAnsi" w:cstheme="minorBidi"/>
+            <w:noProof/>
+            <w:sz w:val="22"/>
+            <w:szCs w:val="22"/>
+          </w:rPr>
+          <w:tab/>
+        </w:r>
+        <w:r>
+          <w:rPr>
+            <w:rStyle w:val="Hyperlink"/>
+            <w:noProof/>
+          </w:rPr>
+          <w:t>Diagrama de Container</w:t>
+        </w:r>
+        <w:r>
+          <w:rPr>
+            <w:noProof/>
+            <w:webHidden/>
+          </w:rPr>
+          <w:tab/>
+        </w:r>
+        <w:r>
+          <w:rPr>
+            <w:noProof/>
+            <w:webHidden/>
+          </w:rPr>
+          <w:fldChar w:fldCharType="begin"/>
+        </w:r>
+        <w:r>
+          <w:rPr>
+            <w:noProof/>
+            <w:webHidden/>
+          </w:rPr>
+          <w:instrText xml:space="preserve"> PAGEREF _Toc116138583 \h </w:instrText>
         </w:r>
         <w:r>
           <w:rPr>
@@ -1468,6 +1537,7 @@
       <w:pPr>
         <w:pStyle w:val="Sumrio2"/>
         <w:tabs>
+          <w:tab w:val="left" w:pos="800"/>
           <w:tab w:val="right" w:pos="8305"/>
         </w:tabs>
         <w:rPr>
@@ -1475,16 +1545,31 @@
           <w:noProof/>
           <w:sz w:val="22"/>
           <w:szCs w:val="22"/>
-          <w:lang w:val="en-US" w:eastAsia="en-US"/>
-        </w:rPr>
-      </w:pPr>
-      <w:hyperlink w:anchor="_Toc95767467" w:history="1">
+        </w:rPr>
+      </w:pPr>
+      <w:hyperlink w:anchor="_Toc116138584" w:history="1">
         <w:r>
           <w:rPr>
             <w:rStyle w:val="Hyperlink"/>
             <w:noProof/>
           </w:rPr>
-          <w:t>Etapa 2 - Pendente</w:t>
+          <w:t xml:space="preserve">4.3 </w:t>
+        </w:r>
+        <w:r>
+          <w:rPr>
+            <w:rFonts w:asciiTheme="minorHAnsi" w:eastAsiaTheme="minorEastAsia" w:hAnsiTheme="minorHAnsi" w:cstheme="minorBidi"/>
+            <w:noProof/>
+            <w:sz w:val="22"/>
+            <w:szCs w:val="22"/>
+          </w:rPr>
+          <w:tab/>
+        </w:r>
+        <w:r>
+          <w:rPr>
+            <w:rStyle w:val="Hyperlink"/>
+            <w:noProof/>
+          </w:rPr>
+          <w:t>Diagrama de Componentes</w:t>
         </w:r>
         <w:r>
           <w:rPr>
@@ -1505,79 +1590,7 @@
             <w:noProof/>
             <w:webHidden/>
           </w:rPr>
-          <w:instrText xml:space="preserve"> PAGEREF _Toc95767467 \h </w:instrText>
-        </w:r>
-        <w:r>
-          <w:rPr>
-            <w:noProof/>
-            <w:webHidden/>
-          </w:rPr>
-        </w:r>
-        <w:r>
-          <w:rPr>
-            <w:noProof/>
-            <w:webHidden/>
-          </w:rPr>
-          <w:fldChar w:fldCharType="separate"/>
-        </w:r>
-        <w:r>
-          <w:rPr>
-            <w:noProof/>
-            <w:webHidden/>
-          </w:rPr>
-          <w:t>12</w:t>
-        </w:r>
-        <w:r>
-          <w:rPr>
-            <w:noProof/>
-            <w:webHidden/>
-          </w:rPr>
-          <w:fldChar w:fldCharType="end"/>
-        </w:r>
-      </w:hyperlink>
-    </w:p>
-    <w:p>
-      <w:pPr>
-        <w:pStyle w:val="Sumrio2"/>
-        <w:tabs>
-          <w:tab w:val="right" w:pos="8305"/>
-        </w:tabs>
-        <w:rPr>
-          <w:rFonts w:asciiTheme="minorHAnsi" w:eastAsiaTheme="minorEastAsia" w:hAnsiTheme="minorHAnsi" w:cstheme="minorBidi"/>
-          <w:noProof/>
-          <w:sz w:val="22"/>
-          <w:szCs w:val="22"/>
-          <w:lang w:val="en-US" w:eastAsia="en-US"/>
-        </w:rPr>
-      </w:pPr>
-      <w:hyperlink w:anchor="_Toc95767468" w:history="1">
-        <w:r>
-          <w:rPr>
-            <w:rStyle w:val="Hyperlink"/>
-            <w:noProof/>
-          </w:rPr>
-          <w:t>Etapa 3 - Pendente</w:t>
-        </w:r>
-        <w:r>
-          <w:rPr>
-            <w:noProof/>
-            <w:webHidden/>
-          </w:rPr>
-          <w:tab/>
-        </w:r>
-        <w:r>
-          <w:rPr>
-            <w:noProof/>
-            <w:webHidden/>
-          </w:rPr>
-          <w:fldChar w:fldCharType="begin"/>
-        </w:r>
-        <w:r>
-          <w:rPr>
-            <w:noProof/>
-            <w:webHidden/>
-          </w:rPr>
-          <w:instrText xml:space="preserve"> PAGEREF _Toc95767468 \h </w:instrText>
+          <w:instrText xml:space="preserve"> PAGEREF _Toc116138584 \h </w:instrText>
         </w:r>
         <w:r>
           <w:rPr>
@@ -1612,6 +1625,7 @@
       <w:pPr>
         <w:pStyle w:val="Sumrio2"/>
         <w:tabs>
+          <w:tab w:val="left" w:pos="800"/>
           <w:tab w:val="right" w:pos="8305"/>
         </w:tabs>
         <w:rPr>
@@ -1619,10 +1633,96 @@
           <w:noProof/>
           <w:sz w:val="22"/>
           <w:szCs w:val="22"/>
-          <w:lang w:val="en-US" w:eastAsia="en-US"/>
-        </w:rPr>
-      </w:pPr>
-      <w:hyperlink w:anchor="_Toc95767469" w:history="1">
+        </w:rPr>
+      </w:pPr>
+      <w:hyperlink w:anchor="_Toc116138585" w:history="1">
+        <w:r>
+          <w:rPr>
+            <w:rStyle w:val="Hyperlink"/>
+            <w:noProof/>
+          </w:rPr>
+          <w:t xml:space="preserve">4.4 </w:t>
+        </w:r>
+        <w:r>
+          <w:rPr>
+            <w:rFonts w:asciiTheme="minorHAnsi" w:eastAsiaTheme="minorEastAsia" w:hAnsiTheme="minorHAnsi" w:cstheme="minorBidi"/>
+            <w:noProof/>
+            <w:sz w:val="22"/>
+            <w:szCs w:val="22"/>
+          </w:rPr>
+          <w:tab/>
+        </w:r>
+        <w:r>
+          <w:rPr>
+            <w:rStyle w:val="Hyperlink"/>
+            <w:noProof/>
+          </w:rPr>
+          <w:t>Projeto das Interfaces</w:t>
+        </w:r>
+        <w:r>
+          <w:rPr>
+            <w:noProof/>
+            <w:webHidden/>
+          </w:rPr>
+          <w:tab/>
+        </w:r>
+        <w:r>
+          <w:rPr>
+            <w:noProof/>
+            <w:webHidden/>
+          </w:rPr>
+          <w:fldChar w:fldCharType="begin"/>
+        </w:r>
+        <w:r>
+          <w:rPr>
+            <w:noProof/>
+            <w:webHidden/>
+          </w:rPr>
+          <w:instrText xml:space="preserve"> PAGEREF _Toc116138585 \h </w:instrText>
+        </w:r>
+        <w:r>
+          <w:rPr>
+            <w:noProof/>
+            <w:webHidden/>
+          </w:rPr>
+        </w:r>
+        <w:r>
+          <w:rPr>
+            <w:noProof/>
+            <w:webHidden/>
+          </w:rPr>
+          <w:fldChar w:fldCharType="separate"/>
+        </w:r>
+        <w:r>
+          <w:rPr>
+            <w:noProof/>
+            <w:webHidden/>
+          </w:rPr>
+          <w:t>14</w:t>
+        </w:r>
+        <w:r>
+          <w:rPr>
+            <w:noProof/>
+            <w:webHidden/>
+          </w:rPr>
+          <w:fldChar w:fldCharType="end"/>
+        </w:r>
+      </w:hyperlink>
+    </w:p>
+    <w:p>
+      <w:pPr>
+        <w:pStyle w:val="Sumrio2"/>
+        <w:tabs>
+          <w:tab w:val="right" w:pos="8305"/>
+        </w:tabs>
+        <w:rPr>
+          <w:rFonts w:asciiTheme="minorHAnsi" w:eastAsiaTheme="minorEastAsia" w:hAnsiTheme="minorHAnsi" w:cstheme="minorBidi"/>
+          <w:noProof/>
+          <w:sz w:val="22"/>
+          <w:szCs w:val="22"/>
+        </w:rPr>
+      </w:pPr>
+      <w:hyperlink w:anchor="_Toc116138586" w:history="1">
         <w:r>
           <w:rPr>
             <w:rStyle w:val="Hyperlink"/>
@@ -1649,7 +1749,7 @@
             <w:noProof/>
             <w:webHidden/>
           </w:rPr>
-          <w:instrText xml:space="preserve"> PAGEREF _Toc95767469 \h </w:instrText>
+          <w:instrText xml:space="preserve"> PAGEREF _Toc116138586 \h </w:instrText>
         </w:r>
         <w:r>
           <w:rPr>
@@ -1669,7 +1769,7 @@
             <w:noProof/>
             <w:webHidden/>
           </w:rPr>
-          <w:t>13</w:t>
+          <w:t>17</w:t>
         </w:r>
         <w:r>
           <w:rPr>
@@ -1712,7 +1812,7 @@
           <w:rFonts w:ascii="Times New Roman" w:hAnsi="Times New Roman"/>
         </w:rPr>
       </w:pPr>
-      <w:bookmarkStart w:id="4" w:name="_Toc95767458"/>
+      <w:bookmarkStart w:id="4" w:name="_Toc116138574"/>
       <w:r>
         <w:rPr>
           <w:rFonts w:ascii="Times New Roman" w:hAnsi="Times New Roman"/>
@@ -2493,7 +2593,7 @@
           <w:rFonts w:ascii="Times New Roman" w:hAnsi="Times New Roman"/>
         </w:rPr>
       </w:pPr>
-      <w:bookmarkStart w:id="5" w:name="_Toc95767459"/>
+      <w:bookmarkStart w:id="5" w:name="_Toc116138575"/>
       <w:r>
         <w:rPr>
           <w:rFonts w:ascii="Times New Roman" w:hAnsi="Times New Roman"/>
@@ -2548,8 +2648,8 @@
       <w:tblGrid>
         <w:gridCol w:w="1235"/>
         <w:gridCol w:w="1235"/>
-        <w:gridCol w:w="3701"/>
-        <w:gridCol w:w="2551"/>
+        <w:gridCol w:w="3417"/>
+        <w:gridCol w:w="2835"/>
       </w:tblGrid>
       <w:tr>
         <w:trPr>
@@ -2588,7 +2688,7 @@
         </w:tc>
         <w:tc>
           <w:tcPr>
-            <w:tcW w:w="3701" w:type="dxa"/>
+            <w:tcW w:w="3417" w:type="dxa"/>
             <w:vMerge w:val="restart"/>
             <w:tcBorders>
               <w:top w:val="single" w:sz="4" w:space="0" w:color="000000"/>
@@ -2619,7 +2719,7 @@
         </w:tc>
         <w:tc>
           <w:tcPr>
-            <w:tcW w:w="2551" w:type="dxa"/>
+            <w:tcW w:w="2835" w:type="dxa"/>
             <w:vMerge w:val="restart"/>
             <w:tcBorders>
               <w:top w:val="single" w:sz="4" w:space="0" w:color="000000"/>
@@ -2707,7 +2807,7 @@
         </w:tc>
         <w:tc>
           <w:tcPr>
-            <w:tcW w:w="3701" w:type="dxa"/>
+            <w:tcW w:w="3417" w:type="dxa"/>
             <w:vMerge/>
             <w:tcBorders>
               <w:top w:val="single" w:sz="4" w:space="0" w:color="000000"/>
@@ -2736,7 +2836,7 @@
         </w:tc>
         <w:tc>
           <w:tcPr>
-            <w:tcW w:w="2551" w:type="dxa"/>
+            <w:tcW w:w="2835" w:type="dxa"/>
             <w:vMerge/>
             <w:tcBorders>
               <w:top w:val="single" w:sz="4" w:space="0" w:color="000000"/>
@@ -2877,7 +2977,7 @@
         </w:tc>
         <w:tc>
           <w:tcPr>
-            <w:tcW w:w="3701" w:type="dxa"/>
+            <w:tcW w:w="3417" w:type="dxa"/>
             <w:tcBorders>
               <w:top w:val="single" w:sz="4" w:space="0" w:color="000000"/>
               <w:left w:val="single" w:sz="4" w:space="0" w:color="000000"/>
@@ -2903,17 +3003,10 @@
               <w:t>Cronograma do Trabalho</w:t>
             </w:r>
           </w:p>
-          <w:p>
-            <w:pPr>
-              <w:rPr>
-                <w:rFonts w:eastAsia="Arial"/>
-              </w:rPr>
-            </w:pPr>
-          </w:p>
-        </w:tc>
-        <w:tc>
-          <w:tcPr>
-            <w:tcW w:w="2551" w:type="dxa"/>
+        </w:tc>
+        <w:tc>
+          <w:tcPr>
+            <w:tcW w:w="2835" w:type="dxa"/>
             <w:tcBorders>
               <w:top w:val="single" w:sz="4" w:space="0" w:color="000000"/>
               <w:left w:val="single" w:sz="4" w:space="0" w:color="000000"/>
@@ -3044,7 +3137,7 @@
         </w:tc>
         <w:tc>
           <w:tcPr>
-            <w:tcW w:w="3701" w:type="dxa"/>
+            <w:tcW w:w="3417" w:type="dxa"/>
             <w:tcBorders>
               <w:top w:val="single" w:sz="4" w:space="0" w:color="000000"/>
               <w:left w:val="single" w:sz="4" w:space="0" w:color="000000"/>
@@ -3070,18 +3163,10 @@
               <w:t>Contextualização do trabalho</w:t>
             </w:r>
           </w:p>
-          <w:p>
-            <w:pPr>
-              <w:ind w:firstLine="5"/>
-              <w:rPr>
-                <w:rFonts w:eastAsia="Arial"/>
-              </w:rPr>
-            </w:pPr>
-          </w:p>
-        </w:tc>
-        <w:tc>
-          <w:tcPr>
-            <w:tcW w:w="2551" w:type="dxa"/>
+        </w:tc>
+        <w:tc>
+          <w:tcPr>
+            <w:tcW w:w="2835" w:type="dxa"/>
             <w:tcBorders>
               <w:top w:val="single" w:sz="4" w:space="0" w:color="000000"/>
               <w:left w:val="single" w:sz="4" w:space="0" w:color="000000"/>
@@ -3206,7 +3291,7 @@
         </w:tc>
         <w:tc>
           <w:tcPr>
-            <w:tcW w:w="3701" w:type="dxa"/>
+            <w:tcW w:w="3417" w:type="dxa"/>
             <w:tcBorders>
               <w:top w:val="single" w:sz="4" w:space="0" w:color="000000"/>
               <w:left w:val="single" w:sz="4" w:space="0" w:color="000000"/>
@@ -3232,18 +3317,10 @@
               <w:t>Definição dos requisitos Arquiteturais</w:t>
             </w:r>
           </w:p>
-          <w:p>
-            <w:pPr>
-              <w:ind w:firstLine="5"/>
-              <w:rPr>
-                <w:rFonts w:eastAsia="Arial"/>
-              </w:rPr>
-            </w:pPr>
-          </w:p>
-        </w:tc>
-        <w:tc>
-          <w:tcPr>
-            <w:tcW w:w="2551" w:type="dxa"/>
+        </w:tc>
+        <w:tc>
+          <w:tcPr>
+            <w:tcW w:w="2835" w:type="dxa"/>
             <w:tcBorders>
               <w:top w:val="single" w:sz="4" w:space="0" w:color="000000"/>
               <w:left w:val="single" w:sz="4" w:space="0" w:color="000000"/>
@@ -3368,7 +3445,7 @@
         </w:tc>
         <w:tc>
           <w:tcPr>
-            <w:tcW w:w="3701" w:type="dxa"/>
+            <w:tcW w:w="3417" w:type="dxa"/>
             <w:tcBorders>
               <w:top w:val="single" w:sz="4" w:space="0" w:color="000000"/>
               <w:left w:val="single" w:sz="4" w:space="0" w:color="000000"/>
@@ -3405,7 +3482,7 @@
         </w:tc>
         <w:tc>
           <w:tcPr>
-            <w:tcW w:w="2551" w:type="dxa"/>
+            <w:tcW w:w="2835" w:type="dxa"/>
             <w:tcBorders>
               <w:top w:val="single" w:sz="4" w:space="0" w:color="000000"/>
               <w:left w:val="single" w:sz="4" w:space="0" w:color="000000"/>
@@ -3530,7 +3607,7 @@
         </w:tc>
         <w:tc>
           <w:tcPr>
-            <w:tcW w:w="3701" w:type="dxa"/>
+            <w:tcW w:w="3417" w:type="dxa"/>
             <w:tcBorders>
               <w:top w:val="single" w:sz="4" w:space="0" w:color="000000"/>
               <w:left w:val="single" w:sz="4" w:space="0" w:color="000000"/>
@@ -3566,18 +3643,10 @@
             <w:proofErr w:type="spellEnd"/>
             <w:proofErr w:type="gramEnd"/>
           </w:p>
-          <w:p>
-            <w:pPr>
-              <w:ind w:firstLine="5"/>
-              <w:rPr>
-                <w:rFonts w:eastAsia="Arial"/>
-              </w:rPr>
-            </w:pPr>
-          </w:p>
-        </w:tc>
-        <w:tc>
-          <w:tcPr>
-            <w:tcW w:w="2551" w:type="dxa"/>
+        </w:tc>
+        <w:tc>
+          <w:tcPr>
+            <w:tcW w:w="2835" w:type="dxa"/>
             <w:tcBorders>
               <w:top w:val="single" w:sz="4" w:space="0" w:color="000000"/>
               <w:left w:val="single" w:sz="4" w:space="0" w:color="000000"/>
@@ -3718,7 +3787,7 @@
         </w:tc>
         <w:tc>
           <w:tcPr>
-            <w:tcW w:w="3701" w:type="dxa"/>
+            <w:tcW w:w="3417" w:type="dxa"/>
             <w:tcBorders>
               <w:top w:val="single" w:sz="4" w:space="0" w:color="000000"/>
               <w:left w:val="single" w:sz="4" w:space="0" w:color="000000"/>
@@ -3744,18 +3813,10 @@
               <w:t>Definição dos Mecanismos Arquiteturais</w:t>
             </w:r>
           </w:p>
-          <w:p>
-            <w:pPr>
-              <w:ind w:firstLine="5"/>
-              <w:rPr>
-                <w:rFonts w:eastAsia="Arial"/>
-              </w:rPr>
-            </w:pPr>
-          </w:p>
-        </w:tc>
-        <w:tc>
-          <w:tcPr>
-            <w:tcW w:w="2551" w:type="dxa"/>
+        </w:tc>
+        <w:tc>
+          <w:tcPr>
+            <w:tcW w:w="2835" w:type="dxa"/>
             <w:tcBorders>
               <w:top w:val="single" w:sz="4" w:space="0" w:color="000000"/>
               <w:left w:val="single" w:sz="4" w:space="0" w:color="000000"/>
@@ -3880,7 +3941,7 @@
         </w:tc>
         <w:tc>
           <w:tcPr>
-            <w:tcW w:w="3701" w:type="dxa"/>
+            <w:tcW w:w="3417" w:type="dxa"/>
             <w:tcBorders>
               <w:top w:val="single" w:sz="4" w:space="0" w:color="000000"/>
               <w:left w:val="single" w:sz="4" w:space="0" w:color="000000"/>
@@ -3906,18 +3967,10 @@
               <w:t>Construção dos Diagramas de Contextos – Modelo C4</w:t>
             </w:r>
           </w:p>
-          <w:p>
-            <w:pPr>
-              <w:ind w:firstLine="5"/>
-              <w:rPr>
-                <w:rFonts w:eastAsia="Arial"/>
-              </w:rPr>
-            </w:pPr>
-          </w:p>
-        </w:tc>
-        <w:tc>
-          <w:tcPr>
-            <w:tcW w:w="2551" w:type="dxa"/>
+        </w:tc>
+        <w:tc>
+          <w:tcPr>
+            <w:tcW w:w="2835" w:type="dxa"/>
             <w:tcBorders>
               <w:top w:val="single" w:sz="4" w:space="0" w:color="000000"/>
               <w:left w:val="single" w:sz="4" w:space="0" w:color="000000"/>
@@ -4072,7 +4125,7 @@
         </w:tc>
         <w:tc>
           <w:tcPr>
-            <w:tcW w:w="3701" w:type="dxa"/>
+            <w:tcW w:w="3417" w:type="dxa"/>
             <w:tcBorders>
               <w:top w:val="single" w:sz="4" w:space="0" w:color="000000"/>
               <w:left w:val="single" w:sz="4" w:space="0" w:color="000000"/>
@@ -4109,7 +4162,7 @@
         </w:tc>
         <w:tc>
           <w:tcPr>
-            <w:tcW w:w="2551" w:type="dxa"/>
+            <w:tcW w:w="2835" w:type="dxa"/>
             <w:tcBorders>
               <w:top w:val="single" w:sz="4" w:space="0" w:color="000000"/>
               <w:left w:val="single" w:sz="4" w:space="0" w:color="000000"/>
@@ -4248,7 +4301,7 @@
         </w:tc>
         <w:tc>
           <w:tcPr>
-            <w:tcW w:w="3701" w:type="dxa"/>
+            <w:tcW w:w="3417" w:type="dxa"/>
             <w:tcBorders>
               <w:top w:val="single" w:sz="4" w:space="0" w:color="000000"/>
               <w:left w:val="single" w:sz="4" w:space="0" w:color="000000"/>
@@ -4282,18 +4335,10 @@
             </w:r>
             <w:proofErr w:type="gramEnd"/>
           </w:p>
-          <w:p>
-            <w:pPr>
-              <w:ind w:firstLine="5"/>
-              <w:rPr>
-                <w:rFonts w:eastAsia="Arial"/>
-              </w:rPr>
-            </w:pPr>
-          </w:p>
-        </w:tc>
-        <w:tc>
-          <w:tcPr>
-            <w:tcW w:w="2551" w:type="dxa"/>
+        </w:tc>
+        <w:tc>
+          <w:tcPr>
+            <w:tcW w:w="2835" w:type="dxa"/>
             <w:tcBorders>
               <w:top w:val="single" w:sz="4" w:space="0" w:color="000000"/>
               <w:left w:val="single" w:sz="4" w:space="0" w:color="000000"/>
@@ -4432,7 +4477,7 @@
         </w:tc>
         <w:tc>
           <w:tcPr>
-            <w:tcW w:w="3701" w:type="dxa"/>
+            <w:tcW w:w="3417" w:type="dxa"/>
             <w:tcBorders>
               <w:top w:val="single" w:sz="4" w:space="0" w:color="000000"/>
               <w:left w:val="single" w:sz="4" w:space="0" w:color="000000"/>
@@ -4475,7 +4520,7 @@
         </w:tc>
         <w:tc>
           <w:tcPr>
-            <w:tcW w:w="2551" w:type="dxa"/>
+            <w:tcW w:w="2835" w:type="dxa"/>
             <w:tcBorders>
               <w:top w:val="single" w:sz="4" w:space="0" w:color="000000"/>
               <w:left w:val="single" w:sz="4" w:space="0" w:color="000000"/>
@@ -4600,7 +4645,7 @@
         </w:tc>
         <w:tc>
           <w:tcPr>
-            <w:tcW w:w="3701" w:type="dxa"/>
+            <w:tcW w:w="3417" w:type="dxa"/>
             <w:tcBorders>
               <w:top w:val="single" w:sz="4" w:space="0" w:color="000000"/>
               <w:left w:val="single" w:sz="4" w:space="0" w:color="000000"/>
@@ -4651,7 +4696,7 @@
         </w:tc>
         <w:tc>
           <w:tcPr>
-            <w:tcW w:w="2551" w:type="dxa"/>
+            <w:tcW w:w="2835" w:type="dxa"/>
             <w:tcBorders>
               <w:top w:val="single" w:sz="4" w:space="0" w:color="000000"/>
               <w:left w:val="single" w:sz="4" w:space="0" w:color="000000"/>
@@ -4790,7 +4835,7 @@
         </w:tc>
         <w:tc>
           <w:tcPr>
-            <w:tcW w:w="3701" w:type="dxa"/>
+            <w:tcW w:w="3417" w:type="dxa"/>
             <w:tcBorders>
               <w:top w:val="single" w:sz="4" w:space="0" w:color="000000"/>
               <w:left w:val="single" w:sz="4" w:space="0" w:color="000000"/>
@@ -4816,18 +4861,10 @@
               <w:t>Construção dos Diagramas de Contêineres</w:t>
             </w:r>
           </w:p>
-          <w:p>
-            <w:pPr>
-              <w:ind w:firstLine="5"/>
-              <w:rPr>
-                <w:rFonts w:eastAsia="Arial"/>
-              </w:rPr>
-            </w:pPr>
-          </w:p>
-        </w:tc>
-        <w:tc>
-          <w:tcPr>
-            <w:tcW w:w="2551" w:type="dxa"/>
+        </w:tc>
+        <w:tc>
+          <w:tcPr>
+            <w:tcW w:w="2835" w:type="dxa"/>
             <w:tcBorders>
               <w:top w:val="single" w:sz="4" w:space="0" w:color="000000"/>
               <w:left w:val="single" w:sz="4" w:space="0" w:color="000000"/>
@@ -4952,7 +4989,7 @@
         </w:tc>
         <w:tc>
           <w:tcPr>
-            <w:tcW w:w="3701" w:type="dxa"/>
+            <w:tcW w:w="3417" w:type="dxa"/>
             <w:tcBorders>
               <w:top w:val="single" w:sz="4" w:space="0" w:color="000000"/>
               <w:left w:val="single" w:sz="4" w:space="0" w:color="000000"/>
@@ -4978,18 +5015,10 @@
               <w:t>Construção dos Diagramas de Componentes</w:t>
             </w:r>
           </w:p>
-          <w:p>
-            <w:pPr>
-              <w:ind w:firstLine="5"/>
-              <w:rPr>
-                <w:rFonts w:eastAsia="Arial"/>
-              </w:rPr>
-            </w:pPr>
-          </w:p>
-        </w:tc>
-        <w:tc>
-          <w:tcPr>
-            <w:tcW w:w="2551" w:type="dxa"/>
+        </w:tc>
+        <w:tc>
+          <w:tcPr>
+            <w:tcW w:w="2835" w:type="dxa"/>
             <w:tcBorders>
               <w:top w:val="single" w:sz="4" w:space="0" w:color="000000"/>
               <w:left w:val="single" w:sz="4" w:space="0" w:color="000000"/>
@@ -5114,7 +5143,7 @@
         </w:tc>
         <w:tc>
           <w:tcPr>
-            <w:tcW w:w="3701" w:type="dxa"/>
+            <w:tcW w:w="3417" w:type="dxa"/>
             <w:tcBorders>
               <w:top w:val="single" w:sz="4" w:space="0" w:color="000000"/>
               <w:left w:val="single" w:sz="4" w:space="0" w:color="000000"/>
@@ -5165,7 +5194,7 @@
         </w:tc>
         <w:tc>
           <w:tcPr>
-            <w:tcW w:w="2551" w:type="dxa"/>
+            <w:tcW w:w="2835" w:type="dxa"/>
             <w:tcBorders>
               <w:top w:val="single" w:sz="4" w:space="0" w:color="000000"/>
               <w:left w:val="single" w:sz="4" w:space="0" w:color="000000"/>
@@ -5290,7 +5319,7 @@
         </w:tc>
         <w:tc>
           <w:tcPr>
-            <w:tcW w:w="3701" w:type="dxa"/>
+            <w:tcW w:w="3417" w:type="dxa"/>
             <w:tcBorders>
               <w:top w:val="single" w:sz="4" w:space="0" w:color="000000"/>
               <w:left w:val="single" w:sz="4" w:space="0" w:color="000000"/>
@@ -5327,7 +5356,7 @@
         </w:tc>
         <w:tc>
           <w:tcPr>
-            <w:tcW w:w="2551" w:type="dxa"/>
+            <w:tcW w:w="2835" w:type="dxa"/>
             <w:tcBorders>
               <w:top w:val="single" w:sz="4" w:space="0" w:color="000000"/>
               <w:left w:val="single" w:sz="4" w:space="0" w:color="000000"/>
@@ -5466,7 +5495,7 @@
         </w:tc>
         <w:tc>
           <w:tcPr>
-            <w:tcW w:w="3701" w:type="dxa"/>
+            <w:tcW w:w="3417" w:type="dxa"/>
             <w:tcBorders>
               <w:top w:val="single" w:sz="4" w:space="0" w:color="000000"/>
               <w:left w:val="single" w:sz="4" w:space="0" w:color="000000"/>
@@ -5528,18 +5557,10 @@
             </w:r>
             <w:proofErr w:type="gramEnd"/>
           </w:p>
-          <w:p>
-            <w:pPr>
-              <w:ind w:firstLine="5"/>
-              <w:rPr>
-                <w:rFonts w:eastAsia="Arial"/>
-              </w:rPr>
-            </w:pPr>
-          </w:p>
-        </w:tc>
-        <w:tc>
-          <w:tcPr>
-            <w:tcW w:w="2551" w:type="dxa"/>
+        </w:tc>
+        <w:tc>
+          <w:tcPr>
+            <w:tcW w:w="2835" w:type="dxa"/>
             <w:tcBorders>
               <w:top w:val="single" w:sz="4" w:space="0" w:color="000000"/>
               <w:left w:val="single" w:sz="4" w:space="0" w:color="000000"/>
@@ -5678,7 +5699,7 @@
         </w:tc>
         <w:tc>
           <w:tcPr>
-            <w:tcW w:w="3701" w:type="dxa"/>
+            <w:tcW w:w="3417" w:type="dxa"/>
             <w:tcBorders>
               <w:top w:val="single" w:sz="4" w:space="0" w:color="000000"/>
               <w:left w:val="single" w:sz="4" w:space="0" w:color="000000"/>
@@ -5721,18 +5742,10 @@
               <w:t>Análise das abordagens arquiteturais</w:t>
             </w:r>
           </w:p>
-          <w:p>
-            <w:pPr>
-              <w:ind w:firstLine="5"/>
-              <w:rPr>
-                <w:rFonts w:eastAsia="Arial"/>
-              </w:rPr>
-            </w:pPr>
-          </w:p>
-        </w:tc>
-        <w:tc>
-          <w:tcPr>
-            <w:tcW w:w="2551" w:type="dxa"/>
+        </w:tc>
+        <w:tc>
+          <w:tcPr>
+            <w:tcW w:w="2835" w:type="dxa"/>
             <w:tcBorders>
               <w:top w:val="single" w:sz="4" w:space="0" w:color="000000"/>
               <w:left w:val="single" w:sz="4" w:space="0" w:color="000000"/>
@@ -5863,7 +5876,7 @@
         </w:tc>
         <w:tc>
           <w:tcPr>
-            <w:tcW w:w="3701" w:type="dxa"/>
+            <w:tcW w:w="3417" w:type="dxa"/>
             <w:tcBorders>
               <w:top w:val="single" w:sz="4" w:space="0" w:color="000000"/>
               <w:left w:val="single" w:sz="4" w:space="0" w:color="000000"/>
@@ -5906,18 +5919,10 @@
               <w:t>Cenários</w:t>
             </w:r>
           </w:p>
-          <w:p>
-            <w:pPr>
-              <w:ind w:firstLine="5"/>
-              <w:rPr>
-                <w:rFonts w:eastAsia="Arial"/>
-              </w:rPr>
-            </w:pPr>
-          </w:p>
-        </w:tc>
-        <w:tc>
-          <w:tcPr>
-            <w:tcW w:w="2551" w:type="dxa"/>
+        </w:tc>
+        <w:tc>
+          <w:tcPr>
+            <w:tcW w:w="2835" w:type="dxa"/>
             <w:tcBorders>
               <w:top w:val="single" w:sz="4" w:space="0" w:color="000000"/>
               <w:left w:val="single" w:sz="4" w:space="0" w:color="000000"/>
@@ -6042,7 +6047,7 @@
         </w:tc>
         <w:tc>
           <w:tcPr>
-            <w:tcW w:w="3701" w:type="dxa"/>
+            <w:tcW w:w="3417" w:type="dxa"/>
             <w:tcBorders>
               <w:top w:val="single" w:sz="4" w:space="0" w:color="000000"/>
               <w:left w:val="single" w:sz="4" w:space="0" w:color="000000"/>
@@ -6085,18 +6090,10 @@
               <w:t>Evidências da avaliação</w:t>
             </w:r>
           </w:p>
-          <w:p>
-            <w:pPr>
-              <w:ind w:firstLine="5"/>
-              <w:rPr>
-                <w:rFonts w:eastAsia="Arial"/>
-              </w:rPr>
-            </w:pPr>
-          </w:p>
-        </w:tc>
-        <w:tc>
-          <w:tcPr>
-            <w:tcW w:w="2551" w:type="dxa"/>
+        </w:tc>
+        <w:tc>
+          <w:tcPr>
+            <w:tcW w:w="2835" w:type="dxa"/>
             <w:tcBorders>
               <w:top w:val="single" w:sz="4" w:space="0" w:color="000000"/>
               <w:left w:val="single" w:sz="4" w:space="0" w:color="000000"/>
@@ -6221,7 +6218,7 @@
         </w:tc>
         <w:tc>
           <w:tcPr>
-            <w:tcW w:w="3701" w:type="dxa"/>
+            <w:tcW w:w="3417" w:type="dxa"/>
             <w:tcBorders>
               <w:top w:val="single" w:sz="4" w:space="0" w:color="000000"/>
               <w:left w:val="single" w:sz="4" w:space="0" w:color="000000"/>
@@ -6258,18 +6255,10 @@
               <w:t>Resultados obtidos</w:t>
             </w:r>
           </w:p>
-          <w:p>
-            <w:pPr>
-              <w:ind w:firstLine="5"/>
-              <w:rPr>
-                <w:rFonts w:eastAsia="Arial"/>
-              </w:rPr>
-            </w:pPr>
-          </w:p>
-        </w:tc>
-        <w:tc>
-          <w:tcPr>
-            <w:tcW w:w="2551" w:type="dxa"/>
+        </w:tc>
+        <w:tc>
+          <w:tcPr>
+            <w:tcW w:w="2835" w:type="dxa"/>
             <w:tcBorders>
               <w:top w:val="single" w:sz="4" w:space="0" w:color="000000"/>
               <w:left w:val="single" w:sz="4" w:space="0" w:color="000000"/>
@@ -6394,7 +6383,7 @@
         </w:tc>
         <w:tc>
           <w:tcPr>
-            <w:tcW w:w="3701" w:type="dxa"/>
+            <w:tcW w:w="3417" w:type="dxa"/>
             <w:tcBorders>
               <w:top w:val="single" w:sz="4" w:space="0" w:color="000000"/>
               <w:left w:val="single" w:sz="4" w:space="0" w:color="000000"/>
@@ -6431,18 +6420,10 @@
               <w:t>Avaliação crítica dos resultados</w:t>
             </w:r>
           </w:p>
-          <w:p>
-            <w:pPr>
-              <w:ind w:firstLine="5"/>
-              <w:rPr>
-                <w:rFonts w:eastAsia="Arial"/>
-              </w:rPr>
-            </w:pPr>
-          </w:p>
-        </w:tc>
-        <w:tc>
-          <w:tcPr>
-            <w:tcW w:w="2551" w:type="dxa"/>
+        </w:tc>
+        <w:tc>
+          <w:tcPr>
+            <w:tcW w:w="2835" w:type="dxa"/>
             <w:tcBorders>
               <w:top w:val="single" w:sz="4" w:space="0" w:color="000000"/>
               <w:left w:val="single" w:sz="4" w:space="0" w:color="000000"/>
@@ -6567,7 +6548,7 @@
         </w:tc>
         <w:tc>
           <w:tcPr>
-            <w:tcW w:w="3701" w:type="dxa"/>
+            <w:tcW w:w="3417" w:type="dxa"/>
             <w:tcBorders>
               <w:top w:val="single" w:sz="4" w:space="0" w:color="000000"/>
               <w:left w:val="single" w:sz="4" w:space="0" w:color="000000"/>
@@ -6604,18 +6585,10 @@
               <w:t>Conclusão</w:t>
             </w:r>
           </w:p>
-          <w:p>
-            <w:pPr>
-              <w:ind w:firstLine="5"/>
-              <w:rPr>
-                <w:rFonts w:eastAsia="Arial"/>
-              </w:rPr>
-            </w:pPr>
-          </w:p>
-        </w:tc>
-        <w:tc>
-          <w:tcPr>
-            <w:tcW w:w="2551" w:type="dxa"/>
+        </w:tc>
+        <w:tc>
+          <w:tcPr>
+            <w:tcW w:w="2835" w:type="dxa"/>
             <w:tcBorders>
               <w:top w:val="single" w:sz="4" w:space="0" w:color="000000"/>
               <w:left w:val="single" w:sz="4" w:space="0" w:color="000000"/>
@@ -6661,7 +6634,6 @@
               <w:rPr>
                 <w:rFonts w:eastAsia="Arial"/>
               </w:rPr>
-              <w:lastRenderedPageBreak/>
               <w:t>14</w:t>
             </w:r>
             <w:r>
@@ -6741,7 +6713,7 @@
         </w:tc>
         <w:tc>
           <w:tcPr>
-            <w:tcW w:w="3701" w:type="dxa"/>
+            <w:tcW w:w="3417" w:type="dxa"/>
             <w:tcBorders>
               <w:top w:val="single" w:sz="4" w:space="0" w:color="000000"/>
               <w:left w:val="single" w:sz="4" w:space="0" w:color="000000"/>
@@ -6791,26 +6763,10 @@
             </w:r>
             <w:proofErr w:type="gramEnd"/>
           </w:p>
-          <w:p>
-            <w:pPr>
-              <w:ind w:firstLine="5"/>
-              <w:rPr>
-                <w:rFonts w:eastAsia="Arial"/>
-              </w:rPr>
-            </w:pPr>
-          </w:p>
-          <w:p>
-            <w:pPr>
-              <w:ind w:firstLine="5"/>
-              <w:rPr>
-                <w:rFonts w:eastAsia="Arial"/>
-              </w:rPr>
-            </w:pPr>
-          </w:p>
-        </w:tc>
-        <w:tc>
-          <w:tcPr>
-            <w:tcW w:w="2551" w:type="dxa"/>
+        </w:tc>
+        <w:tc>
+          <w:tcPr>
+            <w:tcW w:w="2835" w:type="dxa"/>
             <w:tcBorders>
               <w:top w:val="single" w:sz="4" w:space="0" w:color="000000"/>
               <w:left w:val="single" w:sz="4" w:space="0" w:color="000000"/>
@@ -6949,7 +6905,7 @@
         </w:tc>
         <w:tc>
           <w:tcPr>
-            <w:tcW w:w="3701" w:type="dxa"/>
+            <w:tcW w:w="3417" w:type="dxa"/>
             <w:tcBorders>
               <w:top w:val="single" w:sz="4" w:space="0" w:color="000000"/>
               <w:left w:val="single" w:sz="4" w:space="0" w:color="000000"/>
@@ -7013,17 +6969,10 @@
             </w:r>
             <w:proofErr w:type="gramEnd"/>
           </w:p>
-          <w:p>
-            <w:pPr>
-              <w:rPr>
-                <w:rFonts w:eastAsia="Arial"/>
-              </w:rPr>
-            </w:pPr>
-          </w:p>
-        </w:tc>
-        <w:tc>
-          <w:tcPr>
-            <w:tcW w:w="2551" w:type="dxa"/>
+        </w:tc>
+        <w:tc>
+          <w:tcPr>
+            <w:tcW w:w="2835" w:type="dxa"/>
             <w:tcBorders>
               <w:top w:val="single" w:sz="4" w:space="0" w:color="000000"/>
               <w:left w:val="single" w:sz="4" w:space="0" w:color="000000"/>
@@ -7069,16 +7018,27 @@
     </w:p>
     <w:p>
       <w:pPr>
+        <w:pStyle w:val="Corpodetexto"/>
+      </w:pPr>
+    </w:p>
+    <w:p>
+      <w:pPr>
+        <w:pStyle w:val="Corpodetexto"/>
+      </w:pPr>
+    </w:p>
+    <w:p>
+      <w:pPr>
         <w:pStyle w:val="Ttulo2"/>
         <w:rPr>
           <w:rFonts w:ascii="Times New Roman" w:hAnsi="Times New Roman"/>
         </w:rPr>
       </w:pPr>
-      <w:bookmarkStart w:id="6" w:name="_Toc95767460"/>
+      <w:bookmarkStart w:id="6" w:name="_Toc116138576"/>
       <w:r>
         <w:rPr>
           <w:rFonts w:ascii="Times New Roman" w:hAnsi="Times New Roman"/>
         </w:rPr>
+        <w:lastRenderedPageBreak/>
         <w:t>Especifica</w:t>
       </w:r>
       <w:r>
@@ -7221,7 +7181,7 @@
           <w:rFonts w:ascii="Times New Roman" w:hAnsi="Times New Roman"/>
         </w:rPr>
       </w:pPr>
-      <w:bookmarkStart w:id="7" w:name="_Toc95767461"/>
+      <w:bookmarkStart w:id="7" w:name="_Toc116138577"/>
       <w:r>
         <w:rPr>
           <w:rFonts w:ascii="Times New Roman" w:hAnsi="Times New Roman"/>
@@ -7713,6 +7673,54 @@
     </w:p>
     <w:p>
       <w:pPr>
+        <w:suppressAutoHyphens/>
+        <w:spacing w:line="360" w:lineRule="auto"/>
+      </w:pPr>
+    </w:p>
+    <w:p>
+      <w:pPr>
+        <w:suppressAutoHyphens/>
+        <w:spacing w:line="360" w:lineRule="auto"/>
+      </w:pPr>
+    </w:p>
+    <w:p>
+      <w:pPr>
+        <w:suppressAutoHyphens/>
+        <w:spacing w:line="360" w:lineRule="auto"/>
+      </w:pPr>
+    </w:p>
+    <w:p>
+      <w:pPr>
+        <w:suppressAutoHyphens/>
+        <w:spacing w:line="360" w:lineRule="auto"/>
+      </w:pPr>
+    </w:p>
+    <w:p>
+      <w:pPr>
+        <w:suppressAutoHyphens/>
+        <w:spacing w:line="360" w:lineRule="auto"/>
+      </w:pPr>
+    </w:p>
+    <w:p>
+      <w:pPr>
+        <w:suppressAutoHyphens/>
+        <w:spacing w:line="360" w:lineRule="auto"/>
+      </w:pPr>
+    </w:p>
+    <w:p>
+      <w:pPr>
+        <w:suppressAutoHyphens/>
+        <w:spacing w:line="360" w:lineRule="auto"/>
+      </w:pPr>
+    </w:p>
+    <w:p>
+      <w:pPr>
+        <w:suppressAutoHyphens/>
+        <w:spacing w:line="360" w:lineRule="auto"/>
+      </w:pPr>
+    </w:p>
+    <w:p>
+      <w:pPr>
         <w:pStyle w:val="Ttulo2"/>
         <w:numPr>
           <w:ilvl w:val="1"/>
@@ -7725,12 +7733,13 @@
       <w:bookmarkStart w:id="8" w:name="_heading=h.e4qgsirqegbo" w:colFirst="0" w:colLast="0"/>
       <w:bookmarkStart w:id="9" w:name="_Toc476472322"/>
       <w:bookmarkStart w:id="10" w:name="_Toc421735552"/>
-      <w:bookmarkStart w:id="11" w:name="_Toc95767462"/>
+      <w:bookmarkStart w:id="11" w:name="_Toc116138578"/>
       <w:bookmarkEnd w:id="8"/>
       <w:r>
         <w:rPr>
           <w:rFonts w:ascii="Times New Roman" w:hAnsi="Times New Roman"/>
         </w:rPr>
+        <w:lastRenderedPageBreak/>
         <w:t>Requisitos Funcionais</w:t>
       </w:r>
       <w:bookmarkEnd w:id="9"/>
@@ -7852,7 +7861,6 @@
               <w:rPr>
                 <w:b/>
               </w:rPr>
-              <w:lastRenderedPageBreak/>
               <w:t>ID</w:t>
             </w:r>
           </w:p>
@@ -8906,6 +8914,7 @@
               <w:spacing w:line="360" w:lineRule="auto"/>
             </w:pPr>
             <w:r>
+              <w:lastRenderedPageBreak/>
               <w:t>RF15</w:t>
             </w:r>
           </w:p>
@@ -9101,7 +9110,6 @@
               <w:spacing w:line="360" w:lineRule="auto"/>
             </w:pPr>
             <w:r>
-              <w:lastRenderedPageBreak/>
               <w:t>RF18</w:t>
             </w:r>
           </w:p>
@@ -9452,32 +9460,32 @@
           <w:rFonts w:ascii="Times New Roman" w:hAnsi="Times New Roman"/>
         </w:rPr>
       </w:pPr>
-      <w:bookmarkStart w:id="12" w:name="_Toc95767463"/>
+      <w:bookmarkStart w:id="12" w:name="_Toc116138579"/>
       <w:r>
         <w:rPr>
           <w:rFonts w:ascii="Times New Roman" w:hAnsi="Times New Roman"/>
         </w:rPr>
         <w:t xml:space="preserve">Requisitos </w:t>
       </w:r>
+      <w:r>
+        <w:rPr>
+          <w:rFonts w:ascii="Times New Roman" w:hAnsi="Times New Roman"/>
+        </w:rPr>
+        <w:t xml:space="preserve">Não </w:t>
+      </w:r>
+      <w:r>
+        <w:rPr>
+          <w:rFonts w:ascii="Times New Roman" w:hAnsi="Times New Roman"/>
+        </w:rPr>
+        <w:t>F</w:t>
+      </w:r>
+      <w:r>
+        <w:rPr>
+          <w:rFonts w:ascii="Times New Roman" w:hAnsi="Times New Roman"/>
+        </w:rPr>
+        <w:t>uncionais</w:t>
+      </w:r>
       <w:bookmarkEnd w:id="12"/>
-      <w:r>
-        <w:rPr>
-          <w:rFonts w:ascii="Times New Roman" w:hAnsi="Times New Roman"/>
-        </w:rPr>
-        <w:t xml:space="preserve">Não </w:t>
-      </w:r>
-      <w:r>
-        <w:rPr>
-          <w:rFonts w:ascii="Times New Roman" w:hAnsi="Times New Roman"/>
-        </w:rPr>
-        <w:t>F</w:t>
-      </w:r>
-      <w:r>
-        <w:rPr>
-          <w:rFonts w:ascii="Times New Roman" w:hAnsi="Times New Roman"/>
-        </w:rPr>
-        <w:t>uncionais</w:t>
-      </w:r>
     </w:p>
     <w:p>
       <w:pPr>
@@ -9613,17 +9621,18 @@
           <w:insideH w:val="single" w:sz="4" w:space="0" w:color="auto"/>
           <w:insideV w:val="single" w:sz="4" w:space="0" w:color="auto"/>
         </w:tblBorders>
+        <w:tblLayout w:type="fixed"/>
         <w:tblLook w:val="04A0"/>
       </w:tblPr>
       <w:tblGrid>
-        <w:gridCol w:w="827"/>
-        <w:gridCol w:w="6094"/>
-        <w:gridCol w:w="1503"/>
+        <w:gridCol w:w="850"/>
+        <w:gridCol w:w="6379"/>
+        <w:gridCol w:w="1195"/>
       </w:tblGrid>
       <w:tr>
         <w:tc>
           <w:tcPr>
-            <w:tcW w:w="491" w:type="pct"/>
+            <w:tcW w:w="505" w:type="pct"/>
             <w:shd w:val="clear" w:color="auto" w:fill="D9E2F3"/>
           </w:tcPr>
           <w:p>
@@ -9645,7 +9654,7 @@
         </w:tc>
         <w:tc>
           <w:tcPr>
-            <w:tcW w:w="3617" w:type="pct"/>
+            <w:tcW w:w="3786" w:type="pct"/>
             <w:shd w:val="clear" w:color="auto" w:fill="D9E2F3"/>
           </w:tcPr>
           <w:p>
@@ -9667,7 +9676,7 @@
         </w:tc>
         <w:tc>
           <w:tcPr>
-            <w:tcW w:w="892" w:type="pct"/>
+            <w:tcW w:w="709" w:type="pct"/>
             <w:shd w:val="clear" w:color="auto" w:fill="D9E2F3"/>
           </w:tcPr>
           <w:p>
@@ -9707,7 +9716,7 @@
       <w:tr>
         <w:tc>
           <w:tcPr>
-            <w:tcW w:w="491" w:type="pct"/>
+            <w:tcW w:w="505" w:type="pct"/>
             <w:shd w:val="clear" w:color="auto" w:fill="auto"/>
           </w:tcPr>
           <w:p>
@@ -9722,7 +9731,7 @@
         </w:tc>
         <w:tc>
           <w:tcPr>
-            <w:tcW w:w="3617" w:type="pct"/>
+            <w:tcW w:w="3786" w:type="pct"/>
             <w:shd w:val="clear" w:color="auto" w:fill="auto"/>
           </w:tcPr>
           <w:p>
@@ -9769,7 +9778,7 @@
         </w:tc>
         <w:tc>
           <w:tcPr>
-            <w:tcW w:w="892" w:type="pct"/>
+            <w:tcW w:w="709" w:type="pct"/>
             <w:shd w:val="clear" w:color="auto" w:fill="auto"/>
           </w:tcPr>
           <w:p>
@@ -9787,7 +9796,7 @@
       <w:tr>
         <w:tc>
           <w:tcPr>
-            <w:tcW w:w="491" w:type="pct"/>
+            <w:tcW w:w="505" w:type="pct"/>
             <w:shd w:val="clear" w:color="auto" w:fill="auto"/>
           </w:tcPr>
           <w:p>
@@ -9802,7 +9811,7 @@
         </w:tc>
         <w:tc>
           <w:tcPr>
-            <w:tcW w:w="3617" w:type="pct"/>
+            <w:tcW w:w="3786" w:type="pct"/>
             <w:shd w:val="clear" w:color="auto" w:fill="auto"/>
           </w:tcPr>
           <w:p>
@@ -9825,7 +9834,7 @@
         </w:tc>
         <w:tc>
           <w:tcPr>
-            <w:tcW w:w="892" w:type="pct"/>
+            <w:tcW w:w="709" w:type="pct"/>
             <w:shd w:val="clear" w:color="auto" w:fill="auto"/>
           </w:tcPr>
           <w:p>
@@ -9843,7 +9852,7 @@
       <w:tr>
         <w:tc>
           <w:tcPr>
-            <w:tcW w:w="491" w:type="pct"/>
+            <w:tcW w:w="505" w:type="pct"/>
             <w:shd w:val="clear" w:color="auto" w:fill="auto"/>
           </w:tcPr>
           <w:p>
@@ -9858,7 +9867,7 @@
         </w:tc>
         <w:tc>
           <w:tcPr>
-            <w:tcW w:w="3617" w:type="pct"/>
+            <w:tcW w:w="3786" w:type="pct"/>
             <w:shd w:val="clear" w:color="auto" w:fill="auto"/>
           </w:tcPr>
           <w:p>
@@ -9897,7 +9906,7 @@
         </w:tc>
         <w:tc>
           <w:tcPr>
-            <w:tcW w:w="892" w:type="pct"/>
+            <w:tcW w:w="709" w:type="pct"/>
             <w:shd w:val="clear" w:color="auto" w:fill="auto"/>
           </w:tcPr>
           <w:p>
@@ -9915,7 +9924,7 @@
       <w:tr>
         <w:tc>
           <w:tcPr>
-            <w:tcW w:w="491" w:type="pct"/>
+            <w:tcW w:w="505" w:type="pct"/>
             <w:shd w:val="clear" w:color="auto" w:fill="auto"/>
           </w:tcPr>
           <w:p>
@@ -9930,7 +9939,7 @@
         </w:tc>
         <w:tc>
           <w:tcPr>
-            <w:tcW w:w="3617" w:type="pct"/>
+            <w:tcW w:w="3786" w:type="pct"/>
             <w:shd w:val="clear" w:color="auto" w:fill="auto"/>
           </w:tcPr>
           <w:p>
@@ -9955,7 +9964,7 @@
         </w:tc>
         <w:tc>
           <w:tcPr>
-            <w:tcW w:w="892" w:type="pct"/>
+            <w:tcW w:w="709" w:type="pct"/>
             <w:shd w:val="clear" w:color="auto" w:fill="auto"/>
           </w:tcPr>
           <w:p>
@@ -9973,7 +9982,7 @@
       <w:tr>
         <w:tc>
           <w:tcPr>
-            <w:tcW w:w="491" w:type="pct"/>
+            <w:tcW w:w="505" w:type="pct"/>
             <w:shd w:val="clear" w:color="auto" w:fill="auto"/>
           </w:tcPr>
           <w:p>
@@ -9994,7 +10003,7 @@
         </w:tc>
         <w:tc>
           <w:tcPr>
-            <w:tcW w:w="3617" w:type="pct"/>
+            <w:tcW w:w="3786" w:type="pct"/>
             <w:shd w:val="clear" w:color="auto" w:fill="auto"/>
           </w:tcPr>
           <w:p>
@@ -10014,7 +10023,11 @@
               <w:t xml:space="preserve"> devem operar por meio de filas de mensagens</w:t>
             </w:r>
             <w:r>
-              <w:t xml:space="preserve"> por não haver a necessidade de serem em tempo real e atenderem a grande demanda</w:t>
+              <w:t xml:space="preserve"> por não haver a necessidade de serem em tempo real e atenderem </w:t>
+            </w:r>
+            <w:r>
+              <w:lastRenderedPageBreak/>
+              <w:t>a grande demanda</w:t>
             </w:r>
             <w:r>
               <w:t>.</w:t>
@@ -10023,7 +10036,7 @@
         </w:tc>
         <w:tc>
           <w:tcPr>
-            <w:tcW w:w="892" w:type="pct"/>
+            <w:tcW w:w="709" w:type="pct"/>
             <w:shd w:val="clear" w:color="auto" w:fill="auto"/>
           </w:tcPr>
           <w:p>
@@ -10033,6 +10046,7 @@
               <w:jc w:val="center"/>
             </w:pPr>
             <w:r>
+              <w:lastRenderedPageBreak/>
               <w:t>A</w:t>
             </w:r>
           </w:p>
@@ -10041,7 +10055,7 @@
       <w:tr>
         <w:tc>
           <w:tcPr>
-            <w:tcW w:w="491" w:type="pct"/>
+            <w:tcW w:w="505" w:type="pct"/>
             <w:shd w:val="clear" w:color="auto" w:fill="auto"/>
           </w:tcPr>
           <w:p>
@@ -10050,6 +10064,7 @@
               <w:spacing w:line="360" w:lineRule="auto"/>
             </w:pPr>
             <w:r>
+              <w:lastRenderedPageBreak/>
               <w:t>RNF0</w:t>
             </w:r>
             <w:r>
@@ -10059,7 +10074,7 @@
         </w:tc>
         <w:tc>
           <w:tcPr>
-            <w:tcW w:w="3617" w:type="pct"/>
+            <w:tcW w:w="3786" w:type="pct"/>
             <w:shd w:val="clear" w:color="auto" w:fill="auto"/>
           </w:tcPr>
           <w:p>
@@ -10090,7 +10105,7 @@
         </w:tc>
         <w:tc>
           <w:tcPr>
-            <w:tcW w:w="892" w:type="pct"/>
+            <w:tcW w:w="709" w:type="pct"/>
             <w:shd w:val="clear" w:color="auto" w:fill="auto"/>
           </w:tcPr>
           <w:p>
@@ -10126,13 +10141,12 @@
           <w:szCs w:val="28"/>
         </w:rPr>
       </w:pPr>
-      <w:bookmarkStart w:id="14" w:name="_Toc95767464"/>
+      <w:bookmarkStart w:id="14" w:name="_Toc116138580"/>
       <w:r>
         <w:rPr>
           <w:rFonts w:ascii="Times New Roman" w:hAnsi="Times New Roman"/>
           <w:szCs w:val="28"/>
         </w:rPr>
-        <w:lastRenderedPageBreak/>
         <w:t>Mecanismos Arquiteturais</w:t>
       </w:r>
       <w:bookmarkEnd w:id="14"/>
@@ -10311,19 +10325,6 @@
         </w:rPr>
         <w:t>.</w:t>
       </w:r>
-    </w:p>
-    <w:p>
-      <w:pPr>
-        <w:pStyle w:val="ExplicaodePreenchimento"/>
-        <w:spacing w:line="360" w:lineRule="auto"/>
-        <w:rPr>
-          <w:rFonts w:ascii="Times New Roman" w:eastAsia="Times New Roman" w:hAnsi="Times New Roman"/>
-          <w:i w:val="0"/>
-          <w:color w:val="auto"/>
-          <w:sz w:val="24"/>
-          <w:szCs w:val="24"/>
-        </w:rPr>
-      </w:pPr>
     </w:p>
     <w:tbl>
       <w:tblPr>
@@ -10940,16 +10941,57 @@
     </w:p>
     <w:p>
       <w:pPr>
+        <w:pStyle w:val="Corpodetexto"/>
+      </w:pPr>
+    </w:p>
+    <w:p>
+      <w:pPr>
+        <w:pStyle w:val="Corpodetexto"/>
+      </w:pPr>
+    </w:p>
+    <w:p>
+      <w:pPr>
+        <w:pStyle w:val="Corpodetexto"/>
+      </w:pPr>
+    </w:p>
+    <w:p>
+      <w:pPr>
+        <w:pStyle w:val="Corpodetexto"/>
+      </w:pPr>
+    </w:p>
+    <w:p>
+      <w:pPr>
+        <w:pStyle w:val="Corpodetexto"/>
+      </w:pPr>
+    </w:p>
+    <w:p>
+      <w:pPr>
+        <w:pStyle w:val="Corpodetexto"/>
+      </w:pPr>
+    </w:p>
+    <w:p>
+      <w:pPr>
+        <w:pStyle w:val="Corpodetexto"/>
+      </w:pPr>
+    </w:p>
+    <w:p>
+      <w:pPr>
+        <w:pStyle w:val="Corpodetexto"/>
+      </w:pPr>
+    </w:p>
+    <w:p>
+      <w:pPr>
         <w:pStyle w:val="Ttulo2"/>
         <w:rPr>
           <w:rFonts w:ascii="Times New Roman" w:hAnsi="Times New Roman"/>
         </w:rPr>
       </w:pPr>
-      <w:bookmarkStart w:id="17" w:name="_Toc95767465"/>
+      <w:bookmarkStart w:id="17" w:name="_Toc116138581"/>
       <w:r>
         <w:rPr>
           <w:rFonts w:ascii="Times New Roman" w:hAnsi="Times New Roman"/>
         </w:rPr>
+        <w:lastRenderedPageBreak/>
         <w:t>Modelagem Arquitetural</w:t>
       </w:r>
       <w:bookmarkEnd w:id="15"/>
@@ -10960,6 +11002,7 @@
       <w:pPr>
         <w:pStyle w:val="ExplicaodePreenchimento"/>
         <w:spacing w:line="360" w:lineRule="auto"/>
+        <w:ind w:firstLine="360"/>
         <w:rPr>
           <w:rFonts w:ascii="Times New Roman" w:eastAsia="Times New Roman" w:hAnsi="Times New Roman"/>
           <w:i w:val="0"/>
@@ -10972,130 +11015,77 @@
         <w:rPr>
           <w:rFonts w:ascii="Times New Roman" w:eastAsia="Times New Roman" w:hAnsi="Times New Roman"/>
           <w:i w:val="0"/>
+          <w:iCs/>
           <w:color w:val="auto"/>
           <w:sz w:val="24"/>
           <w:szCs w:val="24"/>
         </w:rPr>
-        <w:t xml:space="preserve">Esta seção apresenta a modelagem arquitetural da solução proposta, de forma a permitir seu completo entendimento visando à implementação da </w:t>
+        <w:t>Desejamos c</w:t>
       </w:r>
       <w:r>
         <w:rPr>
           <w:rFonts w:ascii="Times New Roman" w:eastAsia="Times New Roman" w:hAnsi="Times New Roman"/>
           <w:i w:val="0"/>
+          <w:iCs/>
           <w:color w:val="auto"/>
           <w:sz w:val="24"/>
           <w:szCs w:val="24"/>
         </w:rPr>
-        <w:t>P</w:t>
+        <w:t xml:space="preserve">riar uma solução focada no usuário que envolva mobilidade, visando ser uma ferramenta prática que esteja sempre nas mãos de donos de animais de estimação para ajudar dos cuidados diários com seus pets, bem como registrar seus momentos </w:t>
       </w:r>
       <w:r>
         <w:rPr>
           <w:rFonts w:ascii="Times New Roman" w:eastAsia="Times New Roman" w:hAnsi="Times New Roman"/>
           <w:i w:val="0"/>
+          <w:iCs/>
           <w:color w:val="auto"/>
           <w:sz w:val="24"/>
           <w:szCs w:val="24"/>
         </w:rPr>
-        <w:t xml:space="preserve">rova de </w:t>
-      </w:r>
+        <w:t xml:space="preserve">e adquirir produtos e serviços. Para isso através do diagrama de contexto abaixo demonstramos a criação de um componente de </w:t>
+      </w:r>
+      <w:proofErr w:type="spellStart"/>
       <w:r>
         <w:rPr>
           <w:rFonts w:ascii="Times New Roman" w:eastAsia="Times New Roman" w:hAnsi="Times New Roman"/>
           <w:i w:val="0"/>
+          <w:iCs/>
           <w:color w:val="auto"/>
           <w:sz w:val="24"/>
           <w:szCs w:val="24"/>
         </w:rPr>
-        <w:t>C</w:t>
-      </w:r>
+        <w:t>backend</w:t>
+      </w:r>
+      <w:proofErr w:type="spellEnd"/>
       <w:r>
         <w:rPr>
           <w:rFonts w:ascii="Times New Roman" w:eastAsia="Times New Roman" w:hAnsi="Times New Roman"/>
           <w:i w:val="0"/>
+          <w:iCs/>
           <w:color w:val="auto"/>
           <w:sz w:val="24"/>
           <w:szCs w:val="24"/>
         </w:rPr>
-        <w:t>onceito</w:t>
-      </w:r>
+        <w:t xml:space="preserve"> responsável por todos os serviços no servidor com regras de negócio e tendo um cliente leve apenas focado na apresentação baseado em uma solução hibrida utilizando o </w:t>
+      </w:r>
+      <w:proofErr w:type="spellStart"/>
       <w:r>
         <w:rPr>
           <w:rFonts w:ascii="Times New Roman" w:eastAsia="Times New Roman" w:hAnsi="Times New Roman"/>
           <w:i w:val="0"/>
+          <w:iCs/>
           <w:color w:val="auto"/>
           <w:sz w:val="24"/>
           <w:szCs w:val="24"/>
         </w:rPr>
-        <w:t xml:space="preserve"> (</w:t>
-      </w:r>
-      <w:proofErr w:type="spellStart"/>
-      <w:proofErr w:type="gramStart"/>
+        <w:t>Ionic</w:t>
+      </w:r>
+      <w:proofErr w:type="spellEnd"/>
       <w:r>
         <w:rPr>
           <w:rFonts w:ascii="Times New Roman" w:eastAsia="Times New Roman" w:hAnsi="Times New Roman"/>
           <w:i w:val="0"/>
-          <w:color w:val="auto"/>
-          <w:sz w:val="24"/>
-          <w:szCs w:val="24"/>
-        </w:rPr>
-        <w:t>PoC</w:t>
-      </w:r>
-      <w:proofErr w:type="spellEnd"/>
-      <w:proofErr w:type="gramEnd"/>
-      <w:r>
-        <w:rPr>
-          <w:rFonts w:ascii="Times New Roman" w:eastAsia="Times New Roman" w:hAnsi="Times New Roman"/>
-          <w:i w:val="0"/>
-          <w:color w:val="auto"/>
-          <w:sz w:val="24"/>
-          <w:szCs w:val="24"/>
-        </w:rPr>
-        <w:t>)</w:t>
-      </w:r>
-      <w:r>
-        <w:rPr>
-          <w:rFonts w:ascii="Times New Roman" w:eastAsia="Times New Roman" w:hAnsi="Times New Roman"/>
-          <w:i w:val="0"/>
-          <w:color w:val="auto"/>
-          <w:sz w:val="24"/>
-          <w:szCs w:val="24"/>
-        </w:rPr>
-        <w:t xml:space="preserve"> da </w:t>
-      </w:r>
-      <w:r>
-        <w:rPr>
-          <w:rFonts w:ascii="Times New Roman" w:eastAsia="Times New Roman" w:hAnsi="Times New Roman"/>
-          <w:i w:val="0"/>
-          <w:color w:val="auto"/>
-          <w:sz w:val="24"/>
-          <w:szCs w:val="24"/>
-        </w:rPr>
-        <w:t xml:space="preserve">plataforma </w:t>
-      </w:r>
-      <w:r>
-        <w:rPr>
-          <w:rFonts w:ascii="Times New Roman" w:eastAsia="Times New Roman" w:hAnsi="Times New Roman"/>
-          <w:i w:val="0"/>
-          <w:color w:val="auto"/>
-          <w:sz w:val="24"/>
-          <w:szCs w:val="24"/>
-        </w:rPr>
-        <w:t>4Pet</w:t>
-      </w:r>
-      <w:r>
-        <w:rPr>
-          <w:rFonts w:ascii="Times New Roman" w:eastAsia="Times New Roman" w:hAnsi="Times New Roman"/>
-          <w:i w:val="0"/>
-          <w:color w:val="auto"/>
-          <w:sz w:val="24"/>
-          <w:szCs w:val="24"/>
-        </w:rPr>
-        <w:t xml:space="preserve"> na seção 5</w:t>
-      </w:r>
-      <w:r>
-        <w:rPr>
-          <w:rFonts w:ascii="Times New Roman" w:eastAsia="Times New Roman" w:hAnsi="Times New Roman"/>
-          <w:i w:val="0"/>
+          <w:iCs/>
           <w:color w:val="auto"/>
           <w:sz w:val="24"/>
           <w:szCs w:val="24"/>
@@ -11227,13 +11217,12 @@
         </w:rPr>
       </w:pPr>
       <w:bookmarkStart w:id="18" w:name="_Toc74561911"/>
-      <w:bookmarkStart w:id="19" w:name="_Toc95767466"/>
+      <w:bookmarkStart w:id="19" w:name="_Toc116138582"/>
       <w:r>
         <w:rPr>
           <w:rFonts w:ascii="Times New Roman" w:hAnsi="Times New Roman"/>
           <w:szCs w:val="28"/>
         </w:rPr>
-        <w:lastRenderedPageBreak/>
         <w:t xml:space="preserve">4.1 </w:t>
       </w:r>
       <w:r>
@@ -11524,12 +11513,372 @@
           <w:ilvl w:val="0"/>
           <w:numId w:val="0"/>
         </w:numPr>
-        <w:ind w:left="360" w:hanging="360"/>
+        <w:ind w:left="709" w:hanging="709"/>
+        <w:rPr>
+          <w:sz w:val="24"/>
+          <w:szCs w:val="24"/>
+        </w:rPr>
+      </w:pPr>
+      <w:bookmarkStart w:id="20" w:name="_Toc116138583"/>
+      <w:r>
         <w:rPr>
           <w:rFonts w:ascii="Times New Roman" w:hAnsi="Times New Roman"/>
-        </w:rPr>
-      </w:pPr>
-      <w:bookmarkStart w:id="20" w:name="_Toc95767467"/>
+          <w:szCs w:val="28"/>
+        </w:rPr>
+        <w:lastRenderedPageBreak/>
+        <w:t>4.</w:t>
+      </w:r>
+      <w:r>
+        <w:rPr>
+          <w:rFonts w:ascii="Times New Roman" w:hAnsi="Times New Roman"/>
+          <w:szCs w:val="28"/>
+        </w:rPr>
+        <w:t>2</w:t>
+      </w:r>
+      <w:r>
+        <w:rPr>
+          <w:rFonts w:ascii="Times New Roman" w:hAnsi="Times New Roman"/>
+          <w:szCs w:val="28"/>
+        </w:rPr>
+        <w:t xml:space="preserve"> </w:t>
+      </w:r>
+      <w:r>
+        <w:rPr>
+          <w:rFonts w:ascii="Times New Roman" w:hAnsi="Times New Roman"/>
+          <w:szCs w:val="28"/>
+        </w:rPr>
+        <w:tab/>
+        <w:t>Diagrama de Cont</w:t>
+      </w:r>
+      <w:r>
+        <w:rPr>
+          <w:rFonts w:ascii="Times New Roman" w:hAnsi="Times New Roman"/>
+          <w:szCs w:val="28"/>
+        </w:rPr>
+        <w:t>ainer</w:t>
+      </w:r>
+      <w:bookmarkEnd w:id="20"/>
+    </w:p>
+    <w:p>
+      <w:pPr>
+        <w:suppressAutoHyphens/>
+        <w:spacing w:line="360" w:lineRule="auto"/>
+        <w:jc w:val="both"/>
+        <w:rPr>
+          <w:sz w:val="24"/>
+          <w:szCs w:val="24"/>
+        </w:rPr>
+      </w:pPr>
+      <w:r>
+        <w:rPr>
+          <w:noProof/>
+          <w:sz w:val="24"/>
+          <w:szCs w:val="24"/>
+        </w:rPr>
+        <w:drawing>
+          <wp:inline distT="0" distB="0" distL="0" distR="0">
+            <wp:extent cx="5280025" cy="4083882"/>
+            <wp:effectExtent l="19050" t="0" r="0" b="0"/>
+            <wp:docPr id="1" name="Imagem 1"/>
+            <wp:cNvGraphicFramePr>
+              <a:graphicFrameLocks xmlns:a="http://schemas.openxmlformats.org/drawingml/2006/main" noChangeAspect="1"/>
+            </wp:cNvGraphicFramePr>
+            <a:graphic xmlns:a="http://schemas.openxmlformats.org/drawingml/2006/main">
+              <a:graphicData uri="http://schemas.openxmlformats.org/drawingml/2006/picture">
+                <pic:pic xmlns:pic="http://schemas.openxmlformats.org/drawingml/2006/picture">
+                  <pic:nvPicPr>
+                    <pic:cNvPr id="0" name="Picture 1"/>
+                    <pic:cNvPicPr>
+                      <a:picLocks noChangeAspect="1" noChangeArrowheads="1"/>
+                    </pic:cNvPicPr>
+                  </pic:nvPicPr>
+                  <pic:blipFill>
+                    <a:blip r:embed="rId12"/>
+                    <a:srcRect/>
+                    <a:stretch>
+                      <a:fillRect/>
+                    </a:stretch>
+                  </pic:blipFill>
+                  <pic:spPr bwMode="auto">
+                    <a:xfrm>
+                      <a:off x="0" y="0"/>
+                      <a:ext cx="5280025" cy="4083882"/>
+                    </a:xfrm>
+                    <a:prstGeom prst="rect">
+                      <a:avLst/>
+                    </a:prstGeom>
+                    <a:noFill/>
+                    <a:ln w="9525">
+                      <a:noFill/>
+                      <a:miter lim="800000"/>
+                      <a:headEnd/>
+                      <a:tailEnd/>
+                    </a:ln>
+                  </pic:spPr>
+                </pic:pic>
+              </a:graphicData>
+            </a:graphic>
+          </wp:inline>
+        </w:drawing>
+      </w:r>
+    </w:p>
+    <w:p>
+      <w:pPr>
+        <w:pStyle w:val="Legenda"/>
+        <w:rPr>
+          <w:b/>
+          <w:sz w:val="20"/>
+        </w:rPr>
+      </w:pPr>
+      <w:r>
+        <w:rPr>
+          <w:b/>
+          <w:sz w:val="20"/>
+        </w:rPr>
+        <w:t xml:space="preserve">Figura </w:t>
+      </w:r>
+      <w:r>
+        <w:rPr>
+          <w:b/>
+          <w:noProof/>
+          <w:sz w:val="20"/>
+        </w:rPr>
+        <w:t>2</w:t>
+      </w:r>
+      <w:r>
+        <w:rPr>
+          <w:b/>
+          <w:sz w:val="20"/>
+        </w:rPr>
+        <w:t xml:space="preserve"> </w:t>
+      </w:r>
+      <w:r>
+        <w:rPr>
+          <w:b/>
+          <w:sz w:val="20"/>
+        </w:rPr>
+        <w:t>–</w:t>
+      </w:r>
+      <w:r>
+        <w:rPr>
+          <w:b/>
+          <w:sz w:val="20"/>
+        </w:rPr>
+        <w:t xml:space="preserve"> </w:t>
+      </w:r>
+      <w:r>
+        <w:rPr>
+          <w:b/>
+          <w:sz w:val="20"/>
+        </w:rPr>
+        <w:t xml:space="preserve">Diagrama de Container </w:t>
+      </w:r>
+      <w:r>
+        <w:rPr>
+          <w:b/>
+          <w:sz w:val="20"/>
+        </w:rPr>
+        <w:t>da S</w:t>
+      </w:r>
+      <w:r>
+        <w:rPr>
+          <w:b/>
+          <w:sz w:val="20"/>
+        </w:rPr>
+        <w:t xml:space="preserve">olução </w:t>
+      </w:r>
+      <w:proofErr w:type="gramStart"/>
+      <w:r>
+        <w:rPr>
+          <w:b/>
+          <w:sz w:val="20"/>
+        </w:rPr>
+        <w:t>4Pet</w:t>
+      </w:r>
+      <w:proofErr w:type="gramEnd"/>
+      <w:r>
+        <w:rPr>
+          <w:b/>
+          <w:sz w:val="20"/>
+        </w:rPr>
+        <w:t>.</w:t>
+      </w:r>
+    </w:p>
+    <w:p>
+      <w:pPr>
+        <w:suppressAutoHyphens/>
+        <w:spacing w:line="360" w:lineRule="auto"/>
+        <w:jc w:val="both"/>
+        <w:rPr>
+          <w:i/>
+          <w:color w:val="ED7D31"/>
+        </w:rPr>
+      </w:pPr>
+    </w:p>
+    <w:p>
+      <w:pPr>
+        <w:suppressAutoHyphens/>
+        <w:spacing w:line="360" w:lineRule="auto"/>
+        <w:jc w:val="both"/>
+        <w:rPr>
+          <w:sz w:val="24"/>
+          <w:szCs w:val="24"/>
+        </w:rPr>
+      </w:pPr>
+      <w:r>
+        <w:rPr>
+          <w:sz w:val="24"/>
+          <w:szCs w:val="24"/>
+        </w:rPr>
+        <w:t xml:space="preserve">A figura </w:t>
+      </w:r>
+      <w:r>
+        <w:rPr>
+          <w:sz w:val="24"/>
+          <w:szCs w:val="24"/>
+        </w:rPr>
+        <w:t>2</w:t>
+      </w:r>
+      <w:r>
+        <w:rPr>
+          <w:sz w:val="24"/>
+          <w:szCs w:val="24"/>
+        </w:rPr>
+        <w:t xml:space="preserve"> mostra </w:t>
+      </w:r>
+      <w:r>
+        <w:rPr>
+          <w:sz w:val="24"/>
+          <w:szCs w:val="24"/>
+        </w:rPr>
+        <w:t xml:space="preserve">o diagrama de container no padrão C4 </w:t>
+      </w:r>
+      <w:proofErr w:type="spellStart"/>
+      <w:r>
+        <w:rPr>
+          <w:sz w:val="24"/>
+          <w:szCs w:val="24"/>
+        </w:rPr>
+        <w:t>model</w:t>
+      </w:r>
+      <w:proofErr w:type="spellEnd"/>
+      <w:r>
+        <w:rPr>
+          <w:sz w:val="24"/>
+          <w:szCs w:val="24"/>
+        </w:rPr>
+        <w:t xml:space="preserve"> para </w:t>
+      </w:r>
+      <w:r>
+        <w:rPr>
+          <w:sz w:val="24"/>
+          <w:szCs w:val="24"/>
+        </w:rPr>
+        <w:t xml:space="preserve">a solução proposta, com todos seus principais </w:t>
+      </w:r>
+      <w:r>
+        <w:rPr>
+          <w:sz w:val="24"/>
+          <w:szCs w:val="24"/>
+        </w:rPr>
+        <w:t>containers</w:t>
+      </w:r>
+      <w:r>
+        <w:rPr>
+          <w:sz w:val="24"/>
+          <w:szCs w:val="24"/>
+        </w:rPr>
+        <w:t xml:space="preserve"> envolvid</w:t>
+      </w:r>
+      <w:r>
+        <w:rPr>
+          <w:sz w:val="24"/>
+          <w:szCs w:val="24"/>
+        </w:rPr>
+        <w:t>o</w:t>
+      </w:r>
+      <w:r>
+        <w:rPr>
+          <w:sz w:val="24"/>
+          <w:szCs w:val="24"/>
+        </w:rPr>
+        <w:t>s.</w:t>
+      </w:r>
+    </w:p>
+    <w:p>
+      <w:pPr>
+        <w:suppressAutoHyphens/>
+        <w:spacing w:line="360" w:lineRule="auto"/>
+        <w:jc w:val="both"/>
+        <w:rPr>
+          <w:sz w:val="24"/>
+          <w:szCs w:val="24"/>
+        </w:rPr>
+      </w:pPr>
+    </w:p>
+    <w:p>
+      <w:pPr>
+        <w:suppressAutoHyphens/>
+        <w:spacing w:line="360" w:lineRule="auto"/>
+        <w:jc w:val="both"/>
+        <w:rPr>
+          <w:sz w:val="24"/>
+          <w:szCs w:val="24"/>
+        </w:rPr>
+      </w:pPr>
+    </w:p>
+    <w:p>
+      <w:pPr>
+        <w:pStyle w:val="Ttulo2"/>
+        <w:numPr>
+          <w:ilvl w:val="0"/>
+          <w:numId w:val="0"/>
+        </w:numPr>
+        <w:ind w:left="709" w:hanging="709"/>
+        <w:rPr>
+          <w:sz w:val="24"/>
+          <w:szCs w:val="24"/>
+        </w:rPr>
+      </w:pPr>
+      <w:bookmarkStart w:id="21" w:name="_Toc116138584"/>
+      <w:r>
+        <w:rPr>
+          <w:rFonts w:ascii="Times New Roman" w:hAnsi="Times New Roman"/>
+          <w:szCs w:val="28"/>
+        </w:rPr>
+        <w:lastRenderedPageBreak/>
+        <w:t>4.</w:t>
+      </w:r>
+      <w:r>
+        <w:rPr>
+          <w:rFonts w:ascii="Times New Roman" w:hAnsi="Times New Roman"/>
+          <w:szCs w:val="28"/>
+        </w:rPr>
+        <w:t>3</w:t>
+      </w:r>
+      <w:r>
+        <w:rPr>
+          <w:rFonts w:ascii="Times New Roman" w:hAnsi="Times New Roman"/>
+          <w:szCs w:val="28"/>
+        </w:rPr>
+        <w:t xml:space="preserve"> </w:t>
+      </w:r>
+      <w:r>
+        <w:rPr>
+          <w:rFonts w:ascii="Times New Roman" w:hAnsi="Times New Roman"/>
+          <w:szCs w:val="28"/>
+        </w:rPr>
+        <w:tab/>
+        <w:t>Diagrama de Co</w:t>
+      </w:r>
+      <w:r>
+        <w:rPr>
+          <w:rFonts w:ascii="Times New Roman" w:hAnsi="Times New Roman"/>
+          <w:szCs w:val="28"/>
+        </w:rPr>
+        <w:t>mponentes</w:t>
+      </w:r>
+      <w:bookmarkEnd w:id="21"/>
     </w:p>
     <w:p>
       <w:pPr>
@@ -11556,6 +11905,211 @@
           <w:rFonts w:ascii="Times New Roman" w:hAnsi="Times New Roman"/>
         </w:rPr>
       </w:pPr>
+      <w:r>
+        <w:rPr>
+          <w:b w:val="0"/>
+          <w:i w:val="0"/>
+          <w:noProof/>
+        </w:rPr>
+        <w:drawing>
+          <wp:inline distT="0" distB="0" distL="0" distR="0">
+            <wp:extent cx="5849883" cy="3198635"/>
+            <wp:effectExtent l="19050" t="0" r="0" b="0"/>
+            <wp:docPr id="7" name="Imagem 7"/>
+            <wp:cNvGraphicFramePr>
+              <a:graphicFrameLocks xmlns:a="http://schemas.openxmlformats.org/drawingml/2006/main" noChangeAspect="1"/>
+            </wp:cNvGraphicFramePr>
+            <a:graphic xmlns:a="http://schemas.openxmlformats.org/drawingml/2006/main">
+              <a:graphicData uri="http://schemas.openxmlformats.org/drawingml/2006/picture">
+                <pic:pic xmlns:pic="http://schemas.openxmlformats.org/drawingml/2006/picture">
+                  <pic:nvPicPr>
+                    <pic:cNvPr id="0" name="Picture 7"/>
+                    <pic:cNvPicPr>
+                      <a:picLocks noChangeAspect="1" noChangeArrowheads="1"/>
+                    </pic:cNvPicPr>
+                  </pic:nvPicPr>
+                  <pic:blipFill>
+                    <a:blip r:embed="rId13"/>
+                    <a:srcRect/>
+                    <a:stretch>
+                      <a:fillRect/>
+                    </a:stretch>
+                  </pic:blipFill>
+                  <pic:spPr bwMode="auto">
+                    <a:xfrm>
+                      <a:off x="0" y="0"/>
+                      <a:ext cx="5849651" cy="3198508"/>
+                    </a:xfrm>
+                    <a:prstGeom prst="rect">
+                      <a:avLst/>
+                    </a:prstGeom>
+                    <a:noFill/>
+                    <a:ln w="9525">
+                      <a:noFill/>
+                      <a:miter lim="800000"/>
+                      <a:headEnd/>
+                      <a:tailEnd/>
+                    </a:ln>
+                  </pic:spPr>
+                </pic:pic>
+              </a:graphicData>
+            </a:graphic>
+          </wp:inline>
+        </w:drawing>
+      </w:r>
+    </w:p>
+    <w:p>
+      <w:pPr>
+        <w:pStyle w:val="Legenda"/>
+        <w:rPr>
+          <w:b/>
+          <w:sz w:val="20"/>
+        </w:rPr>
+      </w:pPr>
+      <w:r>
+        <w:rPr>
+          <w:b/>
+          <w:sz w:val="20"/>
+        </w:rPr>
+        <w:t xml:space="preserve">Figura </w:t>
+      </w:r>
+      <w:r>
+        <w:rPr>
+          <w:b/>
+          <w:noProof/>
+          <w:sz w:val="20"/>
+        </w:rPr>
+        <w:t>3</w:t>
+      </w:r>
+      <w:r>
+        <w:rPr>
+          <w:b/>
+          <w:sz w:val="20"/>
+        </w:rPr>
+        <w:t xml:space="preserve"> </w:t>
+      </w:r>
+      <w:r>
+        <w:rPr>
+          <w:b/>
+          <w:sz w:val="20"/>
+        </w:rPr>
+        <w:t>–</w:t>
+      </w:r>
+      <w:r>
+        <w:rPr>
+          <w:b/>
+          <w:sz w:val="20"/>
+        </w:rPr>
+        <w:t xml:space="preserve"> </w:t>
+      </w:r>
+      <w:r>
+        <w:rPr>
+          <w:b/>
+          <w:sz w:val="20"/>
+        </w:rPr>
+        <w:t xml:space="preserve">Diagrama de Componentes </w:t>
+      </w:r>
+      <w:r>
+        <w:rPr>
+          <w:b/>
+          <w:sz w:val="20"/>
+        </w:rPr>
+        <w:t>da S</w:t>
+      </w:r>
+      <w:r>
+        <w:rPr>
+          <w:b/>
+          <w:sz w:val="20"/>
+        </w:rPr>
+        <w:t xml:space="preserve">olução </w:t>
+      </w:r>
+      <w:proofErr w:type="gramStart"/>
+      <w:r>
+        <w:rPr>
+          <w:b/>
+          <w:sz w:val="20"/>
+        </w:rPr>
+        <w:t>4Pet</w:t>
+      </w:r>
+      <w:proofErr w:type="gramEnd"/>
+      <w:r>
+        <w:rPr>
+          <w:b/>
+          <w:sz w:val="20"/>
+        </w:rPr>
+        <w:t>.</w:t>
+      </w:r>
+    </w:p>
+    <w:p>
+      <w:pPr>
+        <w:suppressAutoHyphens/>
+        <w:spacing w:line="360" w:lineRule="auto"/>
+        <w:jc w:val="both"/>
+        <w:rPr>
+          <w:i/>
+          <w:color w:val="ED7D31"/>
+        </w:rPr>
+      </w:pPr>
+    </w:p>
+    <w:p>
+      <w:pPr>
+        <w:suppressAutoHyphens/>
+        <w:spacing w:line="360" w:lineRule="auto"/>
+        <w:jc w:val="both"/>
+        <w:rPr>
+          <w:sz w:val="24"/>
+          <w:szCs w:val="24"/>
+        </w:rPr>
+      </w:pPr>
+      <w:r>
+        <w:rPr>
+          <w:sz w:val="24"/>
+          <w:szCs w:val="24"/>
+        </w:rPr>
+        <w:t xml:space="preserve">A figura 1 mostra </w:t>
+      </w:r>
+      <w:r>
+        <w:rPr>
+          <w:sz w:val="24"/>
+          <w:szCs w:val="24"/>
+        </w:rPr>
+        <w:t xml:space="preserve">o diagrama de componentes da </w:t>
+      </w:r>
+      <w:r>
+        <w:rPr>
+          <w:sz w:val="24"/>
+          <w:szCs w:val="24"/>
+        </w:rPr>
+        <w:t xml:space="preserve">solução proposta, com todos seus principais </w:t>
+      </w:r>
+      <w:r>
+        <w:rPr>
+          <w:sz w:val="24"/>
+          <w:szCs w:val="24"/>
+        </w:rPr>
+        <w:t xml:space="preserve">componentes </w:t>
+      </w:r>
+      <w:r>
+        <w:rPr>
+          <w:sz w:val="24"/>
+          <w:szCs w:val="24"/>
+        </w:rPr>
+        <w:t>envolvid</w:t>
+      </w:r>
+      <w:r>
+        <w:rPr>
+          <w:sz w:val="24"/>
+          <w:szCs w:val="24"/>
+        </w:rPr>
+        <w:t>o</w:t>
+      </w:r>
+      <w:r>
+        <w:rPr>
+          <w:sz w:val="24"/>
+          <w:szCs w:val="24"/>
+        </w:rPr>
+        <w:t>s nos processos de gestão de vida animal.</w:t>
+      </w:r>
     </w:p>
     <w:p>
       <w:pPr>
@@ -11639,6 +12193,1109 @@
     </w:p>
     <w:p>
       <w:pPr>
+        <w:pStyle w:val="Corpodetexto"/>
+      </w:pPr>
+    </w:p>
+    <w:p>
+      <w:pPr>
+        <w:pStyle w:val="Corpodetexto"/>
+      </w:pPr>
+    </w:p>
+    <w:p>
+      <w:pPr>
+        <w:pStyle w:val="Corpodetexto"/>
+      </w:pPr>
+    </w:p>
+    <w:p>
+      <w:pPr>
+        <w:pStyle w:val="Ttulo2"/>
+        <w:numPr>
+          <w:ilvl w:val="0"/>
+          <w:numId w:val="0"/>
+        </w:numPr>
+        <w:ind w:left="709" w:hanging="709"/>
+        <w:rPr>
+          <w:rFonts w:ascii="Times New Roman" w:hAnsi="Times New Roman"/>
+          <w:szCs w:val="28"/>
+        </w:rPr>
+      </w:pPr>
+      <w:bookmarkStart w:id="22" w:name="_Toc116138585"/>
+      <w:r>
+        <w:rPr>
+          <w:rFonts w:ascii="Times New Roman" w:hAnsi="Times New Roman"/>
+          <w:szCs w:val="28"/>
+        </w:rPr>
+        <w:lastRenderedPageBreak/>
+        <w:t>4.</w:t>
+      </w:r>
+      <w:r>
+        <w:rPr>
+          <w:rFonts w:ascii="Times New Roman" w:hAnsi="Times New Roman"/>
+          <w:szCs w:val="28"/>
+        </w:rPr>
+        <w:t>4</w:t>
+      </w:r>
+      <w:r>
+        <w:rPr>
+          <w:rFonts w:ascii="Times New Roman" w:hAnsi="Times New Roman"/>
+          <w:szCs w:val="28"/>
+        </w:rPr>
+        <w:t xml:space="preserve"> </w:t>
+      </w:r>
+      <w:r>
+        <w:rPr>
+          <w:rFonts w:ascii="Times New Roman" w:hAnsi="Times New Roman"/>
+          <w:szCs w:val="28"/>
+        </w:rPr>
+        <w:tab/>
+      </w:r>
+      <w:r>
+        <w:rPr>
+          <w:rFonts w:ascii="Times New Roman" w:hAnsi="Times New Roman"/>
+          <w:szCs w:val="28"/>
+        </w:rPr>
+        <w:t>Projeto das Interfaces</w:t>
+      </w:r>
+      <w:bookmarkEnd w:id="22"/>
+    </w:p>
+    <w:p>
+      <w:pPr>
+        <w:pStyle w:val="Corpodetexto"/>
+      </w:pPr>
+      <w:r>
+        <w:t xml:space="preserve">Neste capítulo demonstramos as principais interfaces da solução, bem como o protótipo navegável da mesma no endereço a seguir: </w:t>
+      </w:r>
+      <w:hyperlink r:id="rId14" w:history="1">
+        <w:r>
+          <w:rPr>
+            <w:rStyle w:val="Hyperlink"/>
+          </w:rPr>
+          <w:t>https://bi</w:t>
+        </w:r>
+        <w:r>
+          <w:rPr>
+            <w:rStyle w:val="Hyperlink"/>
+          </w:rPr>
+          <w:t>t</w:t>
+        </w:r>
+        <w:r>
+          <w:rPr>
+            <w:rStyle w:val="Hyperlink"/>
+          </w:rPr>
+          <w:t>.ly/3Ep1O0e</w:t>
+        </w:r>
+      </w:hyperlink>
+      <w:r>
+        <w:t>.</w:t>
+      </w:r>
+    </w:p>
+    <w:p>
+      <w:pPr>
+        <w:pStyle w:val="Corpodetexto"/>
+        <w:jc w:val="center"/>
+      </w:pPr>
+    </w:p>
+    <w:p>
+      <w:pPr>
+        <w:pStyle w:val="Corpodetexto"/>
+        <w:jc w:val="center"/>
+      </w:pPr>
+      <w:r>
+        <w:rPr>
+          <w:noProof/>
+        </w:rPr>
+        <w:drawing>
+          <wp:inline distT="0" distB="0" distL="0" distR="0">
+            <wp:extent cx="1196581" cy="2146545"/>
+            <wp:effectExtent l="19050" t="19050" r="22619" b="25155"/>
+            <wp:docPr id="10" name="Imagem 10"/>
+            <wp:cNvGraphicFramePr>
+              <a:graphicFrameLocks xmlns:a="http://schemas.openxmlformats.org/drawingml/2006/main" noChangeAspect="1"/>
+            </wp:cNvGraphicFramePr>
+            <a:graphic xmlns:a="http://schemas.openxmlformats.org/drawingml/2006/main">
+              <a:graphicData uri="http://schemas.openxmlformats.org/drawingml/2006/picture">
+                <pic:pic xmlns:pic="http://schemas.openxmlformats.org/drawingml/2006/picture">
+                  <pic:nvPicPr>
+                    <pic:cNvPr id="0" name="Picture 10"/>
+                    <pic:cNvPicPr>
+                      <a:picLocks noChangeAspect="1" noChangeArrowheads="1"/>
+                    </pic:cNvPicPr>
+                  </pic:nvPicPr>
+                  <pic:blipFill>
+                    <a:blip r:embed="rId15"/>
+                    <a:srcRect/>
+                    <a:stretch>
+                      <a:fillRect/>
+                    </a:stretch>
+                  </pic:blipFill>
+                  <pic:spPr bwMode="auto">
+                    <a:xfrm>
+                      <a:off x="0" y="0"/>
+                      <a:ext cx="1198021" cy="2149128"/>
+                    </a:xfrm>
+                    <a:prstGeom prst="rect">
+                      <a:avLst/>
+                    </a:prstGeom>
+                    <a:noFill/>
+                    <a:ln w="3175">
+                      <a:solidFill>
+                        <a:schemeClr val="tx1"/>
+                      </a:solidFill>
+                      <a:miter lim="800000"/>
+                      <a:headEnd/>
+                      <a:tailEnd/>
+                    </a:ln>
+                  </pic:spPr>
+                </pic:pic>
+              </a:graphicData>
+            </a:graphic>
+          </wp:inline>
+        </w:drawing>
+      </w:r>
+    </w:p>
+    <w:p>
+      <w:pPr>
+        <w:pStyle w:val="Legenda"/>
+        <w:rPr>
+          <w:b/>
+          <w:sz w:val="20"/>
+        </w:rPr>
+      </w:pPr>
+      <w:r>
+        <w:rPr>
+          <w:b/>
+          <w:sz w:val="20"/>
+        </w:rPr>
+        <w:t xml:space="preserve">Figura </w:t>
+      </w:r>
+      <w:r>
+        <w:rPr>
+          <w:b/>
+          <w:noProof/>
+          <w:sz w:val="20"/>
+        </w:rPr>
+        <w:t>4</w:t>
+      </w:r>
+      <w:r>
+        <w:rPr>
+          <w:b/>
+          <w:sz w:val="20"/>
+        </w:rPr>
+        <w:t xml:space="preserve"> </w:t>
+      </w:r>
+      <w:r>
+        <w:rPr>
+          <w:b/>
+          <w:sz w:val="20"/>
+        </w:rPr>
+        <w:t>–</w:t>
+      </w:r>
+      <w:r>
+        <w:rPr>
+          <w:b/>
+          <w:sz w:val="20"/>
+        </w:rPr>
+        <w:t xml:space="preserve"> </w:t>
+      </w:r>
+      <w:r>
+        <w:rPr>
+          <w:b/>
+          <w:sz w:val="20"/>
+        </w:rPr>
+        <w:t xml:space="preserve">Interface inicial para </w:t>
+      </w:r>
+      <w:proofErr w:type="spellStart"/>
+      <w:r>
+        <w:rPr>
+          <w:b/>
+          <w:sz w:val="20"/>
+        </w:rPr>
+        <w:t>Login</w:t>
+      </w:r>
+      <w:proofErr w:type="spellEnd"/>
+      <w:r>
+        <w:rPr>
+          <w:b/>
+          <w:sz w:val="20"/>
+        </w:rPr>
+        <w:t>.</w:t>
+      </w:r>
+    </w:p>
+    <w:p>
+      <w:pPr>
+        <w:pStyle w:val="Corpodetexto"/>
+        <w:jc w:val="center"/>
+      </w:pPr>
+    </w:p>
+    <w:p>
+      <w:pPr>
+        <w:pStyle w:val="Corpodetexto"/>
+        <w:jc w:val="center"/>
+      </w:pPr>
+      <w:r>
+        <w:rPr>
+          <w:noProof/>
+        </w:rPr>
+        <w:drawing>
+          <wp:inline distT="0" distB="0" distL="0" distR="0">
+            <wp:extent cx="1121745" cy="2010988"/>
+            <wp:effectExtent l="57150" t="19050" r="78405" b="122612"/>
+            <wp:docPr id="13" name="Imagem 13"/>
+            <wp:cNvGraphicFramePr>
+              <a:graphicFrameLocks xmlns:a="http://schemas.openxmlformats.org/drawingml/2006/main" noChangeAspect="1"/>
+            </wp:cNvGraphicFramePr>
+            <a:graphic xmlns:a="http://schemas.openxmlformats.org/drawingml/2006/main">
+              <a:graphicData uri="http://schemas.openxmlformats.org/drawingml/2006/picture">
+                <pic:pic xmlns:pic="http://schemas.openxmlformats.org/drawingml/2006/picture">
+                  <pic:nvPicPr>
+                    <pic:cNvPr id="0" name="Picture 13"/>
+                    <pic:cNvPicPr>
+                      <a:picLocks noChangeAspect="1" noChangeArrowheads="1"/>
+                    </pic:cNvPicPr>
+                  </pic:nvPicPr>
+                  <pic:blipFill>
+                    <a:blip r:embed="rId16"/>
+                    <a:srcRect/>
+                    <a:stretch>
+                      <a:fillRect/>
+                    </a:stretch>
+                  </pic:blipFill>
+                  <pic:spPr bwMode="auto">
+                    <a:xfrm>
+                      <a:off x="0" y="0"/>
+                      <a:ext cx="1122066" cy="2011564"/>
+                    </a:xfrm>
+                    <a:prstGeom prst="rect">
+                      <a:avLst/>
+                    </a:prstGeom>
+                    <a:noFill/>
+                    <a:ln w="3175">
+                      <a:solidFill>
+                        <a:schemeClr val="tx1"/>
+                      </a:solidFill>
+                      <a:miter lim="800000"/>
+                      <a:headEnd/>
+                      <a:tailEnd/>
+                    </a:ln>
+                    <a:effectLst>
+                      <a:outerShdw blurRad="50800" dist="50800" dir="5400000" algn="ctr" rotWithShape="0">
+                        <a:schemeClr val="bg1">
+                          <a:lumMod val="95000"/>
+                        </a:schemeClr>
+                      </a:outerShdw>
+                    </a:effectLst>
+                  </pic:spPr>
+                </pic:pic>
+              </a:graphicData>
+            </a:graphic>
+          </wp:inline>
+        </w:drawing>
+      </w:r>
+    </w:p>
+    <w:p>
+      <w:pPr>
+        <w:pStyle w:val="Legenda"/>
+        <w:rPr>
+          <w:b/>
+          <w:sz w:val="20"/>
+        </w:rPr>
+      </w:pPr>
+      <w:r>
+        <w:rPr>
+          <w:b/>
+          <w:sz w:val="20"/>
+        </w:rPr>
+        <w:t xml:space="preserve">Figura </w:t>
+      </w:r>
+      <w:r>
+        <w:rPr>
+          <w:b/>
+          <w:noProof/>
+          <w:sz w:val="20"/>
+        </w:rPr>
+        <w:t>5</w:t>
+      </w:r>
+      <w:r>
+        <w:rPr>
+          <w:b/>
+          <w:sz w:val="20"/>
+        </w:rPr>
+        <w:t xml:space="preserve"> </w:t>
+      </w:r>
+      <w:r>
+        <w:rPr>
+          <w:b/>
+          <w:sz w:val="20"/>
+        </w:rPr>
+        <w:t>–</w:t>
+      </w:r>
+      <w:r>
+        <w:rPr>
+          <w:b/>
+          <w:sz w:val="20"/>
+        </w:rPr>
+        <w:t xml:space="preserve"> </w:t>
+      </w:r>
+      <w:r>
+        <w:rPr>
+          <w:b/>
+          <w:sz w:val="20"/>
+        </w:rPr>
+        <w:t>Interface inicial para Cadastro</w:t>
+      </w:r>
+      <w:r>
+        <w:rPr>
+          <w:b/>
+          <w:sz w:val="20"/>
+        </w:rPr>
+        <w:t xml:space="preserve"> de Usuário</w:t>
+      </w:r>
+      <w:r>
+        <w:rPr>
+          <w:b/>
+          <w:sz w:val="20"/>
+        </w:rPr>
+        <w:t>.</w:t>
+      </w:r>
+    </w:p>
+    <w:p>
+      <w:pPr>
+        <w:pStyle w:val="Corpodetexto"/>
+        <w:jc w:val="center"/>
+      </w:pPr>
+    </w:p>
+    <w:p>
+      <w:pPr>
+        <w:suppressAutoHyphens/>
+        <w:spacing w:line="360" w:lineRule="auto"/>
+        <w:jc w:val="center"/>
+        <w:rPr>
+          <w:i/>
+          <w:color w:val="ED7D31"/>
+        </w:rPr>
+      </w:pPr>
+      <w:r>
+        <w:rPr>
+          <w:i/>
+          <w:noProof/>
+          <w:color w:val="ED7D31"/>
+        </w:rPr>
+        <w:drawing>
+          <wp:inline distT="0" distB="0" distL="0" distR="0">
+            <wp:extent cx="1049406" cy="1880360"/>
+            <wp:effectExtent l="19050" t="19050" r="17394" b="24640"/>
+            <wp:docPr id="16" name="Imagem 16"/>
+            <wp:cNvGraphicFramePr>
+              <a:graphicFrameLocks xmlns:a="http://schemas.openxmlformats.org/drawingml/2006/main" noChangeAspect="1"/>
+            </wp:cNvGraphicFramePr>
+            <a:graphic xmlns:a="http://schemas.openxmlformats.org/drawingml/2006/main">
+              <a:graphicData uri="http://schemas.openxmlformats.org/drawingml/2006/picture">
+                <pic:pic xmlns:pic="http://schemas.openxmlformats.org/drawingml/2006/picture">
+                  <pic:nvPicPr>
+                    <pic:cNvPr id="0" name="Picture 16"/>
+                    <pic:cNvPicPr>
+                      <a:picLocks noChangeAspect="1" noChangeArrowheads="1"/>
+                    </pic:cNvPicPr>
+                  </pic:nvPicPr>
+                  <pic:blipFill>
+                    <a:blip r:embed="rId17"/>
+                    <a:srcRect/>
+                    <a:stretch>
+                      <a:fillRect/>
+                    </a:stretch>
+                  </pic:blipFill>
+                  <pic:spPr bwMode="auto">
+                    <a:xfrm>
+                      <a:off x="0" y="0"/>
+                      <a:ext cx="1048970" cy="1879578"/>
+                    </a:xfrm>
+                    <a:prstGeom prst="rect">
+                      <a:avLst/>
+                    </a:prstGeom>
+                    <a:noFill/>
+                    <a:ln w="3175">
+                      <a:solidFill>
+                        <a:schemeClr val="tx1"/>
+                      </a:solidFill>
+                      <a:miter lim="800000"/>
+                      <a:headEnd/>
+                      <a:tailEnd/>
+                    </a:ln>
+                  </pic:spPr>
+                </pic:pic>
+              </a:graphicData>
+            </a:graphic>
+          </wp:inline>
+        </w:drawing>
+      </w:r>
+    </w:p>
+    <w:p>
+      <w:pPr>
+        <w:pStyle w:val="Legenda"/>
+        <w:rPr>
+          <w:b/>
+          <w:sz w:val="20"/>
+        </w:rPr>
+      </w:pPr>
+      <w:r>
+        <w:rPr>
+          <w:b/>
+          <w:sz w:val="20"/>
+        </w:rPr>
+        <w:t xml:space="preserve">Figura </w:t>
+      </w:r>
+      <w:r>
+        <w:rPr>
+          <w:b/>
+          <w:noProof/>
+          <w:sz w:val="20"/>
+        </w:rPr>
+        <w:t>6</w:t>
+      </w:r>
+      <w:r>
+        <w:rPr>
+          <w:b/>
+          <w:sz w:val="20"/>
+        </w:rPr>
+        <w:t xml:space="preserve"> </w:t>
+      </w:r>
+      <w:r>
+        <w:rPr>
+          <w:b/>
+          <w:sz w:val="20"/>
+        </w:rPr>
+        <w:t>–</w:t>
+      </w:r>
+      <w:r>
+        <w:rPr>
+          <w:b/>
+          <w:sz w:val="20"/>
+        </w:rPr>
+        <w:t xml:space="preserve"> </w:t>
+      </w:r>
+      <w:r>
+        <w:rPr>
+          <w:b/>
+          <w:sz w:val="20"/>
+        </w:rPr>
+        <w:t xml:space="preserve">Interface inicial </w:t>
+      </w:r>
+      <w:r>
+        <w:rPr>
+          <w:b/>
+          <w:sz w:val="20"/>
+        </w:rPr>
+        <w:t>da aplicação após a autenticação (Home)</w:t>
+      </w:r>
+      <w:r>
+        <w:rPr>
+          <w:b/>
+          <w:sz w:val="20"/>
+        </w:rPr>
+        <w:t>.</w:t>
+      </w:r>
+    </w:p>
+    <w:p>
+      <w:pPr>
+        <w:pStyle w:val="Corpodetexto"/>
+        <w:jc w:val="center"/>
+      </w:pPr>
+    </w:p>
+    <w:p>
+      <w:pPr>
+        <w:pStyle w:val="Corpodetexto"/>
+        <w:jc w:val="center"/>
+      </w:pPr>
+    </w:p>
+    <w:p>
+      <w:pPr>
+        <w:pStyle w:val="Corpodetexto"/>
+        <w:jc w:val="center"/>
+      </w:pPr>
+      <w:r>
+        <w:rPr>
+          <w:noProof/>
+        </w:rPr>
+        <w:drawing>
+          <wp:inline distT="0" distB="0" distL="0" distR="0">
+            <wp:extent cx="1583798" cy="2959467"/>
+            <wp:effectExtent l="38100" t="19050" r="16402" b="12333"/>
+            <wp:docPr id="19" name="Imagem 19"/>
+            <wp:cNvGraphicFramePr>
+              <a:graphicFrameLocks xmlns:a="http://schemas.openxmlformats.org/drawingml/2006/main" noChangeAspect="1"/>
+            </wp:cNvGraphicFramePr>
+            <a:graphic xmlns:a="http://schemas.openxmlformats.org/drawingml/2006/main">
+              <a:graphicData uri="http://schemas.openxmlformats.org/drawingml/2006/picture">
+                <pic:pic xmlns:pic="http://schemas.openxmlformats.org/drawingml/2006/picture">
+                  <pic:nvPicPr>
+                    <pic:cNvPr id="0" name="Picture 19"/>
+                    <pic:cNvPicPr>
+                      <a:picLocks noChangeAspect="1" noChangeArrowheads="1"/>
+                    </pic:cNvPicPr>
+                  </pic:nvPicPr>
+                  <pic:blipFill>
+                    <a:blip r:embed="rId18"/>
+                    <a:srcRect/>
+                    <a:stretch>
+                      <a:fillRect/>
+                    </a:stretch>
+                  </pic:blipFill>
+                  <pic:spPr bwMode="auto">
+                    <a:xfrm>
+                      <a:off x="0" y="0"/>
+                      <a:ext cx="1584606" cy="2960977"/>
+                    </a:xfrm>
+                    <a:prstGeom prst="rect">
+                      <a:avLst/>
+                    </a:prstGeom>
+                    <a:noFill/>
+                    <a:ln w="3175">
+                      <a:solidFill>
+                        <a:schemeClr val="tx1"/>
+                      </a:solidFill>
+                      <a:miter lim="800000"/>
+                      <a:headEnd/>
+                      <a:tailEnd/>
+                    </a:ln>
+                  </pic:spPr>
+                </pic:pic>
+              </a:graphicData>
+            </a:graphic>
+          </wp:inline>
+        </w:drawing>
+      </w:r>
+    </w:p>
+    <w:p>
+      <w:pPr>
+        <w:pStyle w:val="Legenda"/>
+        <w:rPr>
+          <w:b/>
+          <w:sz w:val="20"/>
+        </w:rPr>
+      </w:pPr>
+      <w:r>
+        <w:rPr>
+          <w:b/>
+          <w:sz w:val="20"/>
+        </w:rPr>
+        <w:t xml:space="preserve">Figura </w:t>
+      </w:r>
+      <w:r>
+        <w:rPr>
+          <w:b/>
+          <w:noProof/>
+          <w:sz w:val="20"/>
+        </w:rPr>
+        <w:t>7</w:t>
+      </w:r>
+      <w:r>
+        <w:rPr>
+          <w:b/>
+          <w:sz w:val="20"/>
+        </w:rPr>
+        <w:t xml:space="preserve"> </w:t>
+      </w:r>
+      <w:r>
+        <w:rPr>
+          <w:b/>
+          <w:sz w:val="20"/>
+        </w:rPr>
+        <w:t>–</w:t>
+      </w:r>
+      <w:r>
+        <w:rPr>
+          <w:b/>
+          <w:sz w:val="20"/>
+        </w:rPr>
+        <w:t xml:space="preserve"> </w:t>
+      </w:r>
+      <w:r>
+        <w:rPr>
+          <w:b/>
+          <w:sz w:val="20"/>
+        </w:rPr>
+        <w:t xml:space="preserve">Interface do </w:t>
+      </w:r>
+      <w:proofErr w:type="gramStart"/>
+      <w:r>
+        <w:rPr>
+          <w:b/>
+          <w:sz w:val="20"/>
+        </w:rPr>
+        <w:t>menu</w:t>
+      </w:r>
+      <w:proofErr w:type="gramEnd"/>
+      <w:r>
+        <w:rPr>
+          <w:b/>
+          <w:sz w:val="20"/>
+        </w:rPr>
+        <w:t xml:space="preserve"> principal da </w:t>
+      </w:r>
+      <w:r>
+        <w:rPr>
+          <w:b/>
+          <w:sz w:val="20"/>
+        </w:rPr>
+        <w:t>aplicação</w:t>
+      </w:r>
+      <w:r>
+        <w:rPr>
+          <w:b/>
+          <w:sz w:val="20"/>
+        </w:rPr>
+        <w:t>.</w:t>
+      </w:r>
+    </w:p>
+    <w:p>
+      <w:pPr>
+        <w:pStyle w:val="Corpodetexto"/>
+        <w:jc w:val="center"/>
+      </w:pPr>
+    </w:p>
+    <w:p>
+      <w:pPr>
+        <w:pStyle w:val="Corpodetexto"/>
+        <w:jc w:val="center"/>
+      </w:pPr>
+      <w:r>
+        <w:rPr>
+          <w:noProof/>
+        </w:rPr>
+        <w:drawing>
+          <wp:inline distT="0" distB="0" distL="0" distR="0">
+            <wp:extent cx="1478263" cy="2375374"/>
+            <wp:effectExtent l="19050" t="19050" r="26687" b="24926"/>
+            <wp:docPr id="22" name="Imagem 22"/>
+            <wp:cNvGraphicFramePr>
+              <a:graphicFrameLocks xmlns:a="http://schemas.openxmlformats.org/drawingml/2006/main" noChangeAspect="1"/>
+            </wp:cNvGraphicFramePr>
+            <a:graphic xmlns:a="http://schemas.openxmlformats.org/drawingml/2006/main">
+              <a:graphicData uri="http://schemas.openxmlformats.org/drawingml/2006/picture">
+                <pic:pic xmlns:pic="http://schemas.openxmlformats.org/drawingml/2006/picture">
+                  <pic:nvPicPr>
+                    <pic:cNvPr id="0" name="Picture 22"/>
+                    <pic:cNvPicPr>
+                      <a:picLocks noChangeAspect="1" noChangeArrowheads="1"/>
+                    </pic:cNvPicPr>
+                  </pic:nvPicPr>
+                  <pic:blipFill>
+                    <a:blip r:embed="rId19"/>
+                    <a:srcRect/>
+                    <a:stretch>
+                      <a:fillRect/>
+                    </a:stretch>
+                  </pic:blipFill>
+                  <pic:spPr bwMode="auto">
+                    <a:xfrm>
+                      <a:off x="0" y="0"/>
+                      <a:ext cx="1478306" cy="2375443"/>
+                    </a:xfrm>
+                    <a:prstGeom prst="rect">
+                      <a:avLst/>
+                    </a:prstGeom>
+                    <a:noFill/>
+                    <a:ln w="3175">
+                      <a:solidFill>
+                        <a:schemeClr val="tx1"/>
+                      </a:solidFill>
+                      <a:miter lim="800000"/>
+                      <a:headEnd/>
+                      <a:tailEnd/>
+                    </a:ln>
+                  </pic:spPr>
+                </pic:pic>
+              </a:graphicData>
+            </a:graphic>
+          </wp:inline>
+        </w:drawing>
+      </w:r>
+    </w:p>
+    <w:p>
+      <w:pPr>
+        <w:pStyle w:val="Legenda"/>
+        <w:rPr>
+          <w:b/>
+          <w:sz w:val="20"/>
+        </w:rPr>
+      </w:pPr>
+      <w:r>
+        <w:rPr>
+          <w:b/>
+          <w:sz w:val="20"/>
+        </w:rPr>
+        <w:t xml:space="preserve">Figura </w:t>
+      </w:r>
+      <w:r>
+        <w:rPr>
+          <w:b/>
+          <w:noProof/>
+          <w:sz w:val="20"/>
+        </w:rPr>
+        <w:t>8</w:t>
+      </w:r>
+      <w:r>
+        <w:rPr>
+          <w:b/>
+          <w:sz w:val="20"/>
+        </w:rPr>
+        <w:t xml:space="preserve"> </w:t>
+      </w:r>
+      <w:r>
+        <w:rPr>
+          <w:b/>
+          <w:sz w:val="20"/>
+        </w:rPr>
+        <w:t>–</w:t>
+      </w:r>
+      <w:r>
+        <w:rPr>
+          <w:b/>
+          <w:sz w:val="20"/>
+        </w:rPr>
+        <w:t xml:space="preserve"> </w:t>
+      </w:r>
+      <w:r>
+        <w:rPr>
+          <w:b/>
+          <w:sz w:val="20"/>
+        </w:rPr>
+        <w:t>Interface do cadastro de Pet</w:t>
+      </w:r>
+      <w:r>
+        <w:rPr>
+          <w:b/>
+          <w:sz w:val="20"/>
+        </w:rPr>
+        <w:t>.</w:t>
+      </w:r>
+    </w:p>
+    <w:p>
+      <w:pPr>
+        <w:pStyle w:val="Corpodetexto"/>
+        <w:jc w:val="center"/>
+      </w:pPr>
+    </w:p>
+    <w:p>
+      <w:pPr>
+        <w:pStyle w:val="Corpodetexto"/>
+        <w:jc w:val="center"/>
+      </w:pPr>
+      <w:r>
+        <w:rPr>
+          <w:noProof/>
+        </w:rPr>
+        <w:lastRenderedPageBreak/>
+        <w:drawing>
+          <wp:inline distT="0" distB="0" distL="0" distR="0">
+            <wp:extent cx="1862707" cy="3264949"/>
+            <wp:effectExtent l="19050" t="19050" r="23243" b="11651"/>
+            <wp:docPr id="25" name="Imagem 25"/>
+            <wp:cNvGraphicFramePr>
+              <a:graphicFrameLocks xmlns:a="http://schemas.openxmlformats.org/drawingml/2006/main" noChangeAspect="1"/>
+            </wp:cNvGraphicFramePr>
+            <a:graphic xmlns:a="http://schemas.openxmlformats.org/drawingml/2006/main">
+              <a:graphicData uri="http://schemas.openxmlformats.org/drawingml/2006/picture">
+                <pic:pic xmlns:pic="http://schemas.openxmlformats.org/drawingml/2006/picture">
+                  <pic:nvPicPr>
+                    <pic:cNvPr id="0" name="Picture 25"/>
+                    <pic:cNvPicPr>
+                      <a:picLocks noChangeAspect="1" noChangeArrowheads="1"/>
+                    </pic:cNvPicPr>
+                  </pic:nvPicPr>
+                  <pic:blipFill>
+                    <a:blip r:embed="rId20"/>
+                    <a:srcRect/>
+                    <a:stretch>
+                      <a:fillRect/>
+                    </a:stretch>
+                  </pic:blipFill>
+                  <pic:spPr bwMode="auto">
+                    <a:xfrm>
+                      <a:off x="0" y="0"/>
+                      <a:ext cx="1863902" cy="3267043"/>
+                    </a:xfrm>
+                    <a:prstGeom prst="rect">
+                      <a:avLst/>
+                    </a:prstGeom>
+                    <a:noFill/>
+                    <a:ln w="3175">
+                      <a:solidFill>
+                        <a:schemeClr val="tx1"/>
+                      </a:solidFill>
+                      <a:miter lim="800000"/>
+                      <a:headEnd/>
+                      <a:tailEnd/>
+                    </a:ln>
+                  </pic:spPr>
+                </pic:pic>
+              </a:graphicData>
+            </a:graphic>
+          </wp:inline>
+        </w:drawing>
+      </w:r>
+    </w:p>
+    <w:p>
+      <w:pPr>
+        <w:pStyle w:val="Legenda"/>
+        <w:rPr>
+          <w:b/>
+          <w:sz w:val="20"/>
+        </w:rPr>
+      </w:pPr>
+      <w:r>
+        <w:rPr>
+          <w:b/>
+          <w:sz w:val="20"/>
+        </w:rPr>
+        <w:t xml:space="preserve">Figura </w:t>
+      </w:r>
+      <w:r>
+        <w:rPr>
+          <w:b/>
+          <w:noProof/>
+          <w:sz w:val="20"/>
+        </w:rPr>
+        <w:t>9</w:t>
+      </w:r>
+      <w:r>
+        <w:rPr>
+          <w:b/>
+          <w:sz w:val="20"/>
+        </w:rPr>
+        <w:t xml:space="preserve"> </w:t>
+      </w:r>
+      <w:r>
+        <w:rPr>
+          <w:b/>
+          <w:sz w:val="20"/>
+        </w:rPr>
+        <w:t>–</w:t>
+      </w:r>
+      <w:r>
+        <w:rPr>
+          <w:b/>
+          <w:sz w:val="20"/>
+        </w:rPr>
+        <w:t xml:space="preserve"> </w:t>
+      </w:r>
+      <w:r>
+        <w:rPr>
+          <w:b/>
+          <w:sz w:val="20"/>
+        </w:rPr>
+        <w:t xml:space="preserve">Interface </w:t>
+      </w:r>
+      <w:r>
+        <w:rPr>
+          <w:b/>
+          <w:sz w:val="20"/>
+        </w:rPr>
+        <w:t xml:space="preserve">de configuração de disponibilidades </w:t>
+      </w:r>
+      <w:r>
+        <w:rPr>
+          <w:b/>
+          <w:sz w:val="20"/>
+        </w:rPr>
+        <w:t>d</w:t>
+      </w:r>
+      <w:r>
+        <w:rPr>
+          <w:b/>
+          <w:sz w:val="20"/>
+        </w:rPr>
+        <w:t>o</w:t>
+      </w:r>
+      <w:r>
+        <w:rPr>
+          <w:b/>
+          <w:sz w:val="20"/>
+        </w:rPr>
+        <w:t xml:space="preserve"> Pet</w:t>
+      </w:r>
+      <w:r>
+        <w:rPr>
+          <w:b/>
+          <w:sz w:val="20"/>
+        </w:rPr>
+        <w:t>.</w:t>
+      </w:r>
+    </w:p>
+    <w:p>
+      <w:pPr>
+        <w:pStyle w:val="Corpodetexto"/>
+        <w:jc w:val="center"/>
+      </w:pPr>
+    </w:p>
+    <w:p>
+      <w:pPr>
+        <w:pStyle w:val="Corpodetexto"/>
+        <w:jc w:val="center"/>
+      </w:pPr>
+      <w:r>
+        <w:rPr>
+          <w:noProof/>
+        </w:rPr>
+        <w:drawing>
+          <wp:inline distT="0" distB="0" distL="0" distR="0">
+            <wp:extent cx="1703835" cy="2784478"/>
+            <wp:effectExtent l="38100" t="19050" r="10665" b="15872"/>
+            <wp:docPr id="28" name="Imagem 28"/>
+            <wp:cNvGraphicFramePr>
+              <a:graphicFrameLocks xmlns:a="http://schemas.openxmlformats.org/drawingml/2006/main" noChangeAspect="1"/>
+            </wp:cNvGraphicFramePr>
+            <a:graphic xmlns:a="http://schemas.openxmlformats.org/drawingml/2006/main">
+              <a:graphicData uri="http://schemas.openxmlformats.org/drawingml/2006/picture">
+                <pic:pic xmlns:pic="http://schemas.openxmlformats.org/drawingml/2006/picture">
+                  <pic:nvPicPr>
+                    <pic:cNvPr id="0" name="Picture 28"/>
+                    <pic:cNvPicPr>
+                      <a:picLocks noChangeAspect="1" noChangeArrowheads="1"/>
+                    </pic:cNvPicPr>
+                  </pic:nvPicPr>
+                  <pic:blipFill>
+                    <a:blip r:embed="rId21"/>
+                    <a:srcRect/>
+                    <a:stretch>
+                      <a:fillRect/>
+                    </a:stretch>
+                  </pic:blipFill>
+                  <pic:spPr bwMode="auto">
+                    <a:xfrm>
+                      <a:off x="0" y="0"/>
+                      <a:ext cx="1705624" cy="2787401"/>
+                    </a:xfrm>
+                    <a:prstGeom prst="rect">
+                      <a:avLst/>
+                    </a:prstGeom>
+                    <a:noFill/>
+                    <a:ln w="3175">
+                      <a:solidFill>
+                        <a:schemeClr val="tx1"/>
+                      </a:solidFill>
+                      <a:miter lim="800000"/>
+                      <a:headEnd/>
+                      <a:tailEnd/>
+                    </a:ln>
+                  </pic:spPr>
+                </pic:pic>
+              </a:graphicData>
+            </a:graphic>
+          </wp:inline>
+        </w:drawing>
+      </w:r>
+    </w:p>
+    <w:p>
+      <w:pPr>
+        <w:pStyle w:val="Legenda"/>
+        <w:rPr>
+          <w:b/>
+          <w:sz w:val="20"/>
+        </w:rPr>
+      </w:pPr>
+      <w:r>
+        <w:rPr>
+          <w:b/>
+          <w:sz w:val="20"/>
+        </w:rPr>
+        <w:t xml:space="preserve">Figura </w:t>
+      </w:r>
+      <w:r>
+        <w:rPr>
+          <w:b/>
+          <w:noProof/>
+          <w:sz w:val="20"/>
+        </w:rPr>
+        <w:t>10</w:t>
+      </w:r>
+      <w:r>
+        <w:rPr>
+          <w:b/>
+          <w:sz w:val="20"/>
+        </w:rPr>
+        <w:t xml:space="preserve"> </w:t>
+      </w:r>
+      <w:r>
+        <w:rPr>
+          <w:b/>
+          <w:sz w:val="20"/>
+        </w:rPr>
+        <w:t>–</w:t>
+      </w:r>
+      <w:r>
+        <w:rPr>
+          <w:b/>
+          <w:sz w:val="20"/>
+        </w:rPr>
+        <w:t xml:space="preserve"> </w:t>
+      </w:r>
+      <w:r>
+        <w:rPr>
+          <w:b/>
+          <w:sz w:val="20"/>
+        </w:rPr>
+        <w:t>Interface inicial com Pets cadastrados</w:t>
+      </w:r>
+      <w:r>
+        <w:rPr>
+          <w:b/>
+          <w:sz w:val="20"/>
+        </w:rPr>
+        <w:t xml:space="preserve"> (Home)</w:t>
+      </w:r>
+      <w:r>
+        <w:rPr>
+          <w:b/>
+          <w:sz w:val="20"/>
+        </w:rPr>
+        <w:t>.</w:t>
+      </w:r>
+    </w:p>
+    <w:p>
+      <w:pPr>
+        <w:pStyle w:val="Corpodetexto"/>
+      </w:pPr>
+    </w:p>
+    <w:p>
+      <w:pPr>
+        <w:pStyle w:val="Corpodetexto"/>
+      </w:pPr>
+    </w:p>
+    <w:p>
+      <w:pPr>
+        <w:pStyle w:val="Corpodetexto"/>
+      </w:pPr>
+    </w:p>
+    <w:p>
+      <w:pPr>
+        <w:pStyle w:val="Corpodetexto"/>
+      </w:pPr>
+    </w:p>
+    <w:p>
+      <w:pPr>
+        <w:suppressAutoHyphens/>
+        <w:spacing w:line="360" w:lineRule="auto"/>
+        <w:jc w:val="center"/>
+        <w:rPr>
+          <w:i/>
+          <w:color w:val="ED7D31"/>
+        </w:rPr>
+      </w:pPr>
+    </w:p>
+    <w:p>
+      <w:pPr>
+        <w:suppressAutoHyphens/>
+        <w:spacing w:line="360" w:lineRule="auto"/>
+        <w:jc w:val="center"/>
+        <w:rPr>
+          <w:i/>
+          <w:color w:val="ED7D31"/>
+        </w:rPr>
+      </w:pPr>
+    </w:p>
+    <w:p>
+      <w:pPr>
         <w:pStyle w:val="Ttulo2"/>
         <w:numPr>
           <w:ilvl w:val="0"/>
@@ -11649,221 +13306,72 @@
           <w:rFonts w:ascii="Times New Roman" w:hAnsi="Times New Roman"/>
         </w:rPr>
       </w:pPr>
+      <w:bookmarkStart w:id="23" w:name="_Toc116138586"/>
       <w:r>
         <w:rPr>
           <w:rFonts w:ascii="Times New Roman" w:hAnsi="Times New Roman"/>
         </w:rPr>
-        <w:t>Etapa 2</w:t>
-      </w:r>
-      <w:r>
-        <w:rPr>
-          <w:rFonts w:ascii="Times New Roman" w:hAnsi="Times New Roman"/>
-        </w:rPr>
-        <w:t xml:space="preserve"> - Pendente</w:t>
-      </w:r>
-      <w:bookmarkEnd w:id="20"/>
+        <w:lastRenderedPageBreak/>
+        <w:t>Referências</w:t>
+      </w:r>
+      <w:bookmarkEnd w:id="23"/>
     </w:p>
     <w:p>
       <w:pPr>
-        <w:suppressAutoHyphens/>
-        <w:spacing w:line="360" w:lineRule="auto"/>
+        <w:spacing w:line="276" w:lineRule="auto"/>
         <w:jc w:val="both"/>
         <w:rPr>
-          <w:i/>
-          <w:iCs/>
-          <w:sz w:val="24"/>
-          <w:szCs w:val="24"/>
-        </w:rPr>
-      </w:pPr>
-      <w:r>
-        <w:rPr>
-          <w:i/>
-          <w:iCs/>
-          <w:sz w:val="24"/>
-          <w:szCs w:val="24"/>
-        </w:rPr>
-        <w:t xml:space="preserve">&lt;Conteúdo a ser </w:t>
-      </w:r>
-      <w:proofErr w:type="gramStart"/>
-      <w:r>
-        <w:rPr>
-          <w:i/>
-          <w:iCs/>
-          <w:sz w:val="24"/>
-          <w:szCs w:val="24"/>
-        </w:rPr>
-        <w:t>produzido</w:t>
-      </w:r>
-      <w:r>
-        <w:rPr>
-          <w:i/>
-          <w:iCs/>
-          <w:sz w:val="24"/>
-          <w:szCs w:val="24"/>
-        </w:rPr>
-        <w:t xml:space="preserve"> –</w:t>
-      </w:r>
-      <w:r>
-        <w:rPr>
-          <w:i/>
-          <w:iCs/>
-          <w:sz w:val="24"/>
-          <w:szCs w:val="24"/>
-        </w:rPr>
-        <w:t xml:space="preserve"> Data final 15</w:t>
-      </w:r>
-      <w:proofErr w:type="gramEnd"/>
-      <w:r>
-        <w:rPr>
-          <w:i/>
-          <w:iCs/>
-          <w:sz w:val="24"/>
-          <w:szCs w:val="24"/>
-        </w:rPr>
-        <w:t xml:space="preserve"> de abril</w:t>
-      </w:r>
-      <w:r>
-        <w:rPr>
-          <w:i/>
-          <w:iCs/>
-          <w:sz w:val="24"/>
-          <w:szCs w:val="24"/>
-        </w:rPr>
-        <w:t>&gt;</w:t>
+          <w:sz w:val="24"/>
+          <w:szCs w:val="24"/>
+        </w:rPr>
+      </w:pPr>
+      <w:r>
+        <w:rPr>
+          <w:sz w:val="24"/>
+          <w:szCs w:val="24"/>
+        </w:rPr>
+        <w:t>BRF I</w:t>
+      </w:r>
+      <w:r>
+        <w:rPr>
+          <w:sz w:val="24"/>
+          <w:szCs w:val="24"/>
+        </w:rPr>
+        <w:t>NGREDIENTS</w:t>
+      </w:r>
+      <w:r>
+        <w:rPr>
+          <w:sz w:val="24"/>
+          <w:szCs w:val="24"/>
+        </w:rPr>
+        <w:t xml:space="preserve">. </w:t>
+      </w:r>
+      <w:r>
+        <w:rPr>
+          <w:b/>
+          <w:sz w:val="24"/>
+          <w:szCs w:val="24"/>
+        </w:rPr>
+        <w:t>Crescimento do mercado pet e seu papel na nutrição animal</w:t>
+      </w:r>
+      <w:r>
+        <w:rPr>
+          <w:b/>
+          <w:sz w:val="24"/>
+          <w:szCs w:val="24"/>
+        </w:rPr>
+        <w:t>.</w:t>
+      </w:r>
+      <w:r>
+        <w:rPr>
+          <w:sz w:val="24"/>
+          <w:szCs w:val="24"/>
+        </w:rPr>
+        <w:t xml:space="preserve"> </w:t>
       </w:r>
     </w:p>
     <w:p>
       <w:pPr>
-        <w:suppressAutoHyphens/>
-        <w:spacing w:line="360" w:lineRule="auto"/>
-        <w:jc w:val="both"/>
-        <w:rPr>
-          <w:sz w:val="24"/>
-          <w:szCs w:val="24"/>
-        </w:rPr>
-      </w:pPr>
-    </w:p>
-    <w:p>
-      <w:pPr>
-        <w:pStyle w:val="Ttulo2"/>
-        <w:numPr>
-          <w:ilvl w:val="0"/>
-          <w:numId w:val="0"/>
-        </w:numPr>
-        <w:ind w:left="360" w:hanging="360"/>
-        <w:rPr>
-          <w:rFonts w:ascii="Times New Roman" w:hAnsi="Times New Roman"/>
-        </w:rPr>
-      </w:pPr>
-      <w:bookmarkStart w:id="21" w:name="_Toc95767468"/>
-      <w:r>
-        <w:rPr>
-          <w:rFonts w:ascii="Times New Roman" w:hAnsi="Times New Roman"/>
-        </w:rPr>
-        <w:t>Etapa 3</w:t>
-      </w:r>
-      <w:r>
-        <w:rPr>
-          <w:rFonts w:ascii="Times New Roman" w:hAnsi="Times New Roman"/>
-        </w:rPr>
-        <w:t xml:space="preserve"> - Pendente</w:t>
-      </w:r>
-      <w:bookmarkEnd w:id="21"/>
-    </w:p>
-    <w:p>
-      <w:pPr>
-        <w:suppressAutoHyphens/>
-        <w:spacing w:line="360" w:lineRule="auto"/>
-        <w:jc w:val="both"/>
-        <w:rPr>
-          <w:i/>
-          <w:iCs/>
-          <w:sz w:val="24"/>
-          <w:szCs w:val="24"/>
-        </w:rPr>
-      </w:pPr>
-      <w:r>
-        <w:rPr>
-          <w:i/>
-          <w:iCs/>
-          <w:sz w:val="24"/>
-          <w:szCs w:val="24"/>
-        </w:rPr>
-        <w:t xml:space="preserve">&lt;Conteúdo a ser </w:t>
-      </w:r>
-      <w:proofErr w:type="gramStart"/>
-      <w:r>
-        <w:rPr>
-          <w:i/>
-          <w:iCs/>
-          <w:sz w:val="24"/>
-          <w:szCs w:val="24"/>
-        </w:rPr>
-        <w:t>produzido</w:t>
-      </w:r>
-      <w:r>
-        <w:rPr>
-          <w:i/>
-          <w:iCs/>
-          <w:sz w:val="24"/>
-          <w:szCs w:val="24"/>
-        </w:rPr>
-        <w:t xml:space="preserve"> – Data final 15</w:t>
-      </w:r>
-      <w:proofErr w:type="gramEnd"/>
-      <w:r>
-        <w:rPr>
-          <w:i/>
-          <w:iCs/>
-          <w:sz w:val="24"/>
-          <w:szCs w:val="24"/>
-        </w:rPr>
-        <w:t xml:space="preserve"> de junho</w:t>
-      </w:r>
-      <w:r>
-        <w:rPr>
-          <w:i/>
-          <w:iCs/>
-          <w:sz w:val="24"/>
-          <w:szCs w:val="24"/>
-        </w:rPr>
-        <w:t>&gt;</w:t>
-      </w:r>
-    </w:p>
-    <w:p>
-      <w:pPr>
-        <w:suppressAutoHyphens/>
-        <w:spacing w:line="360" w:lineRule="auto"/>
-        <w:jc w:val="both"/>
-        <w:rPr>
-          <w:sz w:val="24"/>
-          <w:szCs w:val="24"/>
-        </w:rPr>
-      </w:pPr>
-    </w:p>
-    <w:p>
-      <w:pPr>
-        <w:pStyle w:val="Ttulo2"/>
-        <w:numPr>
-          <w:ilvl w:val="0"/>
-          <w:numId w:val="0"/>
-        </w:numPr>
-        <w:ind w:left="360" w:hanging="360"/>
-        <w:rPr>
-          <w:rFonts w:ascii="Times New Roman" w:hAnsi="Times New Roman"/>
-        </w:rPr>
-      </w:pPr>
-      <w:bookmarkStart w:id="22" w:name="_Toc95767469"/>
-      <w:r>
-        <w:rPr>
-          <w:rFonts w:ascii="Times New Roman" w:hAnsi="Times New Roman"/>
-        </w:rPr>
-        <w:t>Referências</w:t>
-      </w:r>
-      <w:bookmarkEnd w:id="22"/>
-    </w:p>
-    <w:p>
-      <w:pPr>
         <w:spacing w:line="276" w:lineRule="auto"/>
         <w:jc w:val="both"/>
         <w:rPr>
@@ -11876,37 +13384,7 @@
           <w:sz w:val="24"/>
           <w:szCs w:val="24"/>
         </w:rPr>
-        <w:t>BRF I</w:t>
-      </w:r>
-      <w:r>
-        <w:rPr>
-          <w:sz w:val="24"/>
-          <w:szCs w:val="24"/>
-        </w:rPr>
-        <w:t>NGREDIENTS</w:t>
-      </w:r>
-      <w:r>
-        <w:rPr>
-          <w:sz w:val="24"/>
-          <w:szCs w:val="24"/>
-        </w:rPr>
-        <w:t xml:space="preserve">. </w:t>
-      </w:r>
-      <w:r>
-        <w:rPr>
-          <w:b/>
-          <w:sz w:val="24"/>
-          <w:szCs w:val="24"/>
-        </w:rPr>
-        <w:t>Crescimento do mercado pet e seu papel na nutrição animal</w:t>
-      </w:r>
-      <w:r>
-        <w:rPr>
-          <w:b/>
-          <w:sz w:val="24"/>
-          <w:szCs w:val="24"/>
-        </w:rPr>
-        <w:t>.</w:t>
+        <w:t>Disponível em:</w:t>
       </w:r>
       <w:r>
         <w:rPr>
@@ -11915,31 +13393,7 @@
         </w:rPr>
         <w:t xml:space="preserve"> </w:t>
       </w:r>
-    </w:p>
-    <w:p>
-      <w:pPr>
-        <w:spacing w:line="276" w:lineRule="auto"/>
-        <w:jc w:val="both"/>
-        <w:rPr>
-          <w:sz w:val="24"/>
-          <w:szCs w:val="24"/>
-        </w:rPr>
-      </w:pPr>
-      <w:r>
-        <w:rPr>
-          <w:sz w:val="24"/>
-          <w:szCs w:val="24"/>
-        </w:rPr>
-        <w:t>Disponível em:</w:t>
-      </w:r>
-      <w:r>
-        <w:rPr>
-          <w:sz w:val="24"/>
-          <w:szCs w:val="24"/>
-        </w:rPr>
-        <w:t xml:space="preserve"> </w:t>
-      </w:r>
-      <w:hyperlink r:id="rId12" w:history="1">
+      <w:hyperlink r:id="rId22" w:history="1">
         <w:r>
           <w:rPr>
             <w:rStyle w:val="Hyperlink"/>
@@ -12080,7 +13534,7 @@
         </w:rPr>
         <w:t xml:space="preserve"> </w:t>
       </w:r>
-      <w:hyperlink r:id="rId13" w:history="1">
+      <w:hyperlink r:id="rId23" w:history="1">
         <w:r>
           <w:rPr>
             <w:rStyle w:val="Hyperlink"/>
@@ -12221,7 +13675,7 @@
         </w:rPr>
         <w:t xml:space="preserve"> </w:t>
       </w:r>
-      <w:hyperlink r:id="rId14" w:history="1">
+      <w:hyperlink r:id="rId24" w:history="1">
         <w:r>
           <w:rPr>
             <w:rStyle w:val="Hyperlink"/>
@@ -12362,7 +13816,7 @@
         </w:rPr>
         <w:t xml:space="preserve"> </w:t>
       </w:r>
-      <w:hyperlink r:id="rId15" w:history="1">
+      <w:hyperlink r:id="rId25" w:history="1">
         <w:r>
           <w:rPr>
             <w:rStyle w:val="Hyperlink"/>
@@ -12454,10 +13908,10 @@
       </w:pPr>
     </w:p>
     <w:sectPr>
-      <w:headerReference w:type="even" r:id="rId16"/>
-      <w:headerReference w:type="default" r:id="rId17"/>
-      <w:footerReference w:type="even" r:id="rId18"/>
-      <w:footerReference w:type="default" r:id="rId19"/>
+      <w:headerReference w:type="even" r:id="rId26"/>
+      <w:headerReference w:type="default" r:id="rId27"/>
+      <w:footerReference w:type="even" r:id="rId28"/>
+      <w:footerReference w:type="default" r:id="rId29"/>
       <w:pgSz w:w="11909" w:h="16834"/>
       <w:pgMar w:top="1418" w:right="1797" w:bottom="1418" w:left="1797" w:header="709" w:footer="709" w:gutter="0"/>
       <w:pgNumType w:start="1"/>
@@ -12536,7 +13990,7 @@
         <w:noProof/>
         <w:color w:val="000000"/>
       </w:rPr>
-      <w:t>10</w:t>
+      <w:t>16</w:t>
     </w:r>
     <w:r>
       <w:rPr>
@@ -12617,7 +14071,7 @@
         <w:noProof/>
         <w:color w:val="000000"/>
       </w:rPr>
-      <w:t>11</w:t>
+      <w:t>17</w:t>
     </w:r>
     <w:r>
       <w:rPr>
@@ -15972,12 +17426,14 @@
     <w:basedOn w:val="Normal"/>
     <w:link w:val="CorpodetextoChar"/>
     <w:autoRedefine/>
-    <w:rsid w:val="00200092"/>
+    <w:rsid w:val="009F1599"/>
     <w:pPr>
       <w:keepLines/>
       <w:spacing w:before="80" w:after="80"/>
+      <w:ind w:firstLine="709"/>
     </w:pPr>
     <w:rPr>
+      <w:iCs/>
       <w:sz w:val="24"/>
       <w:szCs w:val="24"/>
     </w:rPr>
@@ -16848,8 +18304,9 @@
   <w:style w:type="character" w:customStyle="1" w:styleId="CorpodetextoChar">
     <w:name w:val="Corpo de texto Char"/>
     <w:link w:val="Corpodetexto"/>
-    <w:rsid w:val="00200092"/>
+    <w:rsid w:val="009F1599"/>
     <w:rPr>
+      <w:iCs/>
       <w:sz w:val="24"/>
       <w:szCs w:val="24"/>
       <w:lang w:eastAsia="pt-BR"/>
@@ -17363,7 +18820,7 @@
 </file>
 
 <file path=customXml/itemProps2.xml><?xml version="1.0" encoding="utf-8"?>
-<ds:datastoreItem xmlns:ds="http://schemas.openxmlformats.org/officeDocument/2006/customXml" ds:itemID="{2D306ACB-00C5-4362-B5ED-4547039E4BBB}">
+<ds:datastoreItem xmlns:ds="http://schemas.openxmlformats.org/officeDocument/2006/customXml" ds:itemID="{F0155C01-9EAE-45CC-9762-4A7BBC690612}">
   <ds:schemaRefs>
     <ds:schemaRef ds:uri="http://schemas.openxmlformats.org/officeDocument/2006/bibliography"/>
   </ds:schemaRefs>

</xml_diff>

<commit_message>
Cadastro de usuario e pet FIX: Deploy emergencial da GCP
</commit_message>
<xml_diff>
--- a/docs/etapa1/Projeto Integrado.docx
+++ b/docs/etapa1/Projeto Integrado.docx
@@ -505,7 +505,7 @@
           <w:szCs w:val="28"/>
         </w:rPr>
       </w:pPr>
-      <w:bookmarkStart w:id="2" w:name="_Toc116138573"/>
+      <w:bookmarkStart w:id="2" w:name="_Toc116769209"/>
       <w:r>
         <w:rPr>
           <w:rFonts w:ascii="Times New Roman" w:hAnsi="Times New Roman"/>
@@ -586,6 +586,7 @@
             <w:docPartUnique/>
           </w:docPartObj>
         </w:sdtPr>
+        <w:sdtEndPr/>
         <w:sdtContent>
           <w:r>
             <w:instrText xml:space="preserve"> TOC \h \u \z </w:instrText>
@@ -595,7 +596,7 @@
           </w:r>
         </w:sdtContent>
       </w:sdt>
-      <w:hyperlink w:anchor="_Toc116138573" w:history="1">
+      <w:hyperlink w:anchor="_Toc116769209" w:history="1">
         <w:r>
           <w:rPr>
             <w:rStyle w:val="Hyperlink"/>
@@ -622,7 +623,7 @@
             <w:noProof/>
             <w:webHidden/>
           </w:rPr>
-          <w:instrText xml:space="preserve"> PAGEREF _Toc116138573 \h </w:instrText>
+          <w:instrText xml:space="preserve"> PAGEREF _Toc116769209 \h </w:instrText>
         </w:r>
         <w:r>
           <w:rPr>
@@ -667,7 +668,7 @@
           <w:szCs w:val="22"/>
         </w:rPr>
       </w:pPr>
-      <w:hyperlink w:anchor="_Toc116138574" w:history="1">
+      <w:hyperlink w:anchor="_Toc116769210" w:history="1">
         <w:r>
           <w:rPr>
             <w:rStyle w:val="Hyperlink"/>
@@ -710,7 +711,7 @@
             <w:noProof/>
             <w:webHidden/>
           </w:rPr>
-          <w:instrText xml:space="preserve"> PAGEREF _Toc116138574 \h </w:instrText>
+          <w:instrText xml:space="preserve"> PAGEREF _Toc116769210 \h </w:instrText>
         </w:r>
         <w:r>
           <w:rPr>
@@ -755,7 +756,7 @@
           <w:szCs w:val="22"/>
         </w:rPr>
       </w:pPr>
-      <w:hyperlink w:anchor="_Toc116138575" w:history="1">
+      <w:hyperlink w:anchor="_Toc116769211" w:history="1">
         <w:r>
           <w:rPr>
             <w:rStyle w:val="Hyperlink"/>
@@ -798,7 +799,7 @@
             <w:noProof/>
             <w:webHidden/>
           </w:rPr>
-          <w:instrText xml:space="preserve"> PAGEREF _Toc116138575 \h </w:instrText>
+          <w:instrText xml:space="preserve"> PAGEREF _Toc116769211 \h </w:instrText>
         </w:r>
         <w:r>
           <w:rPr>
@@ -843,7 +844,7 @@
           <w:szCs w:val="22"/>
         </w:rPr>
       </w:pPr>
-      <w:hyperlink w:anchor="_Toc116138576" w:history="1">
+      <w:hyperlink w:anchor="_Toc116769212" w:history="1">
         <w:r>
           <w:rPr>
             <w:rStyle w:val="Hyperlink"/>
@@ -886,7 +887,7 @@
             <w:noProof/>
             <w:webHidden/>
           </w:rPr>
-          <w:instrText xml:space="preserve"> PAGEREF _Toc116138576 \h </w:instrText>
+          <w:instrText xml:space="preserve"> PAGEREF _Toc116769212 \h </w:instrText>
         </w:r>
         <w:r>
           <w:rPr>
@@ -931,7 +932,7 @@
           <w:szCs w:val="22"/>
         </w:rPr>
       </w:pPr>
-      <w:hyperlink w:anchor="_Toc116138577" w:history="1">
+      <w:hyperlink w:anchor="_Toc116769213" w:history="1">
         <w:r>
           <w:rPr>
             <w:rStyle w:val="Hyperlink"/>
@@ -974,7 +975,7 @@
             <w:noProof/>
             <w:webHidden/>
           </w:rPr>
-          <w:instrText xml:space="preserve"> PAGEREF _Toc116138577 \h </w:instrText>
+          <w:instrText xml:space="preserve"> PAGEREF _Toc116769213 \h </w:instrText>
         </w:r>
         <w:r>
           <w:rPr>
@@ -1019,7 +1020,7 @@
           <w:szCs w:val="22"/>
         </w:rPr>
       </w:pPr>
-      <w:hyperlink w:anchor="_Toc116138578" w:history="1">
+      <w:hyperlink w:anchor="_Toc116769214" w:history="1">
         <w:r>
           <w:rPr>
             <w:rStyle w:val="Hyperlink"/>
@@ -1062,7 +1063,7 @@
             <w:noProof/>
             <w:webHidden/>
           </w:rPr>
-          <w:instrText xml:space="preserve"> PAGEREF _Toc116138578 \h </w:instrText>
+          <w:instrText xml:space="preserve"> PAGEREF _Toc116769214 \h </w:instrText>
         </w:r>
         <w:r>
           <w:rPr>
@@ -1107,7 +1108,7 @@
           <w:szCs w:val="22"/>
         </w:rPr>
       </w:pPr>
-      <w:hyperlink w:anchor="_Toc116138579" w:history="1">
+      <w:hyperlink w:anchor="_Toc116769215" w:history="1">
         <w:r>
           <w:rPr>
             <w:rStyle w:val="Hyperlink"/>
@@ -1150,7 +1151,7 @@
             <w:noProof/>
             <w:webHidden/>
           </w:rPr>
-          <w:instrText xml:space="preserve"> PAGEREF _Toc116138579 \h </w:instrText>
+          <w:instrText xml:space="preserve"> PAGEREF _Toc116769215 \h </w:instrText>
         </w:r>
         <w:r>
           <w:rPr>
@@ -1195,7 +1196,7 @@
           <w:szCs w:val="22"/>
         </w:rPr>
       </w:pPr>
-      <w:hyperlink w:anchor="_Toc116138580" w:history="1">
+      <w:hyperlink w:anchor="_Toc116769216" w:history="1">
         <w:r>
           <w:rPr>
             <w:rStyle w:val="Hyperlink"/>
@@ -1238,7 +1239,7 @@
             <w:noProof/>
             <w:webHidden/>
           </w:rPr>
-          <w:instrText xml:space="preserve"> PAGEREF _Toc116138580 \h </w:instrText>
+          <w:instrText xml:space="preserve"> PAGEREF _Toc116769216 \h </w:instrText>
         </w:r>
         <w:r>
           <w:rPr>
@@ -1283,7 +1284,7 @@
           <w:szCs w:val="22"/>
         </w:rPr>
       </w:pPr>
-      <w:hyperlink w:anchor="_Toc116138581" w:history="1">
+      <w:hyperlink w:anchor="_Toc116769217" w:history="1">
         <w:r>
           <w:rPr>
             <w:rStyle w:val="Hyperlink"/>
@@ -1326,7 +1327,7 @@
             <w:noProof/>
             <w:webHidden/>
           </w:rPr>
-          <w:instrText xml:space="preserve"> PAGEREF _Toc116138581 \h </w:instrText>
+          <w:instrText xml:space="preserve"> PAGEREF _Toc116769217 \h </w:instrText>
         </w:r>
         <w:r>
           <w:rPr>
@@ -1371,7 +1372,7 @@
           <w:szCs w:val="22"/>
         </w:rPr>
       </w:pPr>
-      <w:hyperlink w:anchor="_Toc116138582" w:history="1">
+      <w:hyperlink w:anchor="_Toc116769218" w:history="1">
         <w:r>
           <w:rPr>
             <w:rStyle w:val="Hyperlink"/>
@@ -1414,7 +1415,7 @@
             <w:noProof/>
             <w:webHidden/>
           </w:rPr>
-          <w:instrText xml:space="preserve"> PAGEREF _Toc116138582 \h </w:instrText>
+          <w:instrText xml:space="preserve"> PAGEREF _Toc116769218 \h </w:instrText>
         </w:r>
         <w:r>
           <w:rPr>
@@ -1459,7 +1460,7 @@
           <w:szCs w:val="22"/>
         </w:rPr>
       </w:pPr>
-      <w:hyperlink w:anchor="_Toc116138583" w:history="1">
+      <w:hyperlink w:anchor="_Toc116769219" w:history="1">
         <w:r>
           <w:rPr>
             <w:rStyle w:val="Hyperlink"/>
@@ -1502,7 +1503,7 @@
             <w:noProof/>
             <w:webHidden/>
           </w:rPr>
-          <w:instrText xml:space="preserve"> PAGEREF _Toc116138583 \h </w:instrText>
+          <w:instrText xml:space="preserve"> PAGEREF _Toc116769219 \h </w:instrText>
         </w:r>
         <w:r>
           <w:rPr>
@@ -1547,7 +1548,7 @@
           <w:szCs w:val="22"/>
         </w:rPr>
       </w:pPr>
-      <w:hyperlink w:anchor="_Toc116138584" w:history="1">
+      <w:hyperlink w:anchor="_Toc116769220" w:history="1">
         <w:r>
           <w:rPr>
             <w:rStyle w:val="Hyperlink"/>
@@ -1590,7 +1591,7 @@
             <w:noProof/>
             <w:webHidden/>
           </w:rPr>
-          <w:instrText xml:space="preserve"> PAGEREF _Toc116138584 \h </w:instrText>
+          <w:instrText xml:space="preserve"> PAGEREF _Toc116769220 \h </w:instrText>
         </w:r>
         <w:r>
           <w:rPr>
@@ -1635,7 +1636,7 @@
           <w:szCs w:val="22"/>
         </w:rPr>
       </w:pPr>
-      <w:hyperlink w:anchor="_Toc116138585" w:history="1">
+      <w:hyperlink w:anchor="_Toc116769221" w:history="1">
         <w:r>
           <w:rPr>
             <w:rStyle w:val="Hyperlink"/>
@@ -1657,7 +1658,21 @@
             <w:rStyle w:val="Hyperlink"/>
             <w:noProof/>
           </w:rPr>
-          <w:t>Projeto das Interfaces</w:t>
+          <w:t>Projeto das In</w:t>
+        </w:r>
+        <w:r>
+          <w:rPr>
+            <w:rStyle w:val="Hyperlink"/>
+            <w:noProof/>
+          </w:rPr>
+          <w:t>t</w:t>
+        </w:r>
+        <w:r>
+          <w:rPr>
+            <w:rStyle w:val="Hyperlink"/>
+            <w:noProof/>
+          </w:rPr>
+          <w:t>erfaces</w:t>
         </w:r>
         <w:r>
           <w:rPr>
@@ -1678,7 +1693,7 @@
             <w:noProof/>
             <w:webHidden/>
           </w:rPr>
-          <w:instrText xml:space="preserve"> PAGEREF _Toc116138585 \h </w:instrText>
+          <w:instrText xml:space="preserve"> PAGEREF _Toc116769221 \h </w:instrText>
         </w:r>
         <w:r>
           <w:rPr>
@@ -1713,6 +1728,7 @@
       <w:pPr>
         <w:pStyle w:val="Sumrio2"/>
         <w:tabs>
+          <w:tab w:val="left" w:pos="800"/>
           <w:tab w:val="right" w:pos="8305"/>
         </w:tabs>
         <w:rPr>
@@ -1722,13 +1738,29 @@
           <w:szCs w:val="22"/>
         </w:rPr>
       </w:pPr>
-      <w:hyperlink w:anchor="_Toc116138586" w:history="1">
+      <w:hyperlink w:anchor="_Toc116769222" w:history="1">
         <w:r>
           <w:rPr>
             <w:rStyle w:val="Hyperlink"/>
             <w:noProof/>
           </w:rPr>
-          <w:t>Referências</w:t>
+          <w:t xml:space="preserve">4.5 </w:t>
+        </w:r>
+        <w:r>
+          <w:rPr>
+            <w:rFonts w:asciiTheme="minorHAnsi" w:eastAsiaTheme="minorEastAsia" w:hAnsiTheme="minorHAnsi" w:cstheme="minorBidi"/>
+            <w:noProof/>
+            <w:sz w:val="22"/>
+            <w:szCs w:val="22"/>
+          </w:rPr>
+          <w:tab/>
+        </w:r>
+        <w:r>
+          <w:rPr>
+            <w:rStyle w:val="Hyperlink"/>
+            <w:noProof/>
+          </w:rPr>
+          <w:t>Código da Aplicação</w:t>
         </w:r>
         <w:r>
           <w:rPr>
@@ -1749,7 +1781,7 @@
             <w:noProof/>
             <w:webHidden/>
           </w:rPr>
-          <w:instrText xml:space="preserve"> PAGEREF _Toc116138586 \h </w:instrText>
+          <w:instrText xml:space="preserve"> PAGEREF _Toc116769222 \h </w:instrText>
         </w:r>
         <w:r>
           <w:rPr>
@@ -1782,6 +1814,77 @@
     </w:p>
     <w:p>
       <w:pPr>
+        <w:pStyle w:val="Sumrio2"/>
+        <w:tabs>
+          <w:tab w:val="right" w:pos="8305"/>
+        </w:tabs>
+        <w:rPr>
+          <w:rFonts w:asciiTheme="minorHAnsi" w:eastAsiaTheme="minorEastAsia" w:hAnsiTheme="minorHAnsi" w:cstheme="minorBidi"/>
+          <w:noProof/>
+          <w:sz w:val="22"/>
+          <w:szCs w:val="22"/>
+        </w:rPr>
+      </w:pPr>
+      <w:hyperlink w:anchor="_Toc116769223" w:history="1">
+        <w:r>
+          <w:rPr>
+            <w:rStyle w:val="Hyperlink"/>
+            <w:noProof/>
+          </w:rPr>
+          <w:t>Referências</w:t>
+        </w:r>
+        <w:r>
+          <w:rPr>
+            <w:noProof/>
+            <w:webHidden/>
+          </w:rPr>
+          <w:tab/>
+        </w:r>
+        <w:r>
+          <w:rPr>
+            <w:noProof/>
+            <w:webHidden/>
+          </w:rPr>
+          <w:fldChar w:fldCharType="begin"/>
+        </w:r>
+        <w:r>
+          <w:rPr>
+            <w:noProof/>
+            <w:webHidden/>
+          </w:rPr>
+          <w:instrText xml:space="preserve"> PAGEREF _Toc116769223 \h </w:instrText>
+        </w:r>
+        <w:r>
+          <w:rPr>
+            <w:noProof/>
+            <w:webHidden/>
+          </w:rPr>
+        </w:r>
+        <w:r>
+          <w:rPr>
+            <w:noProof/>
+            <w:webHidden/>
+          </w:rPr>
+          <w:fldChar w:fldCharType="separate"/>
+        </w:r>
+        <w:r>
+          <w:rPr>
+            <w:noProof/>
+            <w:webHidden/>
+          </w:rPr>
+          <w:t>17</w:t>
+        </w:r>
+        <w:r>
+          <w:rPr>
+            <w:noProof/>
+            <w:webHidden/>
+          </w:rPr>
+          <w:fldChar w:fldCharType="end"/>
+        </w:r>
+      </w:hyperlink>
+    </w:p>
+    <w:p>
+      <w:pPr>
         <w:keepLines/>
         <w:pBdr>
           <w:top w:val="nil"/>
@@ -1812,7 +1915,7 @@
           <w:rFonts w:ascii="Times New Roman" w:hAnsi="Times New Roman"/>
         </w:rPr>
       </w:pPr>
-      <w:bookmarkStart w:id="4" w:name="_Toc116138574"/>
+      <w:bookmarkStart w:id="4" w:name="_Toc116769210"/>
       <w:r>
         <w:rPr>
           <w:rFonts w:ascii="Times New Roman" w:hAnsi="Times New Roman"/>
@@ -2593,7 +2696,7 @@
           <w:rFonts w:ascii="Times New Roman" w:hAnsi="Times New Roman"/>
         </w:rPr>
       </w:pPr>
-      <w:bookmarkStart w:id="5" w:name="_Toc116138575"/>
+      <w:bookmarkStart w:id="5" w:name="_Toc116769211"/>
       <w:r>
         <w:rPr>
           <w:rFonts w:ascii="Times New Roman" w:hAnsi="Times New Roman"/>
@@ -7033,7 +7136,7 @@
           <w:rFonts w:ascii="Times New Roman" w:hAnsi="Times New Roman"/>
         </w:rPr>
       </w:pPr>
-      <w:bookmarkStart w:id="6" w:name="_Toc116138576"/>
+      <w:bookmarkStart w:id="6" w:name="_Toc116769212"/>
       <w:r>
         <w:rPr>
           <w:rFonts w:ascii="Times New Roman" w:hAnsi="Times New Roman"/>
@@ -7181,7 +7284,7 @@
           <w:rFonts w:ascii="Times New Roman" w:hAnsi="Times New Roman"/>
         </w:rPr>
       </w:pPr>
-      <w:bookmarkStart w:id="7" w:name="_Toc116138577"/>
+      <w:bookmarkStart w:id="7" w:name="_Toc116769213"/>
       <w:r>
         <w:rPr>
           <w:rFonts w:ascii="Times New Roman" w:hAnsi="Times New Roman"/>
@@ -7733,7 +7836,7 @@
       <w:bookmarkStart w:id="8" w:name="_heading=h.e4qgsirqegbo" w:colFirst="0" w:colLast="0"/>
       <w:bookmarkStart w:id="9" w:name="_Toc476472322"/>
       <w:bookmarkStart w:id="10" w:name="_Toc421735552"/>
-      <w:bookmarkStart w:id="11" w:name="_Toc116138578"/>
+      <w:bookmarkStart w:id="11" w:name="_Toc116769214"/>
       <w:bookmarkEnd w:id="8"/>
       <w:r>
         <w:rPr>
@@ -9460,7 +9563,7 @@
           <w:rFonts w:ascii="Times New Roman" w:hAnsi="Times New Roman"/>
         </w:rPr>
       </w:pPr>
-      <w:bookmarkStart w:id="12" w:name="_Toc116138579"/>
+      <w:bookmarkStart w:id="12" w:name="_Toc116769215"/>
       <w:r>
         <w:rPr>
           <w:rFonts w:ascii="Times New Roman" w:hAnsi="Times New Roman"/>
@@ -10141,7 +10244,7 @@
           <w:szCs w:val="28"/>
         </w:rPr>
       </w:pPr>
-      <w:bookmarkStart w:id="14" w:name="_Toc116138580"/>
+      <w:bookmarkStart w:id="14" w:name="_Toc116769216"/>
       <w:r>
         <w:rPr>
           <w:rFonts w:ascii="Times New Roman" w:hAnsi="Times New Roman"/>
@@ -10986,7 +11089,7 @@
           <w:rFonts w:ascii="Times New Roman" w:hAnsi="Times New Roman"/>
         </w:rPr>
       </w:pPr>
-      <w:bookmarkStart w:id="17" w:name="_Toc116138581"/>
+      <w:bookmarkStart w:id="17" w:name="_Toc116769217"/>
       <w:r>
         <w:rPr>
           <w:rFonts w:ascii="Times New Roman" w:hAnsi="Times New Roman"/>
@@ -11217,7 +11320,7 @@
         </w:rPr>
       </w:pPr>
       <w:bookmarkStart w:id="18" w:name="_Toc74561911"/>
-      <w:bookmarkStart w:id="19" w:name="_Toc116138582"/>
+      <w:bookmarkStart w:id="19" w:name="_Toc116769218"/>
       <w:r>
         <w:rPr>
           <w:rFonts w:ascii="Times New Roman" w:hAnsi="Times New Roman"/>
@@ -11519,7 +11622,7 @@
           <w:szCs w:val="24"/>
         </w:rPr>
       </w:pPr>
-      <w:bookmarkStart w:id="20" w:name="_Toc116138583"/>
+      <w:bookmarkStart w:id="20" w:name="_Toc116769219"/>
       <w:r>
         <w:rPr>
           <w:rFonts w:ascii="Times New Roman" w:hAnsi="Times New Roman"/>
@@ -11840,7 +11943,7 @@
           <w:szCs w:val="24"/>
         </w:rPr>
       </w:pPr>
-      <w:bookmarkStart w:id="21" w:name="_Toc116138584"/>
+      <w:bookmarkStart w:id="21" w:name="_Toc116769220"/>
       <w:r>
         <w:rPr>
           <w:rFonts w:ascii="Times New Roman" w:hAnsi="Times New Roman"/>
@@ -12219,7 +12322,7 @@
           <w:szCs w:val="28"/>
         </w:rPr>
       </w:pPr>
-      <w:bookmarkStart w:id="22" w:name="_Toc116138585"/>
+      <w:bookmarkStart w:id="22" w:name="_Toc116769221"/>
       <w:r>
         <w:rPr>
           <w:rFonts w:ascii="Times New Roman" w:hAnsi="Times New Roman"/>
@@ -12263,26 +12366,79 @@
         <w:pStyle w:val="Corpodetexto"/>
       </w:pPr>
       <w:r>
-        <w:t xml:space="preserve">Neste capítulo demonstramos as principais interfaces da solução, bem como o protótipo navegável da mesma no endereço a seguir: </w:t>
+        <w:t xml:space="preserve">Neste capítulo demonstramos as principais </w:t>
+      </w:r>
+      <w:r>
+        <w:t>interfaces</w:t>
+      </w:r>
+      <w:r>
+        <w:t>,</w:t>
+      </w:r>
+      <w:r>
+        <w:t xml:space="preserve"> através dos </w:t>
+      </w:r>
+      <w:proofErr w:type="spellStart"/>
+      <w:r>
+        <w:t>wireframe</w:t>
+      </w:r>
+      <w:proofErr w:type="spellEnd"/>
+      <w:r>
+        <w:t xml:space="preserve"> e</w:t>
+      </w:r>
+      <w:r>
+        <w:t xml:space="preserve"> </w:t>
+      </w:r>
+      <w:r>
+        <w:t xml:space="preserve">o </w:t>
+      </w:r>
+      <w:r>
+        <w:t xml:space="preserve">protótipo navegável da </w:t>
+      </w:r>
+      <w:r>
+        <w:t>solução.</w:t>
+      </w:r>
+    </w:p>
+    <w:p>
+      <w:pPr>
+        <w:pStyle w:val="Corpodetexto"/>
+      </w:pPr>
+    </w:p>
+    <w:p>
+      <w:pPr>
+        <w:pStyle w:val="Corpodetexto"/>
+        <w:rPr>
+          <w:lang w:val="en-US"/>
+        </w:rPr>
+      </w:pPr>
+      <w:r>
+        <w:rPr>
+          <w:lang w:val="en-US"/>
+        </w:rPr>
+        <w:t xml:space="preserve">Wireframe: </w:t>
       </w:r>
       <w:hyperlink r:id="rId14" w:history="1">
         <w:r>
           <w:rPr>
             <w:rStyle w:val="Hyperlink"/>
+            <w:lang w:val="en-US"/>
           </w:rPr>
-          <w:t>https://bi</w:t>
+          <w:t>https://bit.ly/3yISkcS</w:t>
         </w:r>
+      </w:hyperlink>
+    </w:p>
+    <w:p>
+      <w:pPr>
+        <w:pStyle w:val="Corpodetexto"/>
+      </w:pPr>
+      <w:r>
+        <w:t xml:space="preserve">Protótipo: </w:t>
+      </w:r>
+      <w:hyperlink r:id="rId15" w:history="1">
         <w:r>
           <w:rPr>
             <w:rStyle w:val="Hyperlink"/>
           </w:rPr>
-          <w:t>t</w:t>
-        </w:r>
-        <w:r>
-          <w:rPr>
-            <w:rStyle w:val="Hyperlink"/>
-          </w:rPr>
-          <w:t>.ly/3Ep1O0e</w:t>
+          <w:t>https://bit.ly/3Ep1O0e</w:t>
         </w:r>
       </w:hyperlink>
       <w:r>
@@ -12306,8 +12462,8 @@
         </w:rPr>
         <w:drawing>
           <wp:inline distT="0" distB="0" distL="0" distR="0">
-            <wp:extent cx="1196581" cy="2146545"/>
-            <wp:effectExtent l="19050" t="19050" r="22619" b="25155"/>
+            <wp:extent cx="1095431" cy="1965092"/>
+            <wp:effectExtent l="38100" t="19050" r="28519" b="16108"/>
             <wp:docPr id="10" name="Imagem 10"/>
             <wp:cNvGraphicFramePr>
               <a:graphicFrameLocks xmlns:a="http://schemas.openxmlformats.org/drawingml/2006/main" noChangeAspect="1"/>
@@ -12322,7 +12478,7 @@
                     </pic:cNvPicPr>
                   </pic:nvPicPr>
                   <pic:blipFill>
-                    <a:blip r:embed="rId15"/>
+                    <a:blip r:embed="rId16"/>
                     <a:srcRect/>
                     <a:stretch>
                       <a:fillRect/>
@@ -12331,7 +12487,7 @@
                   <pic:spPr bwMode="auto">
                     <a:xfrm>
                       <a:off x="0" y="0"/>
-                      <a:ext cx="1198021" cy="2149128"/>
+                      <a:ext cx="1095686" cy="1965550"/>
                     </a:xfrm>
                     <a:prstGeom prst="rect">
                       <a:avLst/>
@@ -12454,7 +12610,7 @@
                     </pic:cNvPicPr>
                   </pic:nvPicPr>
                   <pic:blipFill>
-                    <a:blip r:embed="rId16"/>
+                    <a:blip r:embed="rId17"/>
                     <a:srcRect/>
                     <a:stretch>
                       <a:fillRect/>
@@ -12598,7 +12754,7 @@
                     </pic:cNvPicPr>
                   </pic:nvPicPr>
                   <pic:blipFill>
-                    <a:blip r:embed="rId17"/>
+                    <a:blip r:embed="rId18"/>
                     <a:srcRect/>
                     <a:stretch>
                       <a:fillRect/>
@@ -12642,6 +12798,7 @@
           <w:b/>
           <w:sz w:val="20"/>
         </w:rPr>
+        <w:lastRenderedPageBreak/>
         <w:t xml:space="preserve">Figura </w:t>
       </w:r>
       <w:r>
@@ -12734,7 +12891,7 @@
                     </pic:cNvPicPr>
                   </pic:nvPicPr>
                   <pic:blipFill>
-                    <a:blip r:embed="rId18"/>
+                    <a:blip r:embed="rId19"/>
                     <a:srcRect/>
                     <a:stretch>
                       <a:fillRect/>
@@ -12880,7 +13037,7 @@
                     </pic:cNvPicPr>
                   </pic:nvPicPr>
                   <pic:blipFill>
-                    <a:blip r:embed="rId19"/>
+                    <a:blip r:embed="rId20"/>
                     <a:srcRect/>
                     <a:stretch>
                       <a:fillRect/>
@@ -13004,7 +13161,7 @@
                     </pic:cNvPicPr>
                   </pic:nvPicPr>
                   <pic:blipFill>
-                    <a:blip r:embed="rId20"/>
+                    <a:blip r:embed="rId21"/>
                     <a:srcRect/>
                     <a:stretch>
                       <a:fillRect/>
@@ -13155,7 +13312,7 @@
                     </pic:cNvPicPr>
                   </pic:nvPicPr>
                   <pic:blipFill>
-                    <a:blip r:embed="rId21"/>
+                    <a:blip r:embed="rId22"/>
                     <a:srcRect/>
                     <a:stretch>
                       <a:fillRect/>
@@ -13274,6 +13431,244 @@
     </w:p>
     <w:p>
       <w:pPr>
+        <w:pStyle w:val="Corpodetexto"/>
+      </w:pPr>
+    </w:p>
+    <w:p>
+      <w:pPr>
+        <w:pStyle w:val="Corpodetexto"/>
+      </w:pPr>
+    </w:p>
+    <w:p>
+      <w:pPr>
+        <w:pStyle w:val="Ttulo2"/>
+        <w:numPr>
+          <w:ilvl w:val="0"/>
+          <w:numId w:val="0"/>
+        </w:numPr>
+        <w:ind w:left="709" w:hanging="709"/>
+        <w:rPr>
+          <w:rFonts w:ascii="Times New Roman" w:hAnsi="Times New Roman"/>
+          <w:szCs w:val="28"/>
+        </w:rPr>
+      </w:pPr>
+      <w:bookmarkStart w:id="23" w:name="_Toc116769222"/>
+      <w:r>
+        <w:rPr>
+          <w:rFonts w:ascii="Times New Roman" w:hAnsi="Times New Roman"/>
+          <w:szCs w:val="28"/>
+        </w:rPr>
+        <w:lastRenderedPageBreak/>
+        <w:t>4.</w:t>
+      </w:r>
+      <w:r>
+        <w:rPr>
+          <w:rFonts w:ascii="Times New Roman" w:hAnsi="Times New Roman"/>
+          <w:szCs w:val="28"/>
+        </w:rPr>
+        <w:t>5</w:t>
+      </w:r>
+      <w:r>
+        <w:rPr>
+          <w:rFonts w:ascii="Times New Roman" w:hAnsi="Times New Roman"/>
+          <w:szCs w:val="28"/>
+        </w:rPr>
+        <w:t xml:space="preserve"> </w:t>
+      </w:r>
+      <w:r>
+        <w:rPr>
+          <w:rFonts w:ascii="Times New Roman" w:hAnsi="Times New Roman"/>
+          <w:szCs w:val="28"/>
+        </w:rPr>
+        <w:tab/>
+      </w:r>
+      <w:r>
+        <w:rPr>
+          <w:rFonts w:ascii="Times New Roman" w:hAnsi="Times New Roman"/>
+          <w:szCs w:val="28"/>
+        </w:rPr>
+        <w:t>Código da Aplicação</w:t>
+      </w:r>
+      <w:bookmarkEnd w:id="23"/>
+    </w:p>
+    <w:p>
+      <w:pPr>
+        <w:pStyle w:val="Corpodetexto"/>
+      </w:pPr>
+      <w:r>
+        <w:t xml:space="preserve">Neste capítulo demonstramos </w:t>
+      </w:r>
+      <w:r>
+        <w:t xml:space="preserve">em detalhes como foi </w:t>
+      </w:r>
+      <w:proofErr w:type="gramStart"/>
+      <w:r>
+        <w:t>desenvolvido</w:t>
+      </w:r>
+      <w:proofErr w:type="gramEnd"/>
+      <w:r>
+        <w:t xml:space="preserve"> a aplicação.</w:t>
+      </w:r>
+    </w:p>
+    <w:p>
+      <w:pPr>
+        <w:pStyle w:val="Corpodetexto"/>
+      </w:pPr>
+      <w:r>
+        <w:t xml:space="preserve"> </w:t>
+      </w:r>
+      <w:proofErr w:type="gramStart"/>
+      <w:r>
+        <w:t>Foram</w:t>
+      </w:r>
+      <w:proofErr w:type="gramEnd"/>
+      <w:r>
+        <w:t xml:space="preserve"> criados dois macro componentes arquiteturais, sendo um </w:t>
+      </w:r>
+      <w:proofErr w:type="spellStart"/>
+      <w:r>
+        <w:t>frontend</w:t>
+      </w:r>
+      <w:proofErr w:type="spellEnd"/>
+      <w:r>
+        <w:t xml:space="preserve"> e outro </w:t>
+      </w:r>
+      <w:proofErr w:type="spellStart"/>
+      <w:r>
+        <w:t>backend</w:t>
+      </w:r>
+      <w:proofErr w:type="spellEnd"/>
+      <w:r>
+        <w:t>.</w:t>
+      </w:r>
+    </w:p>
+    <w:p>
+      <w:pPr>
+        <w:pStyle w:val="Corpodetexto"/>
+      </w:pPr>
+      <w:r>
+        <w:t xml:space="preserve">O </w:t>
+      </w:r>
+      <w:proofErr w:type="spellStart"/>
+      <w:r>
+        <w:t>frontend</w:t>
+      </w:r>
+      <w:proofErr w:type="spellEnd"/>
+      <w:r>
+        <w:t xml:space="preserve"> foi criado coma tecnologia híbrida baseada em </w:t>
+      </w:r>
+      <w:proofErr w:type="spellStart"/>
+      <w:r>
+        <w:t>Ionic</w:t>
+      </w:r>
+      <w:proofErr w:type="spellEnd"/>
+      <w:r>
+        <w:t xml:space="preserve"> e Angular,</w:t>
+      </w:r>
+      <w:proofErr w:type="gramStart"/>
+      <w:r>
+        <w:t xml:space="preserve">  </w:t>
+      </w:r>
+      <w:proofErr w:type="gramEnd"/>
+      <w:r>
+        <w:t>com isso, sendo necessário criar um único código fonte gerar os aplicativos para ambos os sistemas móveis.</w:t>
+      </w:r>
+    </w:p>
+    <w:p>
+      <w:pPr>
+        <w:pStyle w:val="Corpodetexto"/>
+      </w:pPr>
+      <w:r>
+        <w:t xml:space="preserve">O </w:t>
+      </w:r>
+      <w:proofErr w:type="spellStart"/>
+      <w:r>
+        <w:t>b</w:t>
+      </w:r>
+      <w:r>
+        <w:t>ackend</w:t>
+      </w:r>
+      <w:proofErr w:type="spellEnd"/>
+      <w:r>
+        <w:t xml:space="preserve"> </w:t>
+      </w:r>
+      <w:r>
+        <w:t xml:space="preserve">foi criado baseado em Java </w:t>
+      </w:r>
+      <w:proofErr w:type="gramStart"/>
+      <w:r>
+        <w:t>8</w:t>
+      </w:r>
+      <w:proofErr w:type="gramEnd"/>
+      <w:r>
+        <w:t xml:space="preserve"> e </w:t>
+      </w:r>
+      <w:proofErr w:type="spellStart"/>
+      <w:r>
+        <w:t>Spring</w:t>
+      </w:r>
+      <w:proofErr w:type="spellEnd"/>
+      <w:r>
+        <w:t xml:space="preserve"> Boot, com micro serviços, visado ter a capacidade de uma escala horizontal, redundância a alta disponibilidade.</w:t>
+      </w:r>
+    </w:p>
+    <w:p>
+      <w:pPr>
+        <w:pStyle w:val="Corpodetexto"/>
+      </w:pPr>
+    </w:p>
+    <w:p>
+      <w:pPr>
+        <w:pStyle w:val="Corpodetexto"/>
+        <w:rPr>
+          <w:i/>
+        </w:rPr>
+      </w:pPr>
+      <w:r>
+        <w:rPr>
+          <w:i/>
+        </w:rPr>
+        <w:t>Repositórios:</w:t>
+      </w:r>
+    </w:p>
+    <w:p>
+      <w:pPr>
+        <w:pStyle w:val="Corpodetexto"/>
+      </w:pPr>
+      <w:proofErr w:type="spellStart"/>
+      <w:r>
+        <w:t>Frontend</w:t>
+      </w:r>
+      <w:proofErr w:type="spellEnd"/>
+      <w:r>
+        <w:t>:</w:t>
+      </w:r>
+    </w:p>
+    <w:p>
+      <w:pPr>
+        <w:pStyle w:val="Corpodetexto"/>
+      </w:pPr>
+      <w:proofErr w:type="spellStart"/>
+      <w:r>
+        <w:t>Backend</w:t>
+      </w:r>
+      <w:proofErr w:type="spellEnd"/>
+      <w:r>
+        <w:t xml:space="preserve">: </w:t>
+      </w:r>
+    </w:p>
+    <w:p>
+      <w:pPr>
+        <w:pStyle w:val="Corpodetexto"/>
+      </w:pPr>
+    </w:p>
+    <w:p>
+      <w:pPr>
+        <w:pStyle w:val="Corpodetexto"/>
+      </w:pPr>
+    </w:p>
+    <w:p>
+      <w:pPr>
         <w:suppressAutoHyphens/>
         <w:spacing w:line="360" w:lineRule="auto"/>
         <w:jc w:val="center"/>
@@ -13306,15 +13701,14 @@
           <w:rFonts w:ascii="Times New Roman" w:hAnsi="Times New Roman"/>
         </w:rPr>
       </w:pPr>
-      <w:bookmarkStart w:id="23" w:name="_Toc116138586"/>
+      <w:bookmarkStart w:id="24" w:name="_Toc116769223"/>
       <w:r>
         <w:rPr>
           <w:rFonts w:ascii="Times New Roman" w:hAnsi="Times New Roman"/>
         </w:rPr>
-        <w:lastRenderedPageBreak/>
         <w:t>Referências</w:t>
       </w:r>
-      <w:bookmarkEnd w:id="23"/>
+      <w:bookmarkEnd w:id="24"/>
     </w:p>
     <w:p>
       <w:pPr>
@@ -13393,7 +13787,7 @@
         </w:rPr>
         <w:t xml:space="preserve"> </w:t>
       </w:r>
-      <w:hyperlink r:id="rId22" w:history="1">
+      <w:hyperlink r:id="rId23" w:history="1">
         <w:r>
           <w:rPr>
             <w:rStyle w:val="Hyperlink"/>
@@ -13534,7 +13928,7 @@
         </w:rPr>
         <w:t xml:space="preserve"> </w:t>
       </w:r>
-      <w:hyperlink r:id="rId23" w:history="1">
+      <w:hyperlink r:id="rId24" w:history="1">
         <w:r>
           <w:rPr>
             <w:rStyle w:val="Hyperlink"/>
@@ -13675,7 +14069,7 @@
         </w:rPr>
         <w:t xml:space="preserve"> </w:t>
       </w:r>
-      <w:hyperlink r:id="rId24" w:history="1">
+      <w:hyperlink r:id="rId25" w:history="1">
         <w:r>
           <w:rPr>
             <w:rStyle w:val="Hyperlink"/>
@@ -13816,7 +14210,7 @@
         </w:rPr>
         <w:t xml:space="preserve"> </w:t>
       </w:r>
-      <w:hyperlink r:id="rId25" w:history="1">
+      <w:hyperlink r:id="rId26" w:history="1">
         <w:r>
           <w:rPr>
             <w:rStyle w:val="Hyperlink"/>
@@ -13908,10 +14302,10 @@
       </w:pPr>
     </w:p>
     <w:sectPr>
-      <w:headerReference w:type="even" r:id="rId26"/>
-      <w:headerReference w:type="default" r:id="rId27"/>
-      <w:footerReference w:type="even" r:id="rId28"/>
-      <w:footerReference w:type="default" r:id="rId29"/>
+      <w:headerReference w:type="even" r:id="rId27"/>
+      <w:headerReference w:type="default" r:id="rId28"/>
+      <w:footerReference w:type="even" r:id="rId29"/>
+      <w:footerReference w:type="default" r:id="rId30"/>
       <w:pgSz w:w="11909" w:h="16834"/>
       <w:pgMar w:top="1418" w:right="1797" w:bottom="1418" w:left="1797" w:header="709" w:footer="709" w:gutter="0"/>
       <w:pgNumType w:start="1"/>
@@ -18820,7 +19214,7 @@
 </file>
 
 <file path=customXml/itemProps2.xml><?xml version="1.0" encoding="utf-8"?>
-<ds:datastoreItem xmlns:ds="http://schemas.openxmlformats.org/officeDocument/2006/customXml" ds:itemID="{F0155C01-9EAE-45CC-9762-4A7BBC690612}">
+<ds:datastoreItem xmlns:ds="http://schemas.openxmlformats.org/officeDocument/2006/customXml" ds:itemID="{7DBC00E0-FCFE-4A23-BBC7-856B28F942D8}">
   <ds:schemaRefs>
     <ds:schemaRef ds:uri="http://schemas.openxmlformats.org/officeDocument/2006/bibliography"/>
   </ds:schemaRefs>

</xml_diff>

<commit_message>
Ultimas atualizações do TCC
</commit_message>
<xml_diff>
--- a/docs/etapa1/Projeto Integrado.docx
+++ b/docs/etapa1/Projeto Integrado.docx
@@ -505,7 +505,7 @@
           <w:szCs w:val="28"/>
         </w:rPr>
       </w:pPr>
-      <w:bookmarkStart w:id="2" w:name="_Toc119609215"/>
+      <w:bookmarkStart w:id="2" w:name="_Toc120980784"/>
       <w:r>
         <w:rPr>
           <w:rFonts w:ascii="Times New Roman" w:hAnsi="Times New Roman"/>
@@ -586,6 +586,11 @@
             <w:docPartUnique/>
           </w:docPartObj>
         </w:sdtPr>
+        <w:sdtEndPr>
+          <w:rPr>
+            <w:noProof/>
+          </w:rPr>
+        </w:sdtEndPr>
         <w:sdtContent>
           <w:r>
             <w:instrText xml:space="preserve"> TOC \h \u \z </w:instrText>
@@ -595,7 +600,7 @@
           </w:r>
         </w:sdtContent>
       </w:sdt>
-      <w:hyperlink w:anchor="_Toc119609215" w:history="1">
+      <w:hyperlink w:anchor="_Toc120980784" w:history="1">
         <w:r>
           <w:rPr>
             <w:rStyle w:val="Hyperlink"/>
@@ -622,7 +627,7 @@
             <w:noProof/>
             <w:webHidden/>
           </w:rPr>
-          <w:instrText xml:space="preserve"> PAGEREF _Toc119609215 \h </w:instrText>
+          <w:instrText xml:space="preserve"> PAGEREF _Toc120980784 \h </w:instrText>
         </w:r>
         <w:r>
           <w:rPr>
@@ -667,7 +672,7 @@
           <w:szCs w:val="22"/>
         </w:rPr>
       </w:pPr>
-      <w:hyperlink w:anchor="_Toc119609216" w:history="1">
+      <w:hyperlink w:anchor="_Toc120980785" w:history="1">
         <w:r>
           <w:rPr>
             <w:rStyle w:val="Hyperlink"/>
@@ -710,7 +715,7 @@
             <w:noProof/>
             <w:webHidden/>
           </w:rPr>
-          <w:instrText xml:space="preserve"> PAGEREF _Toc119609216 \h </w:instrText>
+          <w:instrText xml:space="preserve"> PAGEREF _Toc120980785 \h </w:instrText>
         </w:r>
         <w:r>
           <w:rPr>
@@ -755,7 +760,7 @@
           <w:szCs w:val="22"/>
         </w:rPr>
       </w:pPr>
-      <w:hyperlink w:anchor="_Toc119609217" w:history="1">
+      <w:hyperlink w:anchor="_Toc120980786" w:history="1">
         <w:r>
           <w:rPr>
             <w:rStyle w:val="Hyperlink"/>
@@ -798,7 +803,7 @@
             <w:noProof/>
             <w:webHidden/>
           </w:rPr>
-          <w:instrText xml:space="preserve"> PAGEREF _Toc119609217 \h </w:instrText>
+          <w:instrText xml:space="preserve"> PAGEREF _Toc120980786 \h </w:instrText>
         </w:r>
         <w:r>
           <w:rPr>
@@ -843,7 +848,7 @@
           <w:szCs w:val="22"/>
         </w:rPr>
       </w:pPr>
-      <w:hyperlink w:anchor="_Toc119609218" w:history="1">
+      <w:hyperlink w:anchor="_Toc120980787" w:history="1">
         <w:r>
           <w:rPr>
             <w:rStyle w:val="Hyperlink"/>
@@ -886,7 +891,7 @@
             <w:noProof/>
             <w:webHidden/>
           </w:rPr>
-          <w:instrText xml:space="preserve"> PAGEREF _Toc119609218 \h </w:instrText>
+          <w:instrText xml:space="preserve"> PAGEREF _Toc120980787 \h </w:instrText>
         </w:r>
         <w:r>
           <w:rPr>
@@ -931,7 +936,7 @@
           <w:szCs w:val="22"/>
         </w:rPr>
       </w:pPr>
-      <w:hyperlink w:anchor="_Toc119609219" w:history="1">
+      <w:hyperlink w:anchor="_Toc120980788" w:history="1">
         <w:r>
           <w:rPr>
             <w:rStyle w:val="Hyperlink"/>
@@ -974,7 +979,7 @@
             <w:noProof/>
             <w:webHidden/>
           </w:rPr>
-          <w:instrText xml:space="preserve"> PAGEREF _Toc119609219 \h </w:instrText>
+          <w:instrText xml:space="preserve"> PAGEREF _Toc120980788 \h </w:instrText>
         </w:r>
         <w:r>
           <w:rPr>
@@ -1019,7 +1024,7 @@
           <w:szCs w:val="22"/>
         </w:rPr>
       </w:pPr>
-      <w:hyperlink w:anchor="_Toc119609220" w:history="1">
+      <w:hyperlink w:anchor="_Toc120980789" w:history="1">
         <w:r>
           <w:rPr>
             <w:rStyle w:val="Hyperlink"/>
@@ -1062,7 +1067,7 @@
             <w:noProof/>
             <w:webHidden/>
           </w:rPr>
-          <w:instrText xml:space="preserve"> PAGEREF _Toc119609220 \h </w:instrText>
+          <w:instrText xml:space="preserve"> PAGEREF _Toc120980789 \h </w:instrText>
         </w:r>
         <w:r>
           <w:rPr>
@@ -1107,7 +1112,7 @@
           <w:szCs w:val="22"/>
         </w:rPr>
       </w:pPr>
-      <w:hyperlink w:anchor="_Toc119609221" w:history="1">
+      <w:hyperlink w:anchor="_Toc120980790" w:history="1">
         <w:r>
           <w:rPr>
             <w:rStyle w:val="Hyperlink"/>
@@ -1150,7 +1155,7 @@
             <w:noProof/>
             <w:webHidden/>
           </w:rPr>
-          <w:instrText xml:space="preserve"> PAGEREF _Toc119609221 \h </w:instrText>
+          <w:instrText xml:space="preserve"> PAGEREF _Toc120980790 \h </w:instrText>
         </w:r>
         <w:r>
           <w:rPr>
@@ -1195,7 +1200,7 @@
           <w:szCs w:val="22"/>
         </w:rPr>
       </w:pPr>
-      <w:hyperlink w:anchor="_Toc119609222" w:history="1">
+      <w:hyperlink w:anchor="_Toc120980791" w:history="1">
         <w:r>
           <w:rPr>
             <w:rStyle w:val="Hyperlink"/>
@@ -1238,7 +1243,7 @@
             <w:noProof/>
             <w:webHidden/>
           </w:rPr>
-          <w:instrText xml:space="preserve"> PAGEREF _Toc119609222 \h </w:instrText>
+          <w:instrText xml:space="preserve"> PAGEREF _Toc120980791 \h </w:instrText>
         </w:r>
         <w:r>
           <w:rPr>
@@ -1283,7 +1288,7 @@
           <w:szCs w:val="22"/>
         </w:rPr>
       </w:pPr>
-      <w:hyperlink w:anchor="_Toc119609223" w:history="1">
+      <w:hyperlink w:anchor="_Toc120980792" w:history="1">
         <w:r>
           <w:rPr>
             <w:rStyle w:val="Hyperlink"/>
@@ -1326,7 +1331,7 @@
             <w:noProof/>
             <w:webHidden/>
           </w:rPr>
-          <w:instrText xml:space="preserve"> PAGEREF _Toc119609223 \h </w:instrText>
+          <w:instrText xml:space="preserve"> PAGEREF _Toc120980792 \h </w:instrText>
         </w:r>
         <w:r>
           <w:rPr>
@@ -1371,7 +1376,7 @@
           <w:szCs w:val="22"/>
         </w:rPr>
       </w:pPr>
-      <w:hyperlink w:anchor="_Toc119609224" w:history="1">
+      <w:hyperlink w:anchor="_Toc120980793" w:history="1">
         <w:r>
           <w:rPr>
             <w:rStyle w:val="Hyperlink"/>
@@ -1414,7 +1419,7 @@
             <w:noProof/>
             <w:webHidden/>
           </w:rPr>
-          <w:instrText xml:space="preserve"> PAGEREF _Toc119609224 \h </w:instrText>
+          <w:instrText xml:space="preserve"> PAGEREF _Toc120980793 \h </w:instrText>
         </w:r>
         <w:r>
           <w:rPr>
@@ -1459,7 +1464,7 @@
           <w:szCs w:val="22"/>
         </w:rPr>
       </w:pPr>
-      <w:hyperlink w:anchor="_Toc119609225" w:history="1">
+      <w:hyperlink w:anchor="_Toc120980794" w:history="1">
         <w:r>
           <w:rPr>
             <w:rStyle w:val="Hyperlink"/>
@@ -1502,7 +1507,7 @@
             <w:noProof/>
             <w:webHidden/>
           </w:rPr>
-          <w:instrText xml:space="preserve"> PAGEREF _Toc119609225 \h </w:instrText>
+          <w:instrText xml:space="preserve"> PAGEREF _Toc120980794 \h </w:instrText>
         </w:r>
         <w:r>
           <w:rPr>
@@ -1547,7 +1552,7 @@
           <w:szCs w:val="22"/>
         </w:rPr>
       </w:pPr>
-      <w:hyperlink w:anchor="_Toc119609226" w:history="1">
+      <w:hyperlink w:anchor="_Toc120980795" w:history="1">
         <w:r>
           <w:rPr>
             <w:rStyle w:val="Hyperlink"/>
@@ -1590,7 +1595,7 @@
             <w:noProof/>
             <w:webHidden/>
           </w:rPr>
-          <w:instrText xml:space="preserve"> PAGEREF _Toc119609226 \h </w:instrText>
+          <w:instrText xml:space="preserve"> PAGEREF _Toc120980795 \h </w:instrText>
         </w:r>
         <w:r>
           <w:rPr>
@@ -1635,7 +1640,7 @@
           <w:szCs w:val="22"/>
         </w:rPr>
       </w:pPr>
-      <w:hyperlink w:anchor="_Toc119609227" w:history="1">
+      <w:hyperlink w:anchor="_Toc120980796" w:history="1">
         <w:r>
           <w:rPr>
             <w:rStyle w:val="Hyperlink"/>
@@ -1678,7 +1683,7 @@
             <w:noProof/>
             <w:webHidden/>
           </w:rPr>
-          <w:instrText xml:space="preserve"> PAGEREF _Toc119609227 \h </w:instrText>
+          <w:instrText xml:space="preserve"> PAGEREF _Toc120980796 \h </w:instrText>
         </w:r>
         <w:r>
           <w:rPr>
@@ -1723,7 +1728,7 @@
           <w:szCs w:val="22"/>
         </w:rPr>
       </w:pPr>
-      <w:hyperlink w:anchor="_Toc119609228" w:history="1">
+      <w:hyperlink w:anchor="_Toc120980797" w:history="1">
         <w:r>
           <w:rPr>
             <w:rStyle w:val="Hyperlink"/>
@@ -1766,7 +1771,7 @@
             <w:noProof/>
             <w:webHidden/>
           </w:rPr>
-          <w:instrText xml:space="preserve"> PAGEREF _Toc119609228 \h </w:instrText>
+          <w:instrText xml:space="preserve"> PAGEREF _Toc120980797 \h </w:instrText>
         </w:r>
         <w:r>
           <w:rPr>
@@ -1811,7 +1816,7 @@
           <w:szCs w:val="22"/>
         </w:rPr>
       </w:pPr>
-      <w:hyperlink w:anchor="_Toc119609229" w:history="1">
+      <w:hyperlink w:anchor="_Toc120980798" w:history="1">
         <w:r>
           <w:rPr>
             <w:rStyle w:val="Hyperlink"/>
@@ -1854,7 +1859,7 @@
             <w:noProof/>
             <w:webHidden/>
           </w:rPr>
-          <w:instrText xml:space="preserve"> PAGEREF _Toc119609229 \h </w:instrText>
+          <w:instrText xml:space="preserve"> PAGEREF _Toc120980798 \h </w:instrText>
         </w:r>
         <w:r>
           <w:rPr>
@@ -1899,7 +1904,7 @@
           <w:szCs w:val="22"/>
         </w:rPr>
       </w:pPr>
-      <w:hyperlink w:anchor="_Toc119609230" w:history="1">
+      <w:hyperlink w:anchor="_Toc120980799" w:history="1">
         <w:r>
           <w:rPr>
             <w:rStyle w:val="Hyperlink"/>
@@ -1942,7 +1947,7 @@
             <w:noProof/>
             <w:webHidden/>
           </w:rPr>
-          <w:instrText xml:space="preserve"> PAGEREF _Toc119609230 \h </w:instrText>
+          <w:instrText xml:space="preserve"> PAGEREF _Toc120980799 \h </w:instrText>
         </w:r>
         <w:r>
           <w:rPr>
@@ -1987,7 +1992,7 @@
           <w:szCs w:val="22"/>
         </w:rPr>
       </w:pPr>
-      <w:hyperlink w:anchor="_Toc119609231" w:history="1">
+      <w:hyperlink w:anchor="_Toc120980800" w:history="1">
         <w:r>
           <w:rPr>
             <w:rStyle w:val="Hyperlink"/>
@@ -2030,7 +2035,7 @@
             <w:noProof/>
             <w:webHidden/>
           </w:rPr>
-          <w:instrText xml:space="preserve"> PAGEREF _Toc119609231 \h </w:instrText>
+          <w:instrText xml:space="preserve"> PAGEREF _Toc120980800 \h </w:instrText>
         </w:r>
         <w:r>
           <w:rPr>
@@ -2050,7 +2055,7 @@
             <w:noProof/>
             <w:webHidden/>
           </w:rPr>
-          <w:t>18</w:t>
+          <w:t>19</w:t>
         </w:r>
         <w:r>
           <w:rPr>
@@ -2065,6 +2070,7 @@
       <w:pPr>
         <w:pStyle w:val="Sumrio2"/>
         <w:tabs>
+          <w:tab w:val="left" w:pos="800"/>
           <w:tab w:val="right" w:pos="8305"/>
         </w:tabs>
         <w:rPr>
@@ -2074,13 +2080,29 @@
           <w:szCs w:val="22"/>
         </w:rPr>
       </w:pPr>
-      <w:hyperlink w:anchor="_Toc119609232" w:history="1">
+      <w:hyperlink w:anchor="_Toc120980801" w:history="1">
         <w:r>
           <w:rPr>
             <w:rStyle w:val="Hyperlink"/>
             <w:noProof/>
           </w:rPr>
-          <w:t>Referências</w:t>
+          <w:t xml:space="preserve">6.3. </w:t>
+        </w:r>
+        <w:r>
+          <w:rPr>
+            <w:rFonts w:asciiTheme="minorHAnsi" w:eastAsiaTheme="minorEastAsia" w:hAnsiTheme="minorHAnsi" w:cstheme="minorBidi"/>
+            <w:noProof/>
+            <w:sz w:val="22"/>
+            <w:szCs w:val="22"/>
+          </w:rPr>
+          <w:tab/>
+        </w:r>
+        <w:r>
+          <w:rPr>
+            <w:rStyle w:val="Hyperlink"/>
+            <w:noProof/>
+          </w:rPr>
+          <w:t>Evidências da Avaliação</w:t>
         </w:r>
         <w:r>
           <w:rPr>
@@ -2101,7 +2123,7 @@
             <w:noProof/>
             <w:webHidden/>
           </w:rPr>
-          <w:instrText xml:space="preserve"> PAGEREF _Toc119609232 \h </w:instrText>
+          <w:instrText xml:space="preserve"> PAGEREF _Toc120980801 \h </w:instrText>
         </w:r>
         <w:r>
           <w:rPr>
@@ -2134,6 +2156,324 @@
     </w:p>
     <w:p>
       <w:pPr>
+        <w:pStyle w:val="Sumrio2"/>
+        <w:tabs>
+          <w:tab w:val="right" w:pos="8305"/>
+        </w:tabs>
+        <w:rPr>
+          <w:rFonts w:asciiTheme="minorHAnsi" w:eastAsiaTheme="minorEastAsia" w:hAnsiTheme="minorHAnsi" w:cstheme="minorBidi"/>
+          <w:noProof/>
+          <w:sz w:val="22"/>
+          <w:szCs w:val="22"/>
+        </w:rPr>
+      </w:pPr>
+      <w:hyperlink w:anchor="_Toc120980802" w:history="1">
+        <w:r>
+          <w:rPr>
+            <w:rStyle w:val="Hyperlink"/>
+            <w:noProof/>
+          </w:rPr>
+          <w:t>6.4.  Resultados Obtidos</w:t>
+        </w:r>
+        <w:r>
+          <w:rPr>
+            <w:noProof/>
+            <w:webHidden/>
+          </w:rPr>
+          <w:tab/>
+        </w:r>
+        <w:r>
+          <w:rPr>
+            <w:noProof/>
+            <w:webHidden/>
+          </w:rPr>
+          <w:fldChar w:fldCharType="begin"/>
+        </w:r>
+        <w:r>
+          <w:rPr>
+            <w:noProof/>
+            <w:webHidden/>
+          </w:rPr>
+          <w:instrText xml:space="preserve"> PAGEREF _Toc120980802 \h </w:instrText>
+        </w:r>
+        <w:r>
+          <w:rPr>
+            <w:noProof/>
+            <w:webHidden/>
+          </w:rPr>
+        </w:r>
+        <w:r>
+          <w:rPr>
+            <w:noProof/>
+            <w:webHidden/>
+          </w:rPr>
+          <w:fldChar w:fldCharType="separate"/>
+        </w:r>
+        <w:r>
+          <w:rPr>
+            <w:noProof/>
+            <w:webHidden/>
+          </w:rPr>
+          <w:t>24</w:t>
+        </w:r>
+        <w:r>
+          <w:rPr>
+            <w:noProof/>
+            <w:webHidden/>
+          </w:rPr>
+          <w:fldChar w:fldCharType="end"/>
+        </w:r>
+      </w:hyperlink>
+    </w:p>
+    <w:p>
+      <w:pPr>
+        <w:pStyle w:val="Sumrio2"/>
+        <w:tabs>
+          <w:tab w:val="left" w:pos="600"/>
+          <w:tab w:val="right" w:pos="8305"/>
+        </w:tabs>
+        <w:rPr>
+          <w:rFonts w:asciiTheme="minorHAnsi" w:eastAsiaTheme="minorEastAsia" w:hAnsiTheme="minorHAnsi" w:cstheme="minorBidi"/>
+          <w:noProof/>
+          <w:sz w:val="22"/>
+          <w:szCs w:val="22"/>
+        </w:rPr>
+      </w:pPr>
+      <w:hyperlink w:anchor="_Toc120980803" w:history="1">
+        <w:r>
+          <w:rPr>
+            <w:rStyle w:val="Hyperlink"/>
+            <w:noProof/>
+          </w:rPr>
+          <w:t>6.</w:t>
+        </w:r>
+        <w:r>
+          <w:rPr>
+            <w:rFonts w:asciiTheme="minorHAnsi" w:eastAsiaTheme="minorEastAsia" w:hAnsiTheme="minorHAnsi" w:cstheme="minorBidi"/>
+            <w:noProof/>
+            <w:sz w:val="22"/>
+            <w:szCs w:val="22"/>
+          </w:rPr>
+          <w:tab/>
+        </w:r>
+        <w:r>
+          <w:rPr>
+            <w:rStyle w:val="Hyperlink"/>
+            <w:noProof/>
+          </w:rPr>
+          <w:t>Avaliação Crítica dos Resultados</w:t>
+        </w:r>
+        <w:r>
+          <w:rPr>
+            <w:noProof/>
+            <w:webHidden/>
+          </w:rPr>
+          <w:tab/>
+        </w:r>
+        <w:r>
+          <w:rPr>
+            <w:noProof/>
+            <w:webHidden/>
+          </w:rPr>
+          <w:fldChar w:fldCharType="begin"/>
+        </w:r>
+        <w:r>
+          <w:rPr>
+            <w:noProof/>
+            <w:webHidden/>
+          </w:rPr>
+          <w:instrText xml:space="preserve"> PAGEREF _Toc120980803 \h </w:instrText>
+        </w:r>
+        <w:r>
+          <w:rPr>
+            <w:noProof/>
+            <w:webHidden/>
+          </w:rPr>
+        </w:r>
+        <w:r>
+          <w:rPr>
+            <w:noProof/>
+            <w:webHidden/>
+          </w:rPr>
+          <w:fldChar w:fldCharType="separate"/>
+        </w:r>
+        <w:r>
+          <w:rPr>
+            <w:noProof/>
+            <w:webHidden/>
+          </w:rPr>
+          <w:t>25</w:t>
+        </w:r>
+        <w:r>
+          <w:rPr>
+            <w:noProof/>
+            <w:webHidden/>
+          </w:rPr>
+          <w:fldChar w:fldCharType="end"/>
+        </w:r>
+      </w:hyperlink>
+    </w:p>
+    <w:p>
+      <w:pPr>
+        <w:pStyle w:val="Sumrio2"/>
+        <w:tabs>
+          <w:tab w:val="left" w:pos="600"/>
+          <w:tab w:val="right" w:pos="8305"/>
+        </w:tabs>
+        <w:rPr>
+          <w:rFonts w:asciiTheme="minorHAnsi" w:eastAsiaTheme="minorEastAsia" w:hAnsiTheme="minorHAnsi" w:cstheme="minorBidi"/>
+          <w:noProof/>
+          <w:sz w:val="22"/>
+          <w:szCs w:val="22"/>
+        </w:rPr>
+      </w:pPr>
+      <w:hyperlink w:anchor="_Toc120980804" w:history="1">
+        <w:r>
+          <w:rPr>
+            <w:rStyle w:val="Hyperlink"/>
+            <w:noProof/>
+          </w:rPr>
+          <w:t>7.</w:t>
+        </w:r>
+        <w:r>
+          <w:rPr>
+            <w:rFonts w:asciiTheme="minorHAnsi" w:eastAsiaTheme="minorEastAsia" w:hAnsiTheme="minorHAnsi" w:cstheme="minorBidi"/>
+            <w:noProof/>
+            <w:sz w:val="22"/>
+            <w:szCs w:val="22"/>
+          </w:rPr>
+          <w:tab/>
+        </w:r>
+        <w:r>
+          <w:rPr>
+            <w:rStyle w:val="Hyperlink"/>
+            <w:noProof/>
+          </w:rPr>
+          <w:t>Conclusão</w:t>
+        </w:r>
+        <w:r>
+          <w:rPr>
+            <w:noProof/>
+            <w:webHidden/>
+          </w:rPr>
+          <w:tab/>
+        </w:r>
+        <w:r>
+          <w:rPr>
+            <w:noProof/>
+            <w:webHidden/>
+          </w:rPr>
+          <w:fldChar w:fldCharType="begin"/>
+        </w:r>
+        <w:r>
+          <w:rPr>
+            <w:noProof/>
+            <w:webHidden/>
+          </w:rPr>
+          <w:instrText xml:space="preserve"> PAGEREF _Toc120980804 \h </w:instrText>
+        </w:r>
+        <w:r>
+          <w:rPr>
+            <w:noProof/>
+            <w:webHidden/>
+          </w:rPr>
+        </w:r>
+        <w:r>
+          <w:rPr>
+            <w:noProof/>
+            <w:webHidden/>
+          </w:rPr>
+          <w:fldChar w:fldCharType="separate"/>
+        </w:r>
+        <w:r>
+          <w:rPr>
+            <w:noProof/>
+            <w:webHidden/>
+          </w:rPr>
+          <w:t>26</w:t>
+        </w:r>
+        <w:r>
+          <w:rPr>
+            <w:noProof/>
+            <w:webHidden/>
+          </w:rPr>
+          <w:fldChar w:fldCharType="end"/>
+        </w:r>
+      </w:hyperlink>
+    </w:p>
+    <w:p>
+      <w:pPr>
+        <w:pStyle w:val="Sumrio2"/>
+        <w:tabs>
+          <w:tab w:val="right" w:pos="8305"/>
+        </w:tabs>
+        <w:rPr>
+          <w:rFonts w:asciiTheme="minorHAnsi" w:eastAsiaTheme="minorEastAsia" w:hAnsiTheme="minorHAnsi" w:cstheme="minorBidi"/>
+          <w:noProof/>
+          <w:sz w:val="22"/>
+          <w:szCs w:val="22"/>
+        </w:rPr>
+      </w:pPr>
+      <w:hyperlink w:anchor="_Toc120980805" w:history="1">
+        <w:r>
+          <w:rPr>
+            <w:rStyle w:val="Hyperlink"/>
+            <w:noProof/>
+          </w:rPr>
+          <w:t>Referências</w:t>
+        </w:r>
+        <w:r>
+          <w:rPr>
+            <w:noProof/>
+            <w:webHidden/>
+          </w:rPr>
+          <w:tab/>
+        </w:r>
+        <w:r>
+          <w:rPr>
+            <w:noProof/>
+            <w:webHidden/>
+          </w:rPr>
+          <w:fldChar w:fldCharType="begin"/>
+        </w:r>
+        <w:r>
+          <w:rPr>
+            <w:noProof/>
+            <w:webHidden/>
+          </w:rPr>
+          <w:instrText xml:space="preserve"> PAGEREF _Toc120980805 \h </w:instrText>
+        </w:r>
+        <w:r>
+          <w:rPr>
+            <w:noProof/>
+            <w:webHidden/>
+          </w:rPr>
+        </w:r>
+        <w:r>
+          <w:rPr>
+            <w:noProof/>
+            <w:webHidden/>
+          </w:rPr>
+          <w:fldChar w:fldCharType="separate"/>
+        </w:r>
+        <w:r>
+          <w:rPr>
+            <w:noProof/>
+            <w:webHidden/>
+          </w:rPr>
+          <w:t>27</w:t>
+        </w:r>
+        <w:r>
+          <w:rPr>
+            <w:noProof/>
+            <w:webHidden/>
+          </w:rPr>
+          <w:fldChar w:fldCharType="end"/>
+        </w:r>
+      </w:hyperlink>
+    </w:p>
+    <w:p>
+      <w:pPr>
         <w:keepLines/>
         <w:pBdr>
           <w:top w:val="nil"/>
@@ -2164,7 +2504,7 @@
           <w:rFonts w:ascii="Times New Roman" w:hAnsi="Times New Roman"/>
         </w:rPr>
       </w:pPr>
-      <w:bookmarkStart w:id="4" w:name="_Toc119609216"/>
+      <w:bookmarkStart w:id="4" w:name="_Toc120980785"/>
       <w:r>
         <w:rPr>
           <w:rFonts w:ascii="Times New Roman" w:hAnsi="Times New Roman"/>
@@ -2945,7 +3285,7 @@
           <w:rFonts w:ascii="Times New Roman" w:hAnsi="Times New Roman"/>
         </w:rPr>
       </w:pPr>
-      <w:bookmarkStart w:id="5" w:name="_Toc119609217"/>
+      <w:bookmarkStart w:id="5" w:name="_Toc120980786"/>
       <w:r>
         <w:rPr>
           <w:rFonts w:ascii="Times New Roman" w:hAnsi="Times New Roman"/>
@@ -4500,16 +4840,8 @@
               <w:rPr>
                 <w:rFonts w:eastAsia="Arial"/>
               </w:rPr>
-              <w:t xml:space="preserve">Revisão da Etapa </w:t>
-            </w:r>
-            <w:proofErr w:type="gramStart"/>
-            <w:r>
-              <w:rPr>
-                <w:rFonts w:eastAsia="Arial"/>
-              </w:rPr>
-              <w:t>1</w:t>
-            </w:r>
-            <w:proofErr w:type="gramEnd"/>
+              <w:t>Revisão da Etapa 1</w:t>
+            </w:r>
           </w:p>
         </w:tc>
         <w:tc>
@@ -4533,21 +4865,7 @@
               <w:rPr>
                 <w:rFonts w:eastAsia="Arial"/>
               </w:rPr>
-              <w:t xml:space="preserve">Documento Etapa </w:t>
-            </w:r>
-            <w:proofErr w:type="gramStart"/>
-            <w:r>
-              <w:rPr>
-                <w:rFonts w:eastAsia="Arial"/>
-              </w:rPr>
-              <w:t>1</w:t>
-            </w:r>
-            <w:proofErr w:type="gramEnd"/>
-            <w:r>
-              <w:rPr>
-                <w:rFonts w:eastAsia="Arial"/>
-              </w:rPr>
-              <w:t xml:space="preserve"> revisado</w:t>
+              <w:t>Documento Etapa 1 revisado</w:t>
             </w:r>
           </w:p>
         </w:tc>
@@ -4676,16 +4994,8 @@
               <w:rPr>
                 <w:rFonts w:eastAsia="Arial"/>
               </w:rPr>
-              <w:t xml:space="preserve">Construção do vídeo de apresentação da Etapa </w:t>
-            </w:r>
-            <w:proofErr w:type="gramStart"/>
-            <w:r>
-              <w:rPr>
-                <w:rFonts w:eastAsia="Arial"/>
-              </w:rPr>
-              <w:t>1</w:t>
-            </w:r>
-            <w:proofErr w:type="gramEnd"/>
+              <w:t>Construção do vídeo de apresentação da Etapa 1</w:t>
+            </w:r>
           </w:p>
         </w:tc>
         <w:tc>
@@ -4709,16 +5019,8 @@
               <w:rPr>
                 <w:rFonts w:eastAsia="Arial"/>
               </w:rPr>
-              <w:t xml:space="preserve">Vídeo criado da Etapa </w:t>
-            </w:r>
-            <w:proofErr w:type="gramStart"/>
-            <w:r>
-              <w:rPr>
-                <w:rFonts w:eastAsia="Arial"/>
-              </w:rPr>
-              <w:t>1</w:t>
-            </w:r>
-            <w:proofErr w:type="gramEnd"/>
+              <w:t>Vídeo criado da Etapa 1</w:t>
+            </w:r>
           </w:p>
         </w:tc>
       </w:tr>
@@ -4858,16 +5160,8 @@
               <w:rPr>
                 <w:rFonts w:eastAsia="Arial"/>
               </w:rPr>
-              <w:t xml:space="preserve">ção em PPT da Etapa </w:t>
-            </w:r>
-            <w:proofErr w:type="gramStart"/>
-            <w:r>
-              <w:rPr>
-                <w:rFonts w:eastAsia="Arial"/>
-              </w:rPr>
-              <w:t>1</w:t>
-            </w:r>
-            <w:proofErr w:type="gramEnd"/>
+              <w:t>ção em PPT da Etapa 1</w:t>
+            </w:r>
           </w:p>
         </w:tc>
         <w:tc>
@@ -5034,16 +5328,8 @@
               <w:rPr>
                 <w:rFonts w:eastAsia="Arial"/>
               </w:rPr>
-              <w:t xml:space="preserve"> Etapa </w:t>
-            </w:r>
-            <w:proofErr w:type="gramStart"/>
-            <w:r>
-              <w:rPr>
-                <w:rFonts w:eastAsia="Arial"/>
-              </w:rPr>
-              <w:t>1</w:t>
-            </w:r>
-            <w:proofErr w:type="gramEnd"/>
+              <w:t xml:space="preserve"> Etapa 1</w:t>
+            </w:r>
           </w:p>
         </w:tc>
         <w:tc>
@@ -5727,21 +6013,7 @@
               <w:rPr>
                 <w:rFonts w:eastAsia="Arial"/>
               </w:rPr>
-              <w:t xml:space="preserve">Aplicação com </w:t>
-            </w:r>
-            <w:proofErr w:type="gramStart"/>
-            <w:r>
-              <w:rPr>
-                <w:rFonts w:eastAsia="Arial"/>
-              </w:rPr>
-              <w:t>3</w:t>
-            </w:r>
-            <w:proofErr w:type="gramEnd"/>
-            <w:r>
-              <w:rPr>
-                <w:rFonts w:eastAsia="Arial"/>
-              </w:rPr>
-              <w:t xml:space="preserve"> requisitos implementados</w:t>
+              <w:t>Aplicação com 3 requisitos implementados</w:t>
             </w:r>
           </w:p>
         </w:tc>
@@ -5898,16 +6170,8 @@
               <w:rPr>
                 <w:rFonts w:eastAsia="Arial"/>
               </w:rPr>
-              <w:t xml:space="preserve"> Etapa </w:t>
-            </w:r>
-            <w:proofErr w:type="gramStart"/>
-            <w:r>
-              <w:rPr>
-                <w:rFonts w:eastAsia="Arial"/>
-              </w:rPr>
-              <w:t>2</w:t>
-            </w:r>
-            <w:proofErr w:type="gramEnd"/>
+              <w:t xml:space="preserve"> Etapa 2</w:t>
+            </w:r>
           </w:p>
         </w:tc>
         <w:tc>
@@ -7106,14 +7370,12 @@
               </w:rPr>
               <w:t xml:space="preserve">Construção do vídeo de apresentação da Etapa </w:t>
             </w:r>
-            <w:proofErr w:type="gramStart"/>
             <w:r>
               <w:rPr>
                 <w:rFonts w:eastAsia="Arial"/>
               </w:rPr>
               <w:t>3</w:t>
             </w:r>
-            <w:proofErr w:type="gramEnd"/>
           </w:p>
         </w:tc>
         <w:tc>
@@ -7137,21 +7399,7 @@
               <w:rPr>
                 <w:rFonts w:eastAsia="Arial"/>
               </w:rPr>
-              <w:t xml:space="preserve">Vídeo da etapa </w:t>
-            </w:r>
-            <w:proofErr w:type="gramStart"/>
-            <w:r>
-              <w:rPr>
-                <w:rFonts w:eastAsia="Arial"/>
-              </w:rPr>
-              <w:t>3</w:t>
-            </w:r>
-            <w:proofErr w:type="gramEnd"/>
-            <w:r>
-              <w:rPr>
-                <w:rFonts w:eastAsia="Arial"/>
-              </w:rPr>
-              <w:t xml:space="preserve"> disponível</w:t>
+              <w:t>Vídeo da etapa 3 disponível</w:t>
             </w:r>
           </w:p>
         </w:tc>
@@ -7310,16 +7558,8 @@
               <w:rPr>
                 <w:rFonts w:eastAsia="Arial"/>
               </w:rPr>
-              <w:t xml:space="preserve"> Etapa </w:t>
-            </w:r>
-            <w:proofErr w:type="gramStart"/>
-            <w:r>
-              <w:rPr>
-                <w:rFonts w:eastAsia="Arial"/>
-              </w:rPr>
-              <w:t>3</w:t>
-            </w:r>
-            <w:proofErr w:type="gramEnd"/>
+              <w:t xml:space="preserve"> Etapa 3</w:t>
+            </w:r>
           </w:p>
         </w:tc>
         <w:tc>
@@ -7385,7 +7625,7 @@
           <w:rFonts w:ascii="Times New Roman" w:hAnsi="Times New Roman"/>
         </w:rPr>
       </w:pPr>
-      <w:bookmarkStart w:id="6" w:name="_Toc119609218"/>
+      <w:bookmarkStart w:id="6" w:name="_Toc120980787"/>
       <w:r>
         <w:rPr>
           <w:rFonts w:ascii="Times New Roman" w:hAnsi="Times New Roman"/>
@@ -7533,7 +7773,7 @@
           <w:rFonts w:ascii="Times New Roman" w:hAnsi="Times New Roman"/>
         </w:rPr>
       </w:pPr>
-      <w:bookmarkStart w:id="7" w:name="_Toc119609219"/>
+      <w:bookmarkStart w:id="7" w:name="_Toc120980788"/>
       <w:r>
         <w:rPr>
           <w:rFonts w:ascii="Times New Roman" w:hAnsi="Times New Roman"/>
@@ -7596,23 +7836,7 @@
           <w:sz w:val="24"/>
           <w:szCs w:val="24"/>
         </w:rPr>
-        <w:t xml:space="preserve">. A lista a seguir apresenta os requisitos arquiteturais que foram identificados para </w:t>
-      </w:r>
-      <w:proofErr w:type="gramStart"/>
-      <w:r>
-        <w:rPr>
-          <w:sz w:val="24"/>
-          <w:szCs w:val="24"/>
-        </w:rPr>
-        <w:t>implementação</w:t>
-      </w:r>
-      <w:proofErr w:type="gramEnd"/>
-      <w:r>
-        <w:rPr>
-          <w:sz w:val="24"/>
-          <w:szCs w:val="24"/>
-        </w:rPr>
-        <w:t xml:space="preserve"> inicial da plataforma.</w:t>
+        <w:t>. A lista a seguir apresenta os requisitos arquiteturais que foram identificados para implementação inicial da plataforma.</w:t>
       </w:r>
     </w:p>
     <w:tbl>
@@ -7694,13 +7918,8 @@
               <w:suppressAutoHyphens/>
               <w:spacing w:line="360" w:lineRule="auto"/>
             </w:pPr>
-            <w:proofErr w:type="gramStart"/>
-            <w:r>
-              <w:t>Deve</w:t>
-            </w:r>
-            <w:proofErr w:type="gramEnd"/>
-            <w:r>
-              <w:t xml:space="preserve"> ser</w:t>
+            <w:r>
+              <w:t>Deve ser</w:t>
             </w:r>
             <w:r>
               <w:t xml:space="preserve"> </w:t>
@@ -7850,12 +8069,10 @@
               <w:t xml:space="preserve">o serviço </w:t>
             </w:r>
             <w:proofErr w:type="spellStart"/>
-            <w:proofErr w:type="gramStart"/>
             <w:r>
               <w:t>OAuth</w:t>
             </w:r>
             <w:proofErr w:type="spellEnd"/>
-            <w:proofErr w:type="gramEnd"/>
             <w:r>
               <w:t xml:space="preserve"> 2.0 do Google bem como a possibilidade de criação de conta diretamente na plataforma, para o gerenciamento de autenticação dos usuários.</w:t>
             </w:r>
@@ -7967,21 +8184,13 @@
               <w:t xml:space="preserve"> se</w:t>
             </w:r>
             <w:r>
-              <w:t xml:space="preserve"> </w:t>
-            </w:r>
-            <w:proofErr w:type="gramStart"/>
-            <w:r>
-              <w:t>i</w:t>
+              <w:t xml:space="preserve"> i</w:t>
             </w:r>
             <w:r>
               <w:t>mplementa</w:t>
             </w:r>
             <w:r>
-              <w:t>r</w:t>
-            </w:r>
-            <w:proofErr w:type="gramEnd"/>
-            <w:r>
-              <w:t xml:space="preserve"> uma API </w:t>
+              <w:t xml:space="preserve">r uma API </w:t>
             </w:r>
             <w:proofErr w:type="spellStart"/>
             <w:r>
@@ -8085,7 +8294,7 @@
       <w:bookmarkStart w:id="8" w:name="_heading=h.e4qgsirqegbo" w:colFirst="0" w:colLast="0"/>
       <w:bookmarkStart w:id="9" w:name="_Toc476472322"/>
       <w:bookmarkStart w:id="10" w:name="_Toc421735552"/>
-      <w:bookmarkStart w:id="11" w:name="_Toc119609220"/>
+      <w:bookmarkStart w:id="11" w:name="_Toc120980789"/>
       <w:bookmarkEnd w:id="8"/>
       <w:r>
         <w:rPr>
@@ -8257,21 +8466,7 @@
               <w:rPr>
                 <w:b/>
               </w:rPr>
-              <w:t>Dificuldade (B/M/A</w:t>
-            </w:r>
-            <w:proofErr w:type="gramStart"/>
-            <w:r>
-              <w:rPr>
-                <w:b/>
-              </w:rPr>
-              <w:t>)</w:t>
-            </w:r>
-            <w:proofErr w:type="gramEnd"/>
-            <w:r>
-              <w:rPr>
-                <w:b/>
-              </w:rPr>
-              <w:t>*</w:t>
+              <w:t>Dificuldade (B/M/A)*</w:t>
             </w:r>
           </w:p>
         </w:tc>
@@ -8309,21 +8504,7 @@
               <w:rPr>
                 <w:b/>
               </w:rPr>
-              <w:t>(B/M/A</w:t>
-            </w:r>
-            <w:proofErr w:type="gramStart"/>
-            <w:r>
-              <w:rPr>
-                <w:b/>
-              </w:rPr>
-              <w:t>)</w:t>
-            </w:r>
-            <w:proofErr w:type="gramEnd"/>
-            <w:r>
-              <w:rPr>
-                <w:b/>
-              </w:rPr>
-              <w:t>*</w:t>
+              <w:t>(B/M/A)*</w:t>
             </w:r>
           </w:p>
         </w:tc>
@@ -9812,7 +9993,7 @@
           <w:rFonts w:ascii="Times New Roman" w:hAnsi="Times New Roman"/>
         </w:rPr>
       </w:pPr>
-      <w:bookmarkStart w:id="12" w:name="_Toc119609221"/>
+      <w:bookmarkStart w:id="12" w:name="_Toc120980790"/>
       <w:r>
         <w:rPr>
           <w:rFonts w:ascii="Times New Roman" w:hAnsi="Times New Roman"/>
@@ -10104,21 +10285,13 @@
               <w:t xml:space="preserve">habilitar a autenticação </w:t>
             </w:r>
             <w:r>
-              <w:t xml:space="preserve">baseado no modelo </w:t>
-            </w:r>
-            <w:proofErr w:type="gramStart"/>
-            <w:r>
-              <w:t>O</w:t>
+              <w:t>baseado no modelo O</w:t>
             </w:r>
             <w:r>
               <w:t>A</w:t>
             </w:r>
             <w:r>
-              <w:t>uth2</w:t>
-            </w:r>
-            <w:proofErr w:type="gramEnd"/>
-            <w:r>
-              <w:t xml:space="preserve"> da </w:t>
+              <w:t xml:space="preserve">uth2 da </w:t>
             </w:r>
             <w:r>
               <w:t>Google e diretamente no sistema</w:t>
@@ -10172,15 +10345,7 @@
               <w:spacing w:line="360" w:lineRule="auto"/>
             </w:pPr>
             <w:r>
-              <w:t xml:space="preserve">O sistema deve operar em tempo integral em 24h x </w:t>
-            </w:r>
-            <w:proofErr w:type="gramStart"/>
-            <w:r>
-              <w:t>7d</w:t>
-            </w:r>
-            <w:proofErr w:type="gramEnd"/>
-            <w:r>
-              <w:t xml:space="preserve">, tendo disponibilidade mínima de 90%, e para atender essa necessidade deverá usar a hospedagem AWS com mecanismo de escala automática para responder ao aumento de demanda. </w:t>
+              <w:t xml:space="preserve">O sistema deve operar em tempo integral em 24h x 7d, tendo disponibilidade mínima de 90%, e para atender essa necessidade deverá usar a hospedagem AWS com mecanismo de escala automática para responder ao aumento de demanda. </w:t>
             </w:r>
           </w:p>
         </w:tc>
@@ -10244,15 +10409,7 @@
             </w:r>
             <w:proofErr w:type="spellEnd"/>
             <w:r>
-              <w:t xml:space="preserve"> da plataforma deve ser </w:t>
-            </w:r>
-            <w:proofErr w:type="gramStart"/>
-            <w:r>
-              <w:t>implementado</w:t>
-            </w:r>
-            <w:proofErr w:type="gramEnd"/>
-            <w:r>
-              <w:t xml:space="preserve"> através do padrão de serviços REST.</w:t>
+              <w:t xml:space="preserve"> da plataforma deve ser implementado através do padrão de serviços REST.</w:t>
             </w:r>
           </w:p>
         </w:tc>
@@ -10303,12 +10460,10 @@
               <w:t xml:space="preserve">O sistema deverá utilizar para persistência um banco de dados </w:t>
             </w:r>
             <w:proofErr w:type="spellStart"/>
-            <w:proofErr w:type="gramStart"/>
             <w:r>
               <w:t>NoSQL</w:t>
             </w:r>
             <w:proofErr w:type="spellEnd"/>
-            <w:proofErr w:type="gramEnd"/>
             <w:r>
               <w:t xml:space="preserve"> para atender a necessidade de alta performance na resposta em alta demanda, aceitando em contra partida uma integridade eventual.</w:t>
             </w:r>
@@ -10493,7 +10648,7 @@
           <w:szCs w:val="28"/>
         </w:rPr>
       </w:pPr>
-      <w:bookmarkStart w:id="14" w:name="_Toc119609222"/>
+      <w:bookmarkStart w:id="14" w:name="_Toc120980791"/>
       <w:r>
         <w:rPr>
           <w:rFonts w:ascii="Times New Roman" w:hAnsi="Times New Roman"/>
@@ -10594,20 +10749,8 @@
           <w:sz w:val="24"/>
           <w:szCs w:val="24"/>
         </w:rPr>
-        <w:t xml:space="preserve">Mecanismo de Design, que são mais concretos e assumem alguns detalhes do ambiente de </w:t>
-      </w:r>
-      <w:proofErr w:type="gramStart"/>
-      <w:r>
-        <w:rPr>
-          <w:rFonts w:ascii="Times New Roman" w:eastAsia="Times New Roman" w:hAnsi="Times New Roman"/>
-          <w:i w:val="0"/>
-          <w:color w:val="auto"/>
-          <w:sz w:val="24"/>
-          <w:szCs w:val="24"/>
-        </w:rPr>
-        <w:t>implementação</w:t>
-      </w:r>
-      <w:proofErr w:type="gramEnd"/>
+        <w:t>Mecanismo de Design, que são mais concretos e assumem alguns detalhes do ambiente de implementação</w:t>
+      </w:r>
       <w:r>
         <w:rPr>
           <w:rFonts w:ascii="Times New Roman" w:eastAsia="Times New Roman" w:hAnsi="Times New Roman"/>
@@ -10643,29 +10786,7 @@
           <w:sz w:val="24"/>
           <w:szCs w:val="24"/>
         </w:rPr>
-        <w:t xml:space="preserve">Mecanismo de </w:t>
-      </w:r>
-      <w:proofErr w:type="gramStart"/>
-      <w:r>
-        <w:rPr>
-          <w:rFonts w:ascii="Times New Roman" w:eastAsia="Times New Roman" w:hAnsi="Times New Roman"/>
-          <w:i w:val="0"/>
-          <w:color w:val="auto"/>
-          <w:sz w:val="24"/>
-          <w:szCs w:val="24"/>
-        </w:rPr>
-        <w:t>Implementação</w:t>
-      </w:r>
-      <w:proofErr w:type="gramEnd"/>
-      <w:r>
-        <w:rPr>
-          <w:rFonts w:ascii="Times New Roman" w:eastAsia="Times New Roman" w:hAnsi="Times New Roman"/>
-          <w:i w:val="0"/>
-          <w:color w:val="auto"/>
-          <w:sz w:val="24"/>
-          <w:szCs w:val="24"/>
-        </w:rPr>
-        <w:t>, que especifica a exata implementação de cada mecanismo</w:t>
+        <w:t>Mecanismo de Implementação, que especifica a exata implementação de cada mecanismo</w:t>
       </w:r>
       <w:r>
         <w:rPr>
@@ -10757,14 +10878,12 @@
                 <w:b/>
               </w:rPr>
             </w:pPr>
-            <w:proofErr w:type="gramStart"/>
             <w:r>
               <w:rPr>
                 <w:b/>
               </w:rPr>
               <w:t>Implementação</w:t>
             </w:r>
-            <w:proofErr w:type="gramEnd"/>
           </w:p>
         </w:tc>
       </w:tr>
@@ -10867,7 +10986,6 @@
               <w:t xml:space="preserve">Banco de Dados </w:t>
             </w:r>
             <w:proofErr w:type="spellStart"/>
-            <w:proofErr w:type="gramStart"/>
             <w:r>
               <w:rPr>
                 <w:color w:val="24292E"/>
@@ -10875,7 +10993,6 @@
               <w:t>NoSQL</w:t>
             </w:r>
             <w:proofErr w:type="spellEnd"/>
-            <w:proofErr w:type="gramEnd"/>
           </w:p>
         </w:tc>
         <w:tc>
@@ -10897,12 +11014,10 @@
               <w:t xml:space="preserve"> </w:t>
             </w:r>
             <w:proofErr w:type="spellStart"/>
-            <w:proofErr w:type="gramStart"/>
             <w:r>
               <w:t>DynamoDB</w:t>
             </w:r>
             <w:proofErr w:type="spellEnd"/>
-            <w:proofErr w:type="gramEnd"/>
           </w:p>
         </w:tc>
       </w:tr>
@@ -10938,7 +11053,6 @@
               <w:spacing w:line="360" w:lineRule="auto"/>
             </w:pPr>
             <w:proofErr w:type="spellStart"/>
-            <w:proofErr w:type="gramStart"/>
             <w:r>
               <w:rPr>
                 <w:color w:val="24292E"/>
@@ -10946,7 +11060,6 @@
               <w:t>GraphQL</w:t>
             </w:r>
             <w:proofErr w:type="spellEnd"/>
-            <w:proofErr w:type="gramEnd"/>
           </w:p>
         </w:tc>
         <w:tc>
@@ -10968,12 +11081,10 @@
               <w:t xml:space="preserve"> </w:t>
             </w:r>
             <w:proofErr w:type="spellStart"/>
-            <w:proofErr w:type="gramStart"/>
             <w:r>
               <w:t>GraphQL</w:t>
             </w:r>
             <w:proofErr w:type="spellEnd"/>
-            <w:proofErr w:type="gramEnd"/>
           </w:p>
         </w:tc>
       </w:tr>
@@ -11141,7 +11252,6 @@
               <w:spacing w:line="360" w:lineRule="auto"/>
             </w:pPr>
             <w:proofErr w:type="spellStart"/>
-            <w:proofErr w:type="gramStart"/>
             <w:r>
               <w:t>J</w:t>
             </w:r>
@@ -11149,7 +11259,6 @@
               <w:t>Unit</w:t>
             </w:r>
             <w:proofErr w:type="spellEnd"/>
-            <w:proofErr w:type="gramEnd"/>
           </w:p>
         </w:tc>
       </w:tr>
@@ -11241,7 +11350,6 @@
               <w:suppressAutoHyphens/>
               <w:spacing w:line="360" w:lineRule="auto"/>
             </w:pPr>
-            <w:proofErr w:type="gramStart"/>
             <w:r>
               <w:t>O</w:t>
             </w:r>
@@ -11251,7 +11359,6 @@
             <w:r>
               <w:t>uth2</w:t>
             </w:r>
-            <w:proofErr w:type="gramEnd"/>
           </w:p>
         </w:tc>
         <w:tc>
@@ -11273,13 +11380,8 @@
             </w:r>
             <w:proofErr w:type="spellEnd"/>
             <w:r>
-              <w:t xml:space="preserve"> </w:t>
-            </w:r>
-            <w:proofErr w:type="gramStart"/>
-            <w:r>
-              <w:t>2</w:t>
-            </w:r>
-            <w:proofErr w:type="gramEnd"/>
+              <w:t xml:space="preserve"> 2</w:t>
+            </w:r>
           </w:p>
         </w:tc>
       </w:tr>
@@ -11338,7 +11440,7 @@
           <w:rFonts w:ascii="Times New Roman" w:hAnsi="Times New Roman"/>
         </w:rPr>
       </w:pPr>
-      <w:bookmarkStart w:id="17" w:name="_Toc119609223"/>
+      <w:bookmarkStart w:id="17" w:name="_Toc120980792"/>
       <w:r>
         <w:rPr>
           <w:rFonts w:ascii="Times New Roman" w:hAnsi="Times New Roman"/>
@@ -11569,7 +11671,7 @@
         </w:rPr>
       </w:pPr>
       <w:bookmarkStart w:id="18" w:name="_Toc74561911"/>
-      <w:bookmarkStart w:id="19" w:name="_Toc119609224"/>
+      <w:bookmarkStart w:id="19" w:name="_Toc120980793"/>
       <w:r>
         <w:rPr>
           <w:rFonts w:ascii="Times New Roman" w:hAnsi="Times New Roman"/>
@@ -11726,7 +11828,6 @@
         </w:rPr>
         <w:t xml:space="preserve">olução </w:t>
       </w:r>
-      <w:proofErr w:type="gramStart"/>
       <w:r>
         <w:rPr>
           <w:b/>
@@ -11734,7 +11835,6 @@
         </w:rPr>
         <w:t>4Pet</w:t>
       </w:r>
-      <w:proofErr w:type="gramEnd"/>
       <w:r>
         <w:rPr>
           <w:b/>
@@ -11873,7 +11973,7 @@
           <w:szCs w:val="24"/>
         </w:rPr>
       </w:pPr>
-      <w:bookmarkStart w:id="20" w:name="_Toc119609225"/>
+      <w:bookmarkStart w:id="20" w:name="_Toc120980794"/>
       <w:r>
         <w:rPr>
           <w:rFonts w:ascii="Times New Roman" w:hAnsi="Times New Roman"/>
@@ -12039,17 +12139,8 @@
           <w:b/>
           <w:sz w:val="20"/>
         </w:rPr>
-        <w:t xml:space="preserve">olução </w:t>
-      </w:r>
-      <w:proofErr w:type="gramStart"/>
-      <w:r>
-        <w:rPr>
-          <w:b/>
-          <w:sz w:val="20"/>
-        </w:rPr>
-        <w:t>4Pet</w:t>
-      </w:r>
-      <w:proofErr w:type="gramEnd"/>
+        <w:t>olução 4Pet</w:t>
+      </w:r>
       <w:r>
         <w:rPr>
           <w:b/>
@@ -12194,7 +12285,7 @@
           <w:szCs w:val="24"/>
         </w:rPr>
       </w:pPr>
-      <w:bookmarkStart w:id="21" w:name="_Toc119609226"/>
+      <w:bookmarkStart w:id="21" w:name="_Toc120980795"/>
       <w:r>
         <w:rPr>
           <w:rFonts w:ascii="Times New Roman" w:hAnsi="Times New Roman"/>
@@ -12362,17 +12453,8 @@
           <w:b/>
           <w:sz w:val="20"/>
         </w:rPr>
-        <w:t xml:space="preserve">olução </w:t>
-      </w:r>
-      <w:proofErr w:type="gramStart"/>
-      <w:r>
-        <w:rPr>
-          <w:b/>
-          <w:sz w:val="20"/>
-        </w:rPr>
-        <w:t>4Pet</w:t>
-      </w:r>
-      <w:proofErr w:type="gramEnd"/>
+        <w:t>olução 4Pet</w:t>
+      </w:r>
       <w:r>
         <w:rPr>
           <w:b/>
@@ -12784,23 +12866,7 @@
           <w:sz w:val="24"/>
           <w:szCs w:val="24"/>
         </w:rPr>
-        <w:t xml:space="preserve">Provê os serviços relacionados </w:t>
-      </w:r>
-      <w:proofErr w:type="gramStart"/>
-      <w:r>
-        <w:rPr>
-          <w:sz w:val="24"/>
-          <w:szCs w:val="24"/>
-        </w:rPr>
-        <w:t>a</w:t>
-      </w:r>
-      <w:proofErr w:type="gramEnd"/>
-      <w:r>
-        <w:rPr>
-          <w:sz w:val="24"/>
-          <w:szCs w:val="24"/>
-        </w:rPr>
-        <w:t xml:space="preserve"> gestão do Pet.</w:t>
+        <w:t>Provê os serviços relacionados a gestão do Pet.</w:t>
       </w:r>
     </w:p>
     <w:p>
@@ -12848,23 +12914,7 @@
           <w:sz w:val="24"/>
           <w:szCs w:val="24"/>
         </w:rPr>
-        <w:t xml:space="preserve"> – Provê os serviços relacionados </w:t>
-      </w:r>
-      <w:proofErr w:type="gramStart"/>
-      <w:r>
-        <w:rPr>
-          <w:sz w:val="24"/>
-          <w:szCs w:val="24"/>
-        </w:rPr>
-        <w:t>a</w:t>
-      </w:r>
-      <w:proofErr w:type="gramEnd"/>
-      <w:r>
-        <w:rPr>
-          <w:sz w:val="24"/>
-          <w:szCs w:val="24"/>
-        </w:rPr>
-        <w:t xml:space="preserve"> geração de relatórios do Pet.</w:t>
+        <w:t xml:space="preserve"> – Provê os serviços relacionados a geração de relatórios do Pet.</w:t>
       </w:r>
     </w:p>
     <w:p>
@@ -12938,7 +12988,6 @@
         <w:t xml:space="preserve">Google </w:t>
       </w:r>
       <w:proofErr w:type="spellStart"/>
-      <w:proofErr w:type="gramStart"/>
       <w:r>
         <w:rPr>
           <w:sz w:val="24"/>
@@ -12947,7 +12996,6 @@
         <w:t>OAuth</w:t>
       </w:r>
       <w:proofErr w:type="spellEnd"/>
-      <w:proofErr w:type="gramEnd"/>
       <w:r>
         <w:rPr>
           <w:sz w:val="24"/>
@@ -13087,7 +13135,7 @@
           <w:szCs w:val="28"/>
         </w:rPr>
       </w:pPr>
-      <w:bookmarkStart w:id="22" w:name="_Toc119609227"/>
+      <w:bookmarkStart w:id="22" w:name="_Toc120980796"/>
       <w:r>
         <w:rPr>
           <w:rFonts w:ascii="Times New Roman" w:hAnsi="Times New Roman"/>
@@ -14237,7 +14285,7 @@
           <w:szCs w:val="28"/>
         </w:rPr>
       </w:pPr>
-      <w:bookmarkStart w:id="23" w:name="_Toc119609228"/>
+      <w:bookmarkStart w:id="23" w:name="_Toc120980797"/>
       <w:r>
         <w:rPr>
           <w:rFonts w:ascii="Times New Roman" w:hAnsi="Times New Roman"/>
@@ -14426,29 +14474,31 @@
       <w:pPr>
         <w:pStyle w:val="Corpodetexto"/>
         <w:ind w:left="349" w:firstLine="371"/>
-      </w:pPr>
-      <w:proofErr w:type="spellStart"/>
-      <w:r>
-        <w:t>Frontend</w:t>
-      </w:r>
-      <w:proofErr w:type="spellEnd"/>
-      <w:r>
-        <w:t>:</w:t>
-      </w:r>
-      <w:r>
+        <w:rPr>
+          <w:lang w:val="en-US"/>
+        </w:rPr>
+      </w:pPr>
+      <w:r>
+        <w:rPr>
+          <w:lang w:val="en-US"/>
+        </w:rPr>
+        <w:t>Frontend:</w:t>
+      </w:r>
+      <w:r>
+        <w:rPr>
+          <w:lang w:val="en-US"/>
+        </w:rPr>
         <w:t xml:space="preserve"> </w:t>
       </w:r>
       <w:hyperlink r:id="rId23" w:history="1">
         <w:r>
           <w:rPr>
             <w:rStyle w:val="Hyperlink"/>
+            <w:lang w:val="en-US"/>
           </w:rPr>
-          <w:t>https://github.com/zagadelha/4-pet</w:t>
+          <w:t>https://github.com/zagadelha/tcc-mba-puc</w:t>
         </w:r>
       </w:hyperlink>
-      <w:r>
-        <w:t xml:space="preserve"> </w:t>
-      </w:r>
     </w:p>
     <w:p>
       <w:pPr>
@@ -14468,10 +14518,43 @@
     <w:p>
       <w:pPr>
         <w:pStyle w:val="Corpodetexto"/>
+        <w:ind w:left="720" w:firstLine="720"/>
+      </w:pPr>
+      <w:r>
+        <w:t xml:space="preserve">Diretório: </w:t>
+      </w:r>
+      <w:proofErr w:type="spellStart"/>
+      <w:r>
+        <w:t>tcc-mba-puc</w:t>
+      </w:r>
+      <w:proofErr w:type="spellEnd"/>
+      <w:r>
+        <w:t>/</w:t>
+      </w:r>
+      <w:proofErr w:type="spellStart"/>
+      <w:r>
+        <w:t>code</w:t>
+      </w:r>
+      <w:proofErr w:type="spellEnd"/>
+      <w:r>
+        <w:t>/</w:t>
+      </w:r>
+      <w:proofErr w:type="spellStart"/>
+      <w:r>
+        <w:t>frontend</w:t>
+      </w:r>
+      <w:proofErr w:type="spellEnd"/>
+      <w:r>
+        <w:t>/</w:t>
+      </w:r>
+      <w:r>
+        <w:t>4-pet</w:t>
+      </w:r>
+    </w:p>
+    <w:p>
+      <w:pPr>
+        <w:pStyle w:val="Corpodetexto"/>
         <w:ind w:left="1069" w:firstLine="371"/>
-        <w:rPr>
-          <w:lang w:val="en-US"/>
-        </w:rPr>
       </w:pPr>
     </w:p>
     <w:p>
@@ -14517,19 +14600,11 @@
         </w:rPr>
         <w:t xml:space="preserve">Branch: </w:t>
       </w:r>
-      <w:proofErr w:type="spellStart"/>
       <w:r>
         <w:rPr>
           <w:lang w:val="en-US"/>
         </w:rPr>
-        <w:t>aws</w:t>
-      </w:r>
-      <w:proofErr w:type="spellEnd"/>
-      <w:r>
-        <w:rPr>
-          <w:lang w:val="en-US"/>
-        </w:rPr>
-        <w:t>-dynamo-db</w:t>
+        <w:t>master</w:t>
       </w:r>
     </w:p>
     <w:p>
@@ -14566,7 +14641,7 @@
         <w:rPr>
           <w:lang w:val="en-US"/>
         </w:rPr>
-        <w:t>/code/4pet-backend/</w:t>
+        <w:t>/code/4pet-backend</w:t>
       </w:r>
     </w:p>
     <w:p>
@@ -14743,7 +14818,7 @@
         </w:rPr>
       </w:pPr>
       <w:bookmarkStart w:id="24" w:name="_Toc80562714"/>
-      <w:bookmarkStart w:id="25" w:name="_Toc119609229"/>
+      <w:bookmarkStart w:id="25" w:name="_Toc120980798"/>
       <w:r>
         <w:rPr>
           <w:rFonts w:ascii="Times New Roman" w:hAnsi="Times New Roman"/>
@@ -14793,7 +14868,7 @@
       </w:pPr>
       <w:bookmarkStart w:id="26" w:name="_Toc74561918"/>
       <w:bookmarkStart w:id="27" w:name="_Toc80562715"/>
-      <w:bookmarkStart w:id="28" w:name="_Toc119609230"/>
+      <w:bookmarkStart w:id="28" w:name="_Toc120980799"/>
       <w:r>
         <w:rPr>
           <w:rFonts w:ascii="Times New Roman" w:hAnsi="Times New Roman"/>
@@ -15716,7 +15791,7 @@
         </w:rPr>
       </w:pPr>
       <w:bookmarkStart w:id="29" w:name="_Toc80562716"/>
-      <w:bookmarkStart w:id="30" w:name="_Toc119609231"/>
+      <w:bookmarkStart w:id="30" w:name="_Toc120980800"/>
       <w:r>
         <w:rPr>
           <w:rFonts w:ascii="Times New Roman" w:hAnsi="Times New Roman"/>
@@ -16094,6 +16169,7 @@
       <w:bookmarkStart w:id="31" w:name="_Toc476472337"/>
       <w:bookmarkStart w:id="32" w:name="_Toc74561920"/>
       <w:bookmarkStart w:id="33" w:name="_Toc80562717"/>
+      <w:bookmarkStart w:id="34" w:name="_Toc120980801"/>
       <w:r>
         <w:rPr>
           <w:rFonts w:ascii="Times New Roman" w:hAnsi="Times New Roman"/>
@@ -16113,6 +16189,7 @@
       <w:bookmarkEnd w:id="31"/>
       <w:bookmarkEnd w:id="32"/>
       <w:bookmarkEnd w:id="33"/>
+      <w:bookmarkEnd w:id="34"/>
     </w:p>
     <w:tbl>
       <w:tblPr>
@@ -20022,6 +20099,38 @@
     </w:p>
     <w:p>
       <w:pPr>
+        <w:pStyle w:val="NormalWeb"/>
+        <w:shd w:val="clear" w:color="auto" w:fill="FFFFFF"/>
+        <w:ind w:firstLine="709"/>
+        <w:jc w:val="both"/>
+      </w:pPr>
+    </w:p>
+    <w:p>
+      <w:pPr>
+        <w:pStyle w:val="NormalWeb"/>
+        <w:shd w:val="clear" w:color="auto" w:fill="FFFFFF"/>
+        <w:ind w:firstLine="709"/>
+        <w:jc w:val="both"/>
+      </w:pPr>
+    </w:p>
+    <w:p>
+      <w:pPr>
+        <w:pStyle w:val="NormalWeb"/>
+        <w:shd w:val="clear" w:color="auto" w:fill="FFFFFF"/>
+        <w:ind w:firstLine="709"/>
+        <w:jc w:val="both"/>
+      </w:pPr>
+    </w:p>
+    <w:p>
+      <w:pPr>
+        <w:pStyle w:val="NormalWeb"/>
+        <w:shd w:val="clear" w:color="auto" w:fill="FFFFFF"/>
+        <w:ind w:firstLine="709"/>
+        <w:jc w:val="both"/>
+      </w:pPr>
+    </w:p>
+    <w:p>
+      <w:pPr>
         <w:pStyle w:val="Ttulo2"/>
         <w:numPr>
           <w:ilvl w:val="0"/>
@@ -20029,22 +20138,19 @@
         </w:numPr>
         <w:ind w:left="360" w:hanging="360"/>
       </w:pPr>
-      <w:bookmarkStart w:id="34" w:name="_Toc74561921"/>
-      <w:bookmarkStart w:id="35" w:name="_Toc80562718"/>
-      <w:r>
-        <w:rPr>
-          <w:highlight w:val="yellow"/>
-        </w:rPr>
+      <w:bookmarkStart w:id="35" w:name="_Toc74561921"/>
+      <w:bookmarkStart w:id="36" w:name="_Toc80562718"/>
+      <w:bookmarkStart w:id="37" w:name="_Toc120980802"/>
+      <w:r>
+        <w:lastRenderedPageBreak/>
         <w:t>6.4.  Resultados</w:t>
       </w:r>
-      <w:bookmarkEnd w:id="34"/>
-      <w:r>
-        <w:rPr>
-          <w:highlight w:val="yellow"/>
-        </w:rPr>
+      <w:bookmarkEnd w:id="35"/>
+      <w:r>
         <w:t xml:space="preserve"> Obtidos</w:t>
       </w:r>
-      <w:bookmarkEnd w:id="35"/>
+      <w:bookmarkEnd w:id="36"/>
+      <w:bookmarkEnd w:id="37"/>
     </w:p>
     <w:tbl>
       <w:tblPr>
@@ -20161,28 +20267,7 @@
                 <w:sz w:val="24"/>
                 <w:szCs w:val="24"/>
               </w:rPr>
-              <w:t>RNF</w:t>
-            </w:r>
-            <w:r>
-              <w:rPr>
-                <w:sz w:val="24"/>
-                <w:szCs w:val="24"/>
-              </w:rPr>
-              <w:t>0</w:t>
-            </w:r>
-            <w:r>
-              <w:rPr>
-                <w:sz w:val="24"/>
-                <w:szCs w:val="24"/>
-              </w:rPr>
-              <w:t xml:space="preserve">1: </w:t>
-            </w:r>
-            <w:r>
-              <w:rPr>
-                <w:sz w:val="24"/>
-                <w:szCs w:val="24"/>
-              </w:rPr>
-              <w:t xml:space="preserve">Deve ser </w:t>
+              <w:t xml:space="preserve">RNF01: A plataforma deve habilitar a autenticação baseado no modelo </w:t>
             </w:r>
             <w:proofErr w:type="gramStart"/>
             <w:r>
@@ -20190,7 +20275,7 @@
                 <w:sz w:val="24"/>
                 <w:szCs w:val="24"/>
               </w:rPr>
-              <w:t>registrado trilha de auditoria</w:t>
+              <w:t>OAuth2</w:t>
             </w:r>
             <w:proofErr w:type="gramEnd"/>
             <w:r>
@@ -20198,7 +20283,7 @@
                 <w:sz w:val="24"/>
                 <w:szCs w:val="24"/>
               </w:rPr>
-              <w:t xml:space="preserve"> para todas as alterações que ocorrerem no cadastro de clientes</w:t>
+              <w:t xml:space="preserve"> da Google e diretamente no sistema</w:t>
             </w:r>
           </w:p>
         </w:tc>
@@ -20221,7 +20306,7 @@
                 <w:sz w:val="24"/>
                 <w:szCs w:val="24"/>
               </w:rPr>
-              <w:t>N.A</w:t>
+              <w:t>OK</w:t>
             </w:r>
           </w:p>
         </w:tc>
@@ -20244,7 +20329,7 @@
                 <w:sz w:val="24"/>
                 <w:szCs w:val="24"/>
               </w:rPr>
-              <w:t>N.A</w:t>
+              <w:t>OK</w:t>
             </w:r>
           </w:p>
         </w:tc>
@@ -20268,72 +20353,31 @@
                 <w:sz w:val="24"/>
                 <w:szCs w:val="24"/>
               </w:rPr>
-              <w:t>RNF</w:t>
-            </w:r>
-            <w:r>
-              <w:rPr>
-                <w:sz w:val="24"/>
-                <w:szCs w:val="24"/>
-              </w:rPr>
-              <w:t>0</w:t>
-            </w:r>
-            <w:r>
-              <w:rPr>
-                <w:sz w:val="24"/>
-                <w:szCs w:val="24"/>
-              </w:rPr>
-              <w:t xml:space="preserve">2: </w:t>
-            </w:r>
-            <w:r>
-              <w:rPr>
-                <w:sz w:val="24"/>
-                <w:szCs w:val="24"/>
-              </w:rPr>
-              <w:t xml:space="preserve">As </w:t>
-            </w:r>
-            <w:proofErr w:type="spellStart"/>
-            <w:r>
-              <w:rPr>
-                <w:sz w:val="24"/>
-                <w:szCs w:val="24"/>
-              </w:rPr>
-              <w:t>API’s</w:t>
-            </w:r>
-            <w:proofErr w:type="spellEnd"/>
-            <w:r>
-              <w:rPr>
-                <w:sz w:val="24"/>
-                <w:szCs w:val="24"/>
-              </w:rPr>
-              <w:t xml:space="preserve"> devem possuir um </w:t>
-            </w:r>
-            <w:proofErr w:type="spellStart"/>
-            <w:r>
-              <w:rPr>
-                <w:i/>
-                <w:iCs/>
-                <w:sz w:val="24"/>
-                <w:szCs w:val="24"/>
-              </w:rPr>
-              <w:t>throughput</w:t>
-            </w:r>
-            <w:proofErr w:type="spellEnd"/>
-            <w:r>
-              <w:rPr>
-                <w:sz w:val="24"/>
-                <w:szCs w:val="24"/>
-              </w:rPr>
-              <w:t xml:space="preserve"> de no mínimo 340 </w:t>
-            </w:r>
-            <w:proofErr w:type="spellStart"/>
-            <w:r>
-              <w:rPr>
-                <w:sz w:val="24"/>
-                <w:szCs w:val="24"/>
-              </w:rPr>
-              <w:t>tps</w:t>
-            </w:r>
-            <w:proofErr w:type="spellEnd"/>
+              <w:t>RNF02: O sistema deve op</w:t>
+            </w:r>
+            <w:r>
+              <w:rPr>
+                <w:sz w:val="24"/>
+                <w:szCs w:val="24"/>
+              </w:rPr>
+              <w:t>erar em tempo integral em 24x7</w:t>
+            </w:r>
+            <w:r>
+              <w:rPr>
+                <w:sz w:val="24"/>
+                <w:szCs w:val="24"/>
+              </w:rPr>
+              <w:t xml:space="preserve">, tendo disponibilidade mínima de 90%, e para atender essa necessidade deverá usar a hospedagem AWS com mecanismo de escala automática para responder ao aumento de </w:t>
+            </w:r>
+            <w:proofErr w:type="gramStart"/>
+            <w:r>
+              <w:rPr>
+                <w:sz w:val="24"/>
+                <w:szCs w:val="24"/>
+              </w:rPr>
+              <w:t>demanda</w:t>
+            </w:r>
+            <w:proofErr w:type="gramEnd"/>
           </w:p>
         </w:tc>
         <w:tc>
@@ -20355,7 +20399,7 @@
                 <w:sz w:val="24"/>
                 <w:szCs w:val="24"/>
               </w:rPr>
-              <w:t>N.A</w:t>
+              <w:t>OK</w:t>
             </w:r>
           </w:p>
         </w:tc>
@@ -20373,15 +20417,13 @@
                 <w:szCs w:val="24"/>
               </w:rPr>
             </w:pPr>
-            <w:proofErr w:type="spellStart"/>
-            <w:r>
-              <w:rPr>
-                <w:sz w:val="24"/>
-                <w:szCs w:val="24"/>
-              </w:rPr>
-              <w:t>N.A.</w:t>
-            </w:r>
-            <w:proofErr w:type="spellEnd"/>
+            <w:r>
+              <w:rPr>
+                <w:sz w:val="24"/>
+                <w:szCs w:val="24"/>
+              </w:rPr>
+              <w:t>OK</w:t>
+            </w:r>
           </w:p>
         </w:tc>
       </w:tr>
@@ -20404,28 +20446,55 @@
                 <w:sz w:val="24"/>
                 <w:szCs w:val="24"/>
               </w:rPr>
-              <w:t>RNF</w:t>
-            </w:r>
-            <w:r>
-              <w:rPr>
-                <w:sz w:val="24"/>
-                <w:szCs w:val="24"/>
-              </w:rPr>
-              <w:t>0</w:t>
-            </w:r>
-            <w:r>
-              <w:rPr>
-                <w:sz w:val="24"/>
-                <w:szCs w:val="24"/>
-              </w:rPr>
-              <w:t xml:space="preserve">3: </w:t>
-            </w:r>
-            <w:r>
-              <w:rPr>
-                <w:sz w:val="24"/>
-                <w:szCs w:val="24"/>
-              </w:rPr>
-              <w:t>O sistema deve possuir disponibilidade 24x7x365</w:t>
+              <w:t xml:space="preserve">RNF03: A comunicação entre o sistema </w:t>
+            </w:r>
+            <w:proofErr w:type="spellStart"/>
+            <w:r>
+              <w:rPr>
+                <w:sz w:val="24"/>
+                <w:szCs w:val="24"/>
+              </w:rPr>
+              <w:t>Backend</w:t>
+            </w:r>
+            <w:proofErr w:type="spellEnd"/>
+            <w:r>
+              <w:rPr>
+                <w:sz w:val="24"/>
+                <w:szCs w:val="24"/>
+              </w:rPr>
+              <w:t xml:space="preserve"> e </w:t>
+            </w:r>
+            <w:proofErr w:type="spellStart"/>
+            <w:r>
+              <w:rPr>
+                <w:sz w:val="24"/>
+                <w:szCs w:val="24"/>
+              </w:rPr>
+              <w:t>Mobile</w:t>
+            </w:r>
+            <w:proofErr w:type="spellEnd"/>
+            <w:r>
+              <w:rPr>
+                <w:sz w:val="24"/>
+                <w:szCs w:val="24"/>
+              </w:rPr>
+              <w:t xml:space="preserve"> da plataforma deve ser </w:t>
+            </w:r>
+            <w:proofErr w:type="gramStart"/>
+            <w:r>
+              <w:rPr>
+                <w:sz w:val="24"/>
+                <w:szCs w:val="24"/>
+              </w:rPr>
+              <w:t>implementado</w:t>
+            </w:r>
+            <w:proofErr w:type="gramEnd"/>
+            <w:r>
+              <w:rPr>
+                <w:sz w:val="24"/>
+                <w:szCs w:val="24"/>
+              </w:rPr>
+              <w:t xml:space="preserve"> através do padrão de serviços REST</w:t>
             </w:r>
           </w:p>
         </w:tc>
@@ -20495,75 +20564,7 @@
                 <w:sz w:val="24"/>
                 <w:szCs w:val="24"/>
               </w:rPr>
-              <w:t>RNF</w:t>
-            </w:r>
-            <w:r>
-              <w:rPr>
-                <w:sz w:val="24"/>
-                <w:szCs w:val="24"/>
-              </w:rPr>
-              <w:t>04</w:t>
-            </w:r>
-            <w:r>
-              <w:rPr>
-                <w:sz w:val="24"/>
-                <w:szCs w:val="24"/>
-              </w:rPr>
-              <w:t>:</w:t>
-            </w:r>
-            <w:r>
-              <w:rPr>
-                <w:sz w:val="24"/>
-                <w:szCs w:val="24"/>
-              </w:rPr>
-              <w:t xml:space="preserve"> </w:t>
-            </w:r>
-            <w:r>
-              <w:rPr>
-                <w:sz w:val="24"/>
-                <w:szCs w:val="24"/>
-              </w:rPr>
-              <w:t xml:space="preserve">O </w:t>
-            </w:r>
-            <w:proofErr w:type="spellStart"/>
-            <w:r>
-              <w:rPr>
-                <w:sz w:val="24"/>
-                <w:szCs w:val="24"/>
-              </w:rPr>
-              <w:t>front-end</w:t>
-            </w:r>
-            <w:proofErr w:type="spellEnd"/>
-            <w:r>
-              <w:rPr>
-                <w:sz w:val="24"/>
-                <w:szCs w:val="24"/>
-              </w:rPr>
-              <w:t xml:space="preserve"> deve ser compatível com os </w:t>
-            </w:r>
-            <w:r>
-              <w:rPr>
-                <w:sz w:val="24"/>
-                <w:szCs w:val="24"/>
-              </w:rPr>
-              <w:lastRenderedPageBreak/>
-              <w:t xml:space="preserve">navegadores: </w:t>
-            </w:r>
-            <w:proofErr w:type="spellStart"/>
-            <w:r>
-              <w:rPr>
-                <w:sz w:val="24"/>
-                <w:szCs w:val="24"/>
-              </w:rPr>
-              <w:t>Chrome</w:t>
-            </w:r>
-            <w:proofErr w:type="spellEnd"/>
-            <w:r>
-              <w:rPr>
-                <w:sz w:val="24"/>
-                <w:szCs w:val="24"/>
-              </w:rPr>
-              <w:t xml:space="preserve">, Firefox e </w:t>
+              <w:t xml:space="preserve">RNF04: O sistema deverá utilizar para persistência um banco de dados </w:t>
             </w:r>
             <w:proofErr w:type="spellStart"/>
             <w:proofErr w:type="gramStart"/>
@@ -20572,10 +20573,17 @@
                 <w:sz w:val="24"/>
                 <w:szCs w:val="24"/>
               </w:rPr>
-              <w:t>Edge</w:t>
+              <w:t>NoSQL</w:t>
             </w:r>
             <w:proofErr w:type="spellEnd"/>
             <w:proofErr w:type="gramEnd"/>
+            <w:r>
+              <w:rPr>
+                <w:sz w:val="24"/>
+                <w:szCs w:val="24"/>
+              </w:rPr>
+              <w:t xml:space="preserve"> para atender a necessidade de alta performance na resposta em alta demanda, aceitando em contra partida uma integridade eventual</w:t>
+            </w:r>
           </w:p>
         </w:tc>
         <w:tc>
@@ -20597,7 +20605,6 @@
                 <w:sz w:val="24"/>
                 <w:szCs w:val="24"/>
               </w:rPr>
-              <w:lastRenderedPageBreak/>
               <w:t>OK</w:t>
             </w:r>
           </w:p>
@@ -20645,36 +20652,7 @@
                 <w:sz w:val="24"/>
                 <w:szCs w:val="24"/>
               </w:rPr>
-              <w:lastRenderedPageBreak/>
-              <w:t>RNF</w:t>
-            </w:r>
-            <w:r>
-              <w:rPr>
-                <w:sz w:val="24"/>
-                <w:szCs w:val="24"/>
-              </w:rPr>
-              <w:t>05</w:t>
-            </w:r>
-            <w:r>
-              <w:rPr>
-                <w:sz w:val="24"/>
-                <w:szCs w:val="24"/>
-              </w:rPr>
-              <w:t>:</w:t>
-            </w:r>
-            <w:r>
-              <w:rPr>
-                <w:sz w:val="24"/>
-                <w:szCs w:val="24"/>
-              </w:rPr>
-              <w:t xml:space="preserve"> </w:t>
-            </w:r>
-            <w:r>
-              <w:rPr>
-                <w:sz w:val="24"/>
-                <w:szCs w:val="24"/>
-              </w:rPr>
-              <w:t xml:space="preserve">O </w:t>
+              <w:t xml:space="preserve">RNF05: As notificações por e-mail ou </w:t>
             </w:r>
             <w:proofErr w:type="spellStart"/>
             <w:r>
@@ -20682,7 +20660,7 @@
                 <w:sz w:val="24"/>
                 <w:szCs w:val="24"/>
               </w:rPr>
-              <w:t>front-end</w:t>
+              <w:t>push</w:t>
             </w:r>
             <w:proofErr w:type="spellEnd"/>
             <w:r>
@@ -20690,17 +20668,8 @@
                 <w:sz w:val="24"/>
                 <w:szCs w:val="24"/>
               </w:rPr>
-              <w:t xml:space="preserve"> deve apresentar características de design que facilitem o uso por </w:t>
-            </w:r>
-            <w:proofErr w:type="spellStart"/>
-            <w:r>
-              <w:rPr>
-                <w:sz w:val="24"/>
-                <w:szCs w:val="24"/>
-              </w:rPr>
-              <w:t>PCD’s</w:t>
-            </w:r>
-            <w:proofErr w:type="spellEnd"/>
+              <w:t xml:space="preserve"> devem operar por meio de filas de mensagens por não haver a necessidade de serem em tempo real e atenderem a grande demanda</w:t>
+            </w:r>
           </w:p>
         </w:tc>
         <w:tc>
@@ -20769,22 +20738,33 @@
                 <w:sz w:val="24"/>
                 <w:szCs w:val="24"/>
               </w:rPr>
-              <w:t>RNF</w:t>
-            </w:r>
-            <w:r>
-              <w:rPr>
-                <w:sz w:val="24"/>
-                <w:szCs w:val="24"/>
-              </w:rPr>
-              <w:t>06</w:t>
-            </w:r>
-            <w:r>
-              <w:rPr>
-                <w:sz w:val="24"/>
-                <w:szCs w:val="24"/>
-              </w:rPr>
-              <w:t>:</w:t>
-            </w:r>
+              <w:t xml:space="preserve">RNF06: A versão Web da plataforma deve suportar os navegadores modernos, prioritariamente Google </w:t>
+            </w:r>
+            <w:proofErr w:type="spellStart"/>
+            <w:r>
+              <w:rPr>
+                <w:sz w:val="24"/>
+                <w:szCs w:val="24"/>
+              </w:rPr>
+              <w:t>Chrome</w:t>
+            </w:r>
+            <w:proofErr w:type="spellEnd"/>
+            <w:r>
+              <w:rPr>
+                <w:sz w:val="24"/>
+                <w:szCs w:val="24"/>
+              </w:rPr>
+              <w:t xml:space="preserve"> e </w:t>
+            </w:r>
+            <w:proofErr w:type="spellStart"/>
+            <w:r>
+              <w:rPr>
+                <w:sz w:val="24"/>
+                <w:szCs w:val="24"/>
+              </w:rPr>
+              <w:t>Mozila</w:t>
+            </w:r>
+            <w:proofErr w:type="spellEnd"/>
             <w:r>
               <w:rPr>
                 <w:sz w:val="24"/>
@@ -20792,61 +20772,15 @@
               </w:rPr>
               <w:t xml:space="preserve"> </w:t>
             </w:r>
-            <w:r>
-              <w:rPr>
-                <w:sz w:val="24"/>
-                <w:szCs w:val="24"/>
-              </w:rPr>
-              <w:t xml:space="preserve">O </w:t>
-            </w:r>
-            <w:proofErr w:type="spellStart"/>
-            <w:r>
-              <w:rPr>
-                <w:sz w:val="24"/>
-                <w:szCs w:val="24"/>
-              </w:rPr>
-              <w:t>deploy</w:t>
-            </w:r>
-            <w:proofErr w:type="spellEnd"/>
-            <w:r>
-              <w:rPr>
-                <w:sz w:val="24"/>
-                <w:szCs w:val="24"/>
-              </w:rPr>
-              <w:t xml:space="preserve"> em produção das aplicações e a infraestrutura devem ser </w:t>
-            </w:r>
             <w:proofErr w:type="gramStart"/>
             <w:r>
               <w:rPr>
                 <w:sz w:val="24"/>
                 <w:szCs w:val="24"/>
               </w:rPr>
-              <w:t>automatizadas</w:t>
+              <w:t>Firefox</w:t>
             </w:r>
             <w:proofErr w:type="gramEnd"/>
-            <w:r>
-              <w:rPr>
-                <w:sz w:val="24"/>
-                <w:szCs w:val="24"/>
-              </w:rPr>
-              <w:t xml:space="preserve"> usando </w:t>
-            </w:r>
-            <w:proofErr w:type="spellStart"/>
-            <w:r>
-              <w:rPr>
-                <w:sz w:val="24"/>
-                <w:szCs w:val="24"/>
-              </w:rPr>
-              <w:t>pipelines</w:t>
-            </w:r>
-            <w:proofErr w:type="spellEnd"/>
-            <w:r>
-              <w:rPr>
-                <w:sz w:val="24"/>
-                <w:szCs w:val="24"/>
-              </w:rPr>
-              <w:t xml:space="preserve"> CI/CD</w:t>
-            </w:r>
           </w:p>
         </w:tc>
         <w:tc>
@@ -20896,105 +20830,202 @@
           </w:p>
         </w:tc>
       </w:tr>
-      <w:tr>
-        <w:tc>
-          <w:tcPr>
-            <w:tcW w:w="5920" w:type="dxa"/>
-            <w:shd w:val="clear" w:color="auto" w:fill="auto"/>
-            <w:vAlign w:val="bottom"/>
-          </w:tcPr>
-          <w:p>
-            <w:pPr>
-              <w:rPr>
-                <w:sz w:val="24"/>
-                <w:szCs w:val="24"/>
-              </w:rPr>
-            </w:pPr>
-            <w:r>
-              <w:rPr>
-                <w:sz w:val="24"/>
-                <w:szCs w:val="24"/>
-              </w:rPr>
-              <w:t>RNF</w:t>
-            </w:r>
-            <w:r>
-              <w:rPr>
-                <w:sz w:val="24"/>
-                <w:szCs w:val="24"/>
-              </w:rPr>
-              <w:t>07</w:t>
-            </w:r>
-            <w:r>
-              <w:rPr>
-                <w:sz w:val="24"/>
-                <w:szCs w:val="24"/>
-              </w:rPr>
-              <w:t>:</w:t>
-            </w:r>
-            <w:r>
-              <w:rPr>
-                <w:sz w:val="24"/>
-                <w:szCs w:val="24"/>
-              </w:rPr>
-              <w:t xml:space="preserve"> </w:t>
-            </w:r>
-            <w:r>
-              <w:rPr>
-                <w:sz w:val="24"/>
-                <w:szCs w:val="24"/>
-              </w:rPr>
-              <w:t>O processamento de grandes quantidades de dados deve ser feito preferencialmente após as 20h</w:t>
-            </w:r>
-          </w:p>
-        </w:tc>
-        <w:tc>
-          <w:tcPr>
-            <w:tcW w:w="992" w:type="dxa"/>
-            <w:shd w:val="clear" w:color="auto" w:fill="auto"/>
-            <w:vAlign w:val="center"/>
-          </w:tcPr>
-          <w:p>
-            <w:pPr>
-              <w:jc w:val="center"/>
-              <w:rPr>
-                <w:sz w:val="24"/>
-                <w:szCs w:val="24"/>
-              </w:rPr>
-            </w:pPr>
-            <w:r>
-              <w:rPr>
-                <w:sz w:val="24"/>
-                <w:szCs w:val="24"/>
-              </w:rPr>
-              <w:t>N.A</w:t>
-            </w:r>
-          </w:p>
-        </w:tc>
-        <w:tc>
-          <w:tcPr>
-            <w:tcW w:w="1619" w:type="dxa"/>
-            <w:shd w:val="clear" w:color="auto" w:fill="auto"/>
-            <w:vAlign w:val="center"/>
-          </w:tcPr>
-          <w:p>
-            <w:pPr>
-              <w:jc w:val="center"/>
-              <w:rPr>
-                <w:sz w:val="24"/>
-                <w:szCs w:val="24"/>
-              </w:rPr>
-            </w:pPr>
-            <w:r>
-              <w:rPr>
-                <w:sz w:val="24"/>
-                <w:szCs w:val="24"/>
-              </w:rPr>
-              <w:t>N.A</w:t>
-            </w:r>
-          </w:p>
-        </w:tc>
-      </w:tr>
     </w:tbl>
+    <w:p>
+      <w:pPr>
+        <w:suppressAutoHyphens/>
+        <w:spacing w:line="360" w:lineRule="auto"/>
+        <w:jc w:val="both"/>
+        <w:rPr>
+          <w:b/>
+          <w:bCs/>
+          <w:sz w:val="24"/>
+          <w:szCs w:val="24"/>
+        </w:rPr>
+      </w:pPr>
+    </w:p>
+    <w:p>
+      <w:pPr>
+        <w:suppressAutoHyphens/>
+        <w:spacing w:line="360" w:lineRule="auto"/>
+        <w:jc w:val="both"/>
+        <w:rPr>
+          <w:b/>
+          <w:bCs/>
+          <w:sz w:val="24"/>
+          <w:szCs w:val="24"/>
+        </w:rPr>
+      </w:pPr>
+    </w:p>
+    <w:p>
+      <w:pPr>
+        <w:suppressAutoHyphens/>
+        <w:spacing w:line="360" w:lineRule="auto"/>
+        <w:jc w:val="both"/>
+        <w:rPr>
+          <w:b/>
+          <w:bCs/>
+          <w:sz w:val="24"/>
+          <w:szCs w:val="24"/>
+        </w:rPr>
+      </w:pPr>
+    </w:p>
+    <w:p>
+      <w:pPr>
+        <w:suppressAutoHyphens/>
+        <w:spacing w:line="360" w:lineRule="auto"/>
+        <w:jc w:val="both"/>
+        <w:rPr>
+          <w:b/>
+          <w:bCs/>
+          <w:sz w:val="24"/>
+          <w:szCs w:val="24"/>
+        </w:rPr>
+      </w:pPr>
+    </w:p>
+    <w:p>
+      <w:pPr>
+        <w:suppressAutoHyphens/>
+        <w:spacing w:line="360" w:lineRule="auto"/>
+        <w:jc w:val="both"/>
+        <w:rPr>
+          <w:b/>
+          <w:bCs/>
+          <w:sz w:val="24"/>
+          <w:szCs w:val="24"/>
+        </w:rPr>
+      </w:pPr>
+    </w:p>
+    <w:p>
+      <w:pPr>
+        <w:suppressAutoHyphens/>
+        <w:spacing w:line="360" w:lineRule="auto"/>
+        <w:jc w:val="both"/>
+        <w:rPr>
+          <w:b/>
+          <w:bCs/>
+          <w:sz w:val="24"/>
+          <w:szCs w:val="24"/>
+        </w:rPr>
+      </w:pPr>
+    </w:p>
+    <w:p>
+      <w:pPr>
+        <w:suppressAutoHyphens/>
+        <w:spacing w:line="360" w:lineRule="auto"/>
+        <w:jc w:val="both"/>
+        <w:rPr>
+          <w:b/>
+          <w:bCs/>
+          <w:sz w:val="24"/>
+          <w:szCs w:val="24"/>
+        </w:rPr>
+      </w:pPr>
+    </w:p>
+    <w:p>
+      <w:pPr>
+        <w:suppressAutoHyphens/>
+        <w:spacing w:line="360" w:lineRule="auto"/>
+        <w:jc w:val="both"/>
+        <w:rPr>
+          <w:b/>
+          <w:bCs/>
+          <w:sz w:val="24"/>
+          <w:szCs w:val="24"/>
+        </w:rPr>
+      </w:pPr>
+    </w:p>
+    <w:p>
+      <w:pPr>
+        <w:suppressAutoHyphens/>
+        <w:spacing w:line="360" w:lineRule="auto"/>
+        <w:jc w:val="both"/>
+        <w:rPr>
+          <w:b/>
+          <w:bCs/>
+          <w:sz w:val="24"/>
+          <w:szCs w:val="24"/>
+        </w:rPr>
+      </w:pPr>
+    </w:p>
+    <w:p>
+      <w:pPr>
+        <w:suppressAutoHyphens/>
+        <w:spacing w:line="360" w:lineRule="auto"/>
+        <w:jc w:val="both"/>
+        <w:rPr>
+          <w:b/>
+          <w:bCs/>
+          <w:sz w:val="24"/>
+          <w:szCs w:val="24"/>
+        </w:rPr>
+      </w:pPr>
+    </w:p>
+    <w:p>
+      <w:pPr>
+        <w:suppressAutoHyphens/>
+        <w:spacing w:line="360" w:lineRule="auto"/>
+        <w:jc w:val="both"/>
+        <w:rPr>
+          <w:b/>
+          <w:bCs/>
+          <w:sz w:val="24"/>
+          <w:szCs w:val="24"/>
+        </w:rPr>
+      </w:pPr>
+    </w:p>
+    <w:p>
+      <w:pPr>
+        <w:suppressAutoHyphens/>
+        <w:spacing w:line="360" w:lineRule="auto"/>
+        <w:jc w:val="both"/>
+        <w:rPr>
+          <w:b/>
+          <w:bCs/>
+          <w:sz w:val="24"/>
+          <w:szCs w:val="24"/>
+        </w:rPr>
+      </w:pPr>
+    </w:p>
+    <w:p>
+      <w:pPr>
+        <w:suppressAutoHyphens/>
+        <w:spacing w:line="360" w:lineRule="auto"/>
+        <w:jc w:val="both"/>
+        <w:rPr>
+          <w:b/>
+          <w:bCs/>
+          <w:sz w:val="24"/>
+          <w:szCs w:val="24"/>
+        </w:rPr>
+      </w:pPr>
+    </w:p>
+    <w:p>
+      <w:pPr>
+        <w:suppressAutoHyphens/>
+        <w:spacing w:line="360" w:lineRule="auto"/>
+        <w:jc w:val="both"/>
+        <w:rPr>
+          <w:b/>
+          <w:bCs/>
+          <w:sz w:val="24"/>
+          <w:szCs w:val="24"/>
+        </w:rPr>
+      </w:pPr>
+    </w:p>
+    <w:p>
+      <w:pPr>
+        <w:suppressAutoHyphens/>
+        <w:spacing w:line="360" w:lineRule="auto"/>
+        <w:jc w:val="both"/>
+        <w:rPr>
+          <w:b/>
+          <w:bCs/>
+          <w:sz w:val="24"/>
+          <w:szCs w:val="24"/>
+        </w:rPr>
+      </w:pPr>
+    </w:p>
     <w:p>
       <w:pPr>
         <w:suppressAutoHyphens/>
@@ -21022,14 +21053,17 @@
           <w:rFonts w:ascii="Times New Roman" w:hAnsi="Times New Roman"/>
         </w:rPr>
       </w:pPr>
-      <w:bookmarkStart w:id="36" w:name="_Toc80562719"/>
+      <w:bookmarkStart w:id="38" w:name="_Toc80562719"/>
+      <w:bookmarkStart w:id="39" w:name="_Toc120980803"/>
       <w:r>
         <w:rPr>
           <w:rFonts w:ascii="Times New Roman" w:hAnsi="Times New Roman"/>
         </w:rPr>
+        <w:lastRenderedPageBreak/>
         <w:t>Avaliação Crítica dos Resultados</w:t>
       </w:r>
-      <w:bookmarkEnd w:id="36"/>
+      <w:bookmarkEnd w:id="38"/>
+      <w:bookmarkEnd w:id="39"/>
     </w:p>
     <w:p>
       <w:pPr>
@@ -21067,41 +21101,70 @@
           <w:sz w:val="24"/>
           <w:szCs w:val="24"/>
         </w:rPr>
-        <w:t xml:space="preserve">tetura proposta mostrou-se eficaz em resolver os principais problemas encontrados em sistemas de gestão de clientes em bancos, a utilização da arquitetura orientada a eventos permitiu centralizar as informações de clientes, o que facilita o mapeamento de informações, além disso, com a utilização da </w:t>
-      </w:r>
-      <w:proofErr w:type="spellStart"/>
-      <w:r>
-        <w:rPr>
-          <w:i/>
-          <w:iCs/>
-          <w:sz w:val="24"/>
-          <w:szCs w:val="24"/>
-        </w:rPr>
-        <w:t>stack</w:t>
-      </w:r>
-      <w:proofErr w:type="spellEnd"/>
-      <w:r>
-        <w:rPr>
-          <w:sz w:val="24"/>
-          <w:szCs w:val="24"/>
-        </w:rPr>
-        <w:t xml:space="preserve"> ELK a </w:t>
-      </w:r>
-      <w:proofErr w:type="spellStart"/>
-      <w:r>
-        <w:rPr>
-          <w:sz w:val="24"/>
-          <w:szCs w:val="24"/>
-        </w:rPr>
-        <w:t>rastreabilidade</w:t>
-      </w:r>
-      <w:proofErr w:type="spellEnd"/>
-      <w:r>
-        <w:rPr>
-          <w:sz w:val="24"/>
-          <w:szCs w:val="24"/>
-        </w:rPr>
-        <w:t xml:space="preserve"> de alterações nessas informações é feita de forma eficaz e rápida.</w:t>
+        <w:t xml:space="preserve">tetura proposta mostrou-se eficaz em resolver </w:t>
+      </w:r>
+      <w:r>
+        <w:rPr>
+          <w:sz w:val="24"/>
+          <w:szCs w:val="24"/>
+        </w:rPr>
+        <w:t>a</w:t>
+      </w:r>
+      <w:r>
+        <w:rPr>
+          <w:sz w:val="24"/>
+          <w:szCs w:val="24"/>
+        </w:rPr>
+        <w:t xml:space="preserve">s </w:t>
+      </w:r>
+      <w:r>
+        <w:rPr>
+          <w:sz w:val="24"/>
+          <w:szCs w:val="24"/>
+        </w:rPr>
+        <w:t xml:space="preserve">demandas </w:t>
+      </w:r>
+      <w:r>
+        <w:rPr>
+          <w:sz w:val="24"/>
+          <w:szCs w:val="24"/>
+        </w:rPr>
+        <w:t>da aplicação para gerenciar a vida de pets</w:t>
+      </w:r>
+      <w:r>
+        <w:rPr>
+          <w:sz w:val="24"/>
+          <w:szCs w:val="24"/>
+        </w:rPr>
+        <w:t xml:space="preserve">, a utilização da arquitetura orientada a eventos permitiu </w:t>
+      </w:r>
+      <w:r>
+        <w:rPr>
+          <w:sz w:val="24"/>
+          <w:szCs w:val="24"/>
+        </w:rPr>
+        <w:t xml:space="preserve">dar escala as notificações dos </w:t>
+      </w:r>
+      <w:r>
+        <w:rPr>
+          <w:sz w:val="24"/>
+          <w:szCs w:val="24"/>
+        </w:rPr>
+        <w:t>clientes</w:t>
+      </w:r>
+      <w:r>
+        <w:rPr>
+          <w:sz w:val="24"/>
+          <w:szCs w:val="24"/>
+        </w:rPr>
+        <w:t xml:space="preserve"> e em virtude da utilização de recursos nativos de nuvem proporcionam maior elasticidade e escala automática</w:t>
+      </w:r>
+      <w:r>
+        <w:rPr>
+          <w:sz w:val="24"/>
+          <w:szCs w:val="24"/>
+        </w:rPr>
+        <w:t>.</w:t>
       </w:r>
     </w:p>
     <w:p>
@@ -21120,7 +21183,7 @@
           <w:sz w:val="24"/>
           <w:szCs w:val="24"/>
         </w:rPr>
-        <w:t xml:space="preserve">Através da implementação das POCS foi possível validar que as decisões em relação a tecnologias foram assertivas, desde a utilização de Angular como linguagem para o front </w:t>
+        <w:t xml:space="preserve">Através da implementação das POCS foi possível validar que as decisões em relação a tecnologias foram assertivas, desde a utilização de </w:t>
       </w:r>
       <w:proofErr w:type="spellStart"/>
       <w:r>
@@ -21128,6 +21191,43 @@
           <w:sz w:val="24"/>
           <w:szCs w:val="24"/>
         </w:rPr>
+        <w:t>Ionic</w:t>
+      </w:r>
+      <w:proofErr w:type="spellEnd"/>
+      <w:r>
+        <w:rPr>
+          <w:sz w:val="24"/>
+          <w:szCs w:val="24"/>
+        </w:rPr>
+        <w:t xml:space="preserve"> e </w:t>
+      </w:r>
+      <w:r>
+        <w:rPr>
+          <w:sz w:val="24"/>
+          <w:szCs w:val="24"/>
+        </w:rPr>
+        <w:t>Angu</w:t>
+      </w:r>
+      <w:r>
+        <w:rPr>
+          <w:sz w:val="24"/>
+          <w:szCs w:val="24"/>
+        </w:rPr>
+        <w:t xml:space="preserve">lar como linguagem para o </w:t>
+      </w:r>
+      <w:proofErr w:type="spellStart"/>
+      <w:r>
+        <w:rPr>
+          <w:sz w:val="24"/>
+          <w:szCs w:val="24"/>
+        </w:rPr>
+        <w:t>front</w:t>
+      </w:r>
+      <w:r>
+        <w:rPr>
+          <w:sz w:val="24"/>
+          <w:szCs w:val="24"/>
+        </w:rPr>
         <w:t>end</w:t>
       </w:r>
       <w:proofErr w:type="spellEnd"/>
@@ -21144,7 +21244,23 @@
           <w:sz w:val="24"/>
           <w:szCs w:val="24"/>
         </w:rPr>
-        <w:t>Dapper</w:t>
+        <w:t>Spring</w:t>
+      </w:r>
+      <w:proofErr w:type="spellEnd"/>
+      <w:r>
+        <w:rPr>
+          <w:sz w:val="24"/>
+          <w:szCs w:val="24"/>
+        </w:rPr>
+        <w:t xml:space="preserve"> Data e </w:t>
+      </w:r>
+      <w:proofErr w:type="spellStart"/>
+      <w:r>
+        <w:rPr>
+          <w:sz w:val="24"/>
+          <w:szCs w:val="24"/>
+        </w:rPr>
+        <w:t>Hibernate</w:t>
       </w:r>
       <w:proofErr w:type="spellEnd"/>
       <w:r>
@@ -21205,13 +21321,78 @@
         </w:rPr>
         <w:t xml:space="preserve">Com a utilização de um API Gateway toda a estrutura de integrações com o </w:t>
       </w:r>
+      <w:proofErr w:type="gramStart"/>
+      <w:r>
+        <w:rPr>
+          <w:sz w:val="24"/>
+          <w:szCs w:val="24"/>
+        </w:rPr>
+        <w:t>4Pet</w:t>
+      </w:r>
+      <w:proofErr w:type="gramEnd"/>
+      <w:r>
+        <w:rPr>
+          <w:sz w:val="24"/>
+          <w:szCs w:val="24"/>
+        </w:rPr>
+        <w:t xml:space="preserve"> é mapeada, essa solução também impede que novas integrações sejam feitas de forma desconhecida, assim obtemos um ambiente conhecidos por todos o que facilita a manute</w:t>
+      </w:r>
+      <w:r>
+        <w:rPr>
+          <w:sz w:val="24"/>
+          <w:szCs w:val="24"/>
+        </w:rPr>
+        <w:t xml:space="preserve">nção </w:t>
+      </w:r>
+      <w:r>
+        <w:rPr>
+          <w:sz w:val="24"/>
+          <w:szCs w:val="24"/>
+        </w:rPr>
+        <w:t>e identificação de problemas.</w:t>
+      </w:r>
+    </w:p>
+    <w:p>
+      <w:pPr>
+        <w:suppressAutoHyphens/>
+        <w:spacing w:line="360" w:lineRule="auto"/>
+        <w:ind w:firstLine="360"/>
+        <w:jc w:val="both"/>
+        <w:rPr>
+          <w:sz w:val="24"/>
+          <w:szCs w:val="24"/>
+        </w:rPr>
+      </w:pPr>
+      <w:r>
+        <w:rPr>
+          <w:sz w:val="24"/>
+          <w:szCs w:val="24"/>
+        </w:rPr>
+        <w:t xml:space="preserve">Como melhorias, penso em </w:t>
+      </w:r>
+      <w:proofErr w:type="gramStart"/>
+      <w:r>
+        <w:rPr>
+          <w:sz w:val="24"/>
+          <w:szCs w:val="24"/>
+        </w:rPr>
+        <w:t>implementar</w:t>
+      </w:r>
+      <w:proofErr w:type="gramEnd"/>
+      <w:r>
+        <w:rPr>
+          <w:sz w:val="24"/>
+          <w:szCs w:val="24"/>
+        </w:rPr>
+        <w:t xml:space="preserve"> mais recursos assíncronos para melhorar o desempenho e usabilidade do sistema, bem como </w:t>
+      </w:r>
       <w:proofErr w:type="spellStart"/>
       <w:r>
         <w:rPr>
           <w:sz w:val="24"/>
           <w:szCs w:val="24"/>
         </w:rPr>
-        <w:t>My-Customers</w:t>
+        <w:t>cache</w:t>
       </w:r>
       <w:proofErr w:type="spellEnd"/>
       <w:r>
@@ -21219,7 +21400,7 @@
           <w:sz w:val="24"/>
           <w:szCs w:val="24"/>
         </w:rPr>
-        <w:t xml:space="preserve"> é mapeada, essa solução também impede que novas integrações sejam feitas de forma desconhecida, assim obtemos um ambiente conhecidos por todos o que facilita a </w:t>
+        <w:t xml:space="preserve"> para diminuir a carga no banco de dados e também mudar a plataforma do </w:t>
       </w:r>
       <w:proofErr w:type="spellStart"/>
       <w:r>
@@ -21227,7 +21408,7 @@
           <w:sz w:val="24"/>
           <w:szCs w:val="24"/>
         </w:rPr>
-        <w:t>manutenibilidade</w:t>
+        <w:t>frontend</w:t>
       </w:r>
       <w:proofErr w:type="spellEnd"/>
       <w:r>
@@ -21235,7 +21416,39 @@
           <w:sz w:val="24"/>
           <w:szCs w:val="24"/>
         </w:rPr>
-        <w:t xml:space="preserve"> e identificação de problemas.</w:t>
+        <w:t xml:space="preserve"> de </w:t>
+      </w:r>
+      <w:proofErr w:type="spellStart"/>
+      <w:r>
+        <w:rPr>
+          <w:sz w:val="24"/>
+          <w:szCs w:val="24"/>
+        </w:rPr>
+        <w:t>Ionic</w:t>
+      </w:r>
+      <w:proofErr w:type="spellEnd"/>
+      <w:r>
+        <w:rPr>
+          <w:sz w:val="24"/>
+          <w:szCs w:val="24"/>
+        </w:rPr>
+        <w:t xml:space="preserve"> para </w:t>
+      </w:r>
+      <w:proofErr w:type="spellStart"/>
+      <w:r>
+        <w:rPr>
+          <w:sz w:val="24"/>
+          <w:szCs w:val="24"/>
+        </w:rPr>
+        <w:t>Flutter</w:t>
+      </w:r>
+      <w:proofErr w:type="spellEnd"/>
+      <w:r>
+        <w:rPr>
+          <w:sz w:val="24"/>
+          <w:szCs w:val="24"/>
+        </w:rPr>
+        <w:t>, visando ter aplicativos nativos para cada sistema e melhorar o desempenho e experiência do usuário.</w:t>
       </w:r>
     </w:p>
     <w:p>
@@ -21273,36 +21486,133 @@
       <w:pPr>
         <w:suppressAutoHyphens/>
         <w:spacing w:line="360" w:lineRule="auto"/>
-        <w:ind w:firstLine="360"/>
+        <w:ind w:left="360" w:firstLine="360"/>
         <w:jc w:val="both"/>
         <w:rPr>
           <w:sz w:val="24"/>
           <w:szCs w:val="24"/>
         </w:rPr>
       </w:pPr>
-      <w:r>
-        <w:rPr>
-          <w:sz w:val="24"/>
-          <w:szCs w:val="24"/>
-        </w:rPr>
-        <w:t xml:space="preserve">Diante da </w:t>
-      </w:r>
-      <w:proofErr w:type="gramStart"/>
-      <w:r>
-        <w:rPr>
-          <w:sz w:val="24"/>
-          <w:szCs w:val="24"/>
-        </w:rPr>
-        <w:t>implementação</w:t>
-      </w:r>
-      <w:proofErr w:type="gramEnd"/>
-      <w:r>
-        <w:rPr>
-          <w:sz w:val="24"/>
-          <w:szCs w:val="24"/>
-        </w:rPr>
-        <w:t xml:space="preserve"> do Open Banking no Brasil torna-se essencial pensar em soluções que atendam a essa demanda, não foram especificadas soluções de segurança robustas que permitam tranquilidade em expor as informações da instituição para as demais instituições participantes.</w:t>
-      </w:r>
+    </w:p>
+    <w:p>
+      <w:pPr>
+        <w:suppressAutoHyphens/>
+        <w:spacing w:line="360" w:lineRule="auto"/>
+        <w:ind w:left="360" w:firstLine="360"/>
+        <w:jc w:val="both"/>
+        <w:rPr>
+          <w:sz w:val="24"/>
+          <w:szCs w:val="24"/>
+        </w:rPr>
+      </w:pPr>
+    </w:p>
+    <w:p>
+      <w:pPr>
+        <w:suppressAutoHyphens/>
+        <w:spacing w:line="360" w:lineRule="auto"/>
+        <w:ind w:left="360" w:firstLine="360"/>
+        <w:jc w:val="both"/>
+        <w:rPr>
+          <w:sz w:val="24"/>
+          <w:szCs w:val="24"/>
+        </w:rPr>
+      </w:pPr>
+    </w:p>
+    <w:p>
+      <w:pPr>
+        <w:suppressAutoHyphens/>
+        <w:spacing w:line="360" w:lineRule="auto"/>
+        <w:ind w:left="360" w:firstLine="360"/>
+        <w:jc w:val="both"/>
+        <w:rPr>
+          <w:sz w:val="24"/>
+          <w:szCs w:val="24"/>
+        </w:rPr>
+      </w:pPr>
+    </w:p>
+    <w:p>
+      <w:pPr>
+        <w:suppressAutoHyphens/>
+        <w:spacing w:line="360" w:lineRule="auto"/>
+        <w:ind w:left="360" w:firstLine="360"/>
+        <w:jc w:val="both"/>
+        <w:rPr>
+          <w:sz w:val="24"/>
+          <w:szCs w:val="24"/>
+        </w:rPr>
+      </w:pPr>
+    </w:p>
+    <w:p>
+      <w:pPr>
+        <w:suppressAutoHyphens/>
+        <w:spacing w:line="360" w:lineRule="auto"/>
+        <w:ind w:left="360" w:firstLine="360"/>
+        <w:jc w:val="both"/>
+        <w:rPr>
+          <w:sz w:val="24"/>
+          <w:szCs w:val="24"/>
+        </w:rPr>
+      </w:pPr>
+    </w:p>
+    <w:p>
+      <w:pPr>
+        <w:suppressAutoHyphens/>
+        <w:spacing w:line="360" w:lineRule="auto"/>
+        <w:ind w:left="360" w:firstLine="360"/>
+        <w:jc w:val="both"/>
+        <w:rPr>
+          <w:sz w:val="24"/>
+          <w:szCs w:val="24"/>
+        </w:rPr>
+      </w:pPr>
+    </w:p>
+    <w:p>
+      <w:pPr>
+        <w:suppressAutoHyphens/>
+        <w:spacing w:line="360" w:lineRule="auto"/>
+        <w:ind w:left="360" w:firstLine="360"/>
+        <w:jc w:val="both"/>
+        <w:rPr>
+          <w:sz w:val="24"/>
+          <w:szCs w:val="24"/>
+        </w:rPr>
+      </w:pPr>
+    </w:p>
+    <w:p>
+      <w:pPr>
+        <w:suppressAutoHyphens/>
+        <w:spacing w:line="360" w:lineRule="auto"/>
+        <w:ind w:left="360" w:firstLine="360"/>
+        <w:jc w:val="both"/>
+        <w:rPr>
+          <w:sz w:val="24"/>
+          <w:szCs w:val="24"/>
+        </w:rPr>
+      </w:pPr>
+    </w:p>
+    <w:p>
+      <w:pPr>
+        <w:suppressAutoHyphens/>
+        <w:spacing w:line="360" w:lineRule="auto"/>
+        <w:ind w:left="360" w:firstLine="360"/>
+        <w:jc w:val="both"/>
+        <w:rPr>
+          <w:sz w:val="24"/>
+          <w:szCs w:val="24"/>
+        </w:rPr>
+      </w:pPr>
+    </w:p>
+    <w:p>
+      <w:pPr>
+        <w:suppressAutoHyphens/>
+        <w:spacing w:line="360" w:lineRule="auto"/>
+        <w:ind w:left="360" w:firstLine="360"/>
+        <w:jc w:val="both"/>
+        <w:rPr>
+          <w:sz w:val="24"/>
+          <w:szCs w:val="24"/>
+        </w:rPr>
+      </w:pPr>
     </w:p>
     <w:p>
       <w:pPr>
@@ -21318,14 +21628,17 @@
           <w:rFonts w:ascii="Times New Roman" w:hAnsi="Times New Roman"/>
         </w:rPr>
       </w:pPr>
-      <w:bookmarkStart w:id="37" w:name="_Toc80562720"/>
+      <w:bookmarkStart w:id="40" w:name="_Toc80562720"/>
+      <w:bookmarkStart w:id="41" w:name="_Toc120980804"/>
       <w:r>
         <w:rPr>
           <w:rFonts w:ascii="Times New Roman" w:hAnsi="Times New Roman"/>
         </w:rPr>
+        <w:lastRenderedPageBreak/>
         <w:t>Conclusão</w:t>
       </w:r>
-      <w:bookmarkEnd w:id="37"/>
+      <w:bookmarkEnd w:id="40"/>
+      <w:bookmarkEnd w:id="41"/>
       <w:r>
         <w:rPr>
           <w:rFonts w:ascii="Times New Roman" w:hAnsi="Times New Roman"/>
@@ -21338,8 +21651,13 @@
         <w:pStyle w:val="Corpodetexto"/>
       </w:pPr>
       <w:r>
-        <w:lastRenderedPageBreak/>
-        <w:t xml:space="preserve">Esse trabalho teve como objetivo apresentar a aplicação da arquitetura de software através da </w:t>
+        <w:t xml:space="preserve">Esse trabalho teve </w:t>
+      </w:r>
+      <w:r>
+        <w:t>missão de</w:t>
+      </w:r>
+      <w:r>
+        <w:t xml:space="preserve"> apresentar a aplicação da arquitetura de software através da </w:t>
       </w:r>
       <w:proofErr w:type="gramStart"/>
       <w:r>
@@ -21347,7 +21665,19 @@
       </w:r>
       <w:proofErr w:type="gramEnd"/>
       <w:r>
-        <w:t xml:space="preserve"> de um sistema fictício para controle de clientes em bancos, o que se mostrou totalmente vantajoso.</w:t>
+        <w:t xml:space="preserve"> de um sistema </w:t>
+      </w:r>
+      <w:r>
+        <w:t>de gestão de vida animal (Pets)</w:t>
+      </w:r>
+      <w:r>
+        <w:t xml:space="preserve">, o que </w:t>
+      </w:r>
+      <w:r>
+        <w:t>foi muito bem sucedido</w:t>
+      </w:r>
+      <w:r>
+        <w:t>.</w:t>
       </w:r>
     </w:p>
     <w:p>
@@ -21366,30 +21696,105 @@
           <w:sz w:val="24"/>
           <w:szCs w:val="24"/>
         </w:rPr>
-        <w:t xml:space="preserve">O desenvolvimento do relatório técnico deixou </w:t>
-      </w:r>
-      <w:proofErr w:type="gramStart"/>
-      <w:r>
-        <w:rPr>
-          <w:sz w:val="24"/>
-          <w:szCs w:val="24"/>
-        </w:rPr>
-        <w:t>claro a importância de projetar software</w:t>
-      </w:r>
-      <w:proofErr w:type="gramEnd"/>
-      <w:r>
-        <w:rPr>
-          <w:sz w:val="24"/>
-          <w:szCs w:val="24"/>
-        </w:rPr>
-        <w:t xml:space="preserve"> antes de desenvolver, os tópicos abordados trouxeram à tona problemas </w:t>
-      </w:r>
-      <w:r>
-        <w:rPr>
-          <w:sz w:val="24"/>
-          <w:szCs w:val="24"/>
-        </w:rPr>
-        <w:t>e permitiram a discussão para solução antes que esses ocorressem, sem a análise arquitetural esses problemas possivelmente seriam identificados já com o sistema em produção.</w:t>
+        <w:t xml:space="preserve">O desenvolvimento do relatório técnico </w:t>
+      </w:r>
+      <w:r>
+        <w:rPr>
+          <w:sz w:val="24"/>
+          <w:szCs w:val="24"/>
+        </w:rPr>
+        <w:t>reforçou</w:t>
+      </w:r>
+      <w:r>
+        <w:rPr>
+          <w:sz w:val="24"/>
+          <w:szCs w:val="24"/>
+        </w:rPr>
+        <w:t xml:space="preserve"> a importância de</w:t>
+      </w:r>
+      <w:r>
+        <w:rPr>
+          <w:sz w:val="24"/>
+          <w:szCs w:val="24"/>
+        </w:rPr>
+        <w:t xml:space="preserve"> </w:t>
+      </w:r>
+      <w:r>
+        <w:rPr>
+          <w:sz w:val="24"/>
+          <w:szCs w:val="24"/>
+        </w:rPr>
+        <w:t>antes de desenvolver</w:t>
+      </w:r>
+      <w:r>
+        <w:rPr>
+          <w:sz w:val="24"/>
+          <w:szCs w:val="24"/>
+        </w:rPr>
+        <w:t>,</w:t>
+      </w:r>
+      <w:r>
+        <w:rPr>
+          <w:sz w:val="24"/>
+          <w:szCs w:val="24"/>
+        </w:rPr>
+        <w:t xml:space="preserve"> projetar</w:t>
+      </w:r>
+      <w:r>
+        <w:rPr>
+          <w:sz w:val="24"/>
+          <w:szCs w:val="24"/>
+        </w:rPr>
+        <w:t xml:space="preserve"> o</w:t>
+      </w:r>
+      <w:r>
+        <w:rPr>
+          <w:sz w:val="24"/>
+          <w:szCs w:val="24"/>
+        </w:rPr>
+        <w:t xml:space="preserve"> software, os tópicos abordados trouxeram à tona problemas </w:t>
+      </w:r>
+      <w:r>
+        <w:rPr>
+          <w:sz w:val="24"/>
+          <w:szCs w:val="24"/>
+        </w:rPr>
+        <w:t>e permitiram a discussão para solução</w:t>
+      </w:r>
+      <w:r>
+        <w:rPr>
+          <w:sz w:val="24"/>
+          <w:szCs w:val="24"/>
+        </w:rPr>
+        <w:t>,</w:t>
+      </w:r>
+      <w:r>
+        <w:rPr>
+          <w:sz w:val="24"/>
+          <w:szCs w:val="24"/>
+        </w:rPr>
+        <w:t xml:space="preserve"> </w:t>
+      </w:r>
+      <w:r>
+        <w:rPr>
+          <w:sz w:val="24"/>
+          <w:szCs w:val="24"/>
+        </w:rPr>
+        <w:t xml:space="preserve">evitando que </w:t>
+      </w:r>
+      <w:r>
+        <w:rPr>
+          <w:sz w:val="24"/>
+          <w:szCs w:val="24"/>
+        </w:rPr>
+        <w:t>ocorram</w:t>
+      </w:r>
+      <w:r>
+        <w:rPr>
+          <w:sz w:val="24"/>
+          <w:szCs w:val="24"/>
+        </w:rPr>
+        <w:t xml:space="preserve"> sem a análise arquitetural esses problemas possivelmente seriam identificados já com o sistema em produção.</w:t>
       </w:r>
     </w:p>
     <w:p>
@@ -21408,17 +21813,50 @@
           <w:sz w:val="24"/>
           <w:szCs w:val="24"/>
         </w:rPr>
-        <w:t xml:space="preserve">Os diagramas construídos possibilitaram visualizar todo o ecossistema da solução, incluindo integrações com os demais sistemas internos e externos, esse ponto de vista facilitou a tomada decisões sobre onde investir em segurança, </w:t>
-      </w:r>
-      <w:proofErr w:type="gramStart"/>
-      <w:r>
-        <w:rPr>
-          <w:sz w:val="24"/>
-          <w:szCs w:val="24"/>
-        </w:rPr>
-        <w:t>performance</w:t>
-      </w:r>
-      <w:proofErr w:type="gramEnd"/>
+        <w:t>É possível visualizar todo o ecossistema da solução com os</w:t>
+      </w:r>
+      <w:r>
+        <w:rPr>
+          <w:sz w:val="24"/>
+          <w:szCs w:val="24"/>
+        </w:rPr>
+        <w:t xml:space="preserve"> diagramas </w:t>
+      </w:r>
+      <w:r>
+        <w:rPr>
+          <w:sz w:val="24"/>
+          <w:szCs w:val="24"/>
+        </w:rPr>
+        <w:t xml:space="preserve">apresentados, </w:t>
+      </w:r>
+      <w:r>
+        <w:rPr>
+          <w:sz w:val="24"/>
+          <w:szCs w:val="24"/>
+        </w:rPr>
+        <w:t xml:space="preserve">incluindo integrações com os demais sistemas internos e externos, esse ponto de vista facilitou </w:t>
+      </w:r>
+      <w:r>
+        <w:rPr>
+          <w:sz w:val="24"/>
+          <w:szCs w:val="24"/>
+        </w:rPr>
+        <w:t>as tomadas decisões</w:t>
+      </w:r>
+      <w:r>
+        <w:rPr>
+          <w:sz w:val="24"/>
+          <w:szCs w:val="24"/>
+        </w:rPr>
+        <w:t xml:space="preserve"> sobre onde investir em segurança, </w:t>
+      </w:r>
+      <w:r>
+        <w:rPr>
+          <w:sz w:val="24"/>
+          <w:szCs w:val="24"/>
+        </w:rPr>
+        <w:t>desempenho</w:t>
+      </w:r>
       <w:r>
         <w:rPr>
           <w:sz w:val="24"/>
@@ -21443,7 +21881,7 @@
           <w:sz w:val="24"/>
           <w:szCs w:val="24"/>
         </w:rPr>
-        <w:t xml:space="preserve">A materialização de soluções através das </w:t>
+        <w:t xml:space="preserve">As </w:t>
       </w:r>
       <w:proofErr w:type="spellStart"/>
       <w:r>
@@ -21459,88 +21897,36 @@
           <w:sz w:val="24"/>
           <w:szCs w:val="24"/>
         </w:rPr>
-        <w:t xml:space="preserve"> foi crucial para identificar a aderências das tecnologias escolhidas, ampliar o conhecimento técnico e obter visibilidade para evoluções no projeto. </w:t>
+        <w:t xml:space="preserve"> foram fundamentais</w:t>
+      </w:r>
+      <w:r>
+        <w:rPr>
+          <w:sz w:val="24"/>
+          <w:szCs w:val="24"/>
+        </w:rPr>
+        <w:t xml:space="preserve"> para identificar a aderências das tecnologias escolhidas, ampliar o conhecimento técnico e obter visibilidade para evoluções no projeto. </w:t>
       </w:r>
     </w:p>
     <w:p>
       <w:pPr>
         <w:suppressAutoHyphens/>
         <w:spacing w:line="360" w:lineRule="auto"/>
-        <w:ind w:firstLine="360"/>
-        <w:jc w:val="both"/>
-        <w:rPr>
-          <w:sz w:val="24"/>
-          <w:szCs w:val="24"/>
-        </w:rPr>
-      </w:pPr>
-      <w:r>
-        <w:rPr>
-          <w:sz w:val="24"/>
-          <w:szCs w:val="24"/>
-        </w:rPr>
-        <w:t xml:space="preserve">A partir dessas percepções pretende-se desenvolver melhorias no projeto, como </w:t>
-      </w:r>
-      <w:proofErr w:type="gramStart"/>
-      <w:r>
-        <w:rPr>
-          <w:sz w:val="24"/>
-          <w:szCs w:val="24"/>
-        </w:rPr>
-        <w:t>por exemplo</w:t>
-      </w:r>
-      <w:proofErr w:type="gramEnd"/>
-      <w:r>
-        <w:rPr>
-          <w:sz w:val="24"/>
-          <w:szCs w:val="24"/>
-        </w:rPr>
-        <w:t xml:space="preserve"> a implementação de </w:t>
-      </w:r>
-      <w:proofErr w:type="spellStart"/>
-      <w:r>
+        <w:jc w:val="center"/>
         <w:rPr>
           <w:i/>
-          <w:iCs/>
-          <w:sz w:val="24"/>
-          <w:szCs w:val="24"/>
-        </w:rPr>
-        <w:t>feature</w:t>
-      </w:r>
-      <w:proofErr w:type="spellEnd"/>
-      <w:r>
-        <w:rPr>
-          <w:sz w:val="24"/>
-          <w:szCs w:val="24"/>
-        </w:rPr>
-        <w:t xml:space="preserve"> </w:t>
-      </w:r>
-      <w:proofErr w:type="spellStart"/>
-      <w:r>
+          <w:color w:val="ED7D31"/>
+        </w:rPr>
+      </w:pPr>
+    </w:p>
+    <w:p>
+      <w:pPr>
+        <w:suppressAutoHyphens/>
+        <w:spacing w:line="360" w:lineRule="auto"/>
+        <w:jc w:val="center"/>
         <w:rPr>
           <w:i/>
-          <w:iCs/>
-          <w:sz w:val="24"/>
-          <w:szCs w:val="24"/>
-        </w:rPr>
-        <w:t>toggles</w:t>
-      </w:r>
-      <w:proofErr w:type="spellEnd"/>
-      <w:r>
-        <w:rPr>
-          <w:sz w:val="24"/>
-          <w:szCs w:val="24"/>
-        </w:rPr>
-        <w:t xml:space="preserve"> para controle dinâmico de regras de negócio pela área usuária, além disso, é necessário implementar soluções mais robustas de segurança que permitam atender a demanda do Open Banking com tranquilidade.</w:t>
-      </w:r>
-    </w:p>
-    <w:p>
-      <w:pPr>
-        <w:pStyle w:val="Corpodetexto"/>
-      </w:pPr>
-    </w:p>
-    <w:p>
-      <w:pPr>
-        <w:pStyle w:val="Corpodetexto"/>
+          <w:color w:val="ED7D31"/>
+        </w:rPr>
       </w:pPr>
     </w:p>
     <w:p>
@@ -21731,14 +22117,27 @@
           <w:rFonts w:ascii="Times New Roman" w:hAnsi="Times New Roman"/>
         </w:rPr>
       </w:pPr>
-      <w:bookmarkStart w:id="38" w:name="_Toc119609232"/>
-      <w:r>
+    </w:p>
+    <w:p>
+      <w:pPr>
+        <w:pStyle w:val="Ttulo2"/>
+        <w:numPr>
+          <w:ilvl w:val="0"/>
+          <w:numId w:val="0"/>
+        </w:numPr>
+        <w:ind w:left="360" w:hanging="360"/>
         <w:rPr>
           <w:rFonts w:ascii="Times New Roman" w:hAnsi="Times New Roman"/>
         </w:rPr>
+      </w:pPr>
+      <w:bookmarkStart w:id="42" w:name="_Toc120980805"/>
+      <w:r>
+        <w:rPr>
+          <w:rFonts w:ascii="Times New Roman" w:hAnsi="Times New Roman"/>
+        </w:rPr>
         <w:t>Referências</w:t>
       </w:r>
-      <w:bookmarkEnd w:id="38"/>
+      <w:bookmarkEnd w:id="42"/>
     </w:p>
     <w:p>
       <w:pPr>
@@ -22414,7 +22813,7 @@
         <w:noProof/>
         <w:color w:val="000000"/>
       </w:rPr>
-      <w:t>24</w:t>
+      <w:t>26</w:t>
     </w:r>
     <w:r>
       <w:rPr>
@@ -22495,7 +22894,7 @@
         <w:noProof/>
         <w:color w:val="000000"/>
       </w:rPr>
-      <w:t>23</w:t>
+      <w:t>27</w:t>
     </w:r>
     <w:r>
       <w:rPr>
@@ -25821,6 +26220,7 @@
     <w:lsdException w:name="caption" w:uiPriority="35" w:qFormat="1"/>
     <w:lsdException w:name="Title" w:semiHidden="0" w:uiPriority="0" w:unhideWhenUsed="0" w:qFormat="1"/>
     <w:lsdException w:name="Default Paragraph Font" w:uiPriority="1"/>
+    <w:lsdException w:name="Body Text" w:uiPriority="0"/>
     <w:lsdException w:name="Subtitle" w:semiHidden="0" w:uiPriority="11" w:unhideWhenUsed="0" w:qFormat="1"/>
     <w:lsdException w:name="Strong" w:semiHidden="0" w:uiPriority="22" w:unhideWhenUsed="0" w:qFormat="1"/>
     <w:lsdException w:name="Emphasis" w:semiHidden="0" w:uiPriority="20" w:unhideWhenUsed="0" w:qFormat="1"/>
@@ -27592,7 +27992,7 @@
 </file>
 
 <file path=customXml/itemProps2.xml><?xml version="1.0" encoding="utf-8"?>
-<ds:datastoreItem xmlns:ds="http://schemas.openxmlformats.org/officeDocument/2006/customXml" ds:itemID="{368B12AC-A637-4D73-8849-3501A569050C}">
+<ds:datastoreItem xmlns:ds="http://schemas.openxmlformats.org/officeDocument/2006/customXml" ds:itemID="{E5580DA2-D355-409C-B486-1E4D89AEAEC7}">
   <ds:schemaRefs>
     <ds:schemaRef ds:uri="http://schemas.openxmlformats.org/officeDocument/2006/bibliography"/>
   </ds:schemaRefs>

</xml_diff>